<commit_message>
0.8.1 If an .ini file is not found in the program's folder (#4), it is created with default values. Add keyboard help to HTML (#5)
</commit_message>
<xml_diff>
--- a/pad/CSVBuddy-PAD-Notes.docx
+++ b/pad/CSVBuddy-PAD-Notes.docx
@@ -422,6 +422,7 @@
         </w:rPr>
       </w:pPr>
       <w:bookmarkStart w:id="2" w:name="_Hlk369638831"/>
+      <w:bookmarkStart w:id="3" w:name="_GoBack"/>
       <w:r>
         <w:rPr>
           <w:lang w:val="en-US"/>
@@ -457,7 +458,9 @@
       </w:r>
       <w:proofErr w:type="gramEnd"/>
     </w:p>
+    <w:bookmarkEnd w:id="1"/>
     <w:bookmarkEnd w:id="2"/>
+    <w:bookmarkEnd w:id="3"/>
     <w:p>
       <w:pPr>
         <w:pStyle w:val="Titre2"/>
@@ -469,7 +472,7 @@
         <w:rPr>
           <w:lang w:val="en-US"/>
         </w:rPr>
-        <w:t xml:space="preserve">450 Char. </w:t>
+        <w:t xml:space="preserve">2000 Char. </w:t>
       </w:r>
       <w:proofErr w:type="spellStart"/>
       <w:r>
@@ -479,32 +482,160 @@
         <w:t>Desc</w:t>
       </w:r>
       <w:proofErr w:type="spellEnd"/>
-    </w:p>
-    <w:p>
-      <w:pPr>
-        <w:rPr>
-          <w:lang w:val="en-US"/>
-        </w:rPr>
-      </w:pPr>
-      <w:bookmarkStart w:id="3" w:name="_Hlk369532279"/>
-      <w:bookmarkStart w:id="4" w:name="_Hlk369512704"/>
-      <w:r>
-        <w:rPr>
-          <w:lang w:val="en-US"/>
-        </w:rPr>
-        <w:t>CSV Buddy helps you make your CSV files ready to be imported by a variety of software.</w:t>
-      </w:r>
-      <w:r>
-        <w:rPr>
-          <w:lang w:val="en-US"/>
-        </w:rPr>
-        <w:t xml:space="preserve"> You can load files with all sort of field delimiters (comma, tad, semi-colon, etc.) and </w:t>
+      <w:r>
+        <w:rPr>
+          <w:lang w:val="en-US"/>
+        </w:rPr>
+        <w:t xml:space="preserve"> (au </w:t>
       </w:r>
       <w:proofErr w:type="spellStart"/>
       <w:r>
         <w:rPr>
           <w:lang w:val="en-US"/>
         </w:rPr>
+        <w:t>moins</w:t>
+      </w:r>
+      <w:proofErr w:type="spellEnd"/>
+      <w:r>
+        <w:rPr>
+          <w:lang w:val="en-US"/>
+        </w:rPr>
+        <w:t xml:space="preserve"> 500)</w:t>
+      </w:r>
+    </w:p>
+    <w:p>
+      <w:pPr>
+        <w:rPr>
+          <w:lang w:val="en-US"/>
+        </w:rPr>
+      </w:pPr>
+      <w:bookmarkStart w:id="4" w:name="_Hlk369513730"/>
+      <w:r>
+        <w:rPr>
+          <w:lang w:val="en-US"/>
+        </w:rPr>
+        <w:t xml:space="preserve">Even if the CSV file </w:t>
+      </w:r>
+      <w:r>
+        <w:rPr>
+          <w:lang w:val="en-US"/>
+        </w:rPr>
+        <w:t xml:space="preserve">format </w:t>
+      </w:r>
+      <w:r>
+        <w:rPr>
+          <w:lang w:val="en-US"/>
+        </w:rPr>
+        <w:t xml:space="preserve">is a widely accepted standard, it </w:t>
+      </w:r>
+      <w:r>
+        <w:rPr>
+          <w:lang w:val="en-US"/>
+        </w:rPr>
+        <w:t xml:space="preserve">is </w:t>
+      </w:r>
+      <w:r>
+        <w:rPr>
+          <w:lang w:val="en-US"/>
+        </w:rPr>
+        <w:t xml:space="preserve">still found </w:t>
+      </w:r>
+      <w:r>
+        <w:rPr>
+          <w:lang w:val="en-US"/>
+        </w:rPr>
+        <w:t xml:space="preserve">in </w:t>
+      </w:r>
+      <w:r>
+        <w:rPr>
+          <w:lang w:val="en-US"/>
+        </w:rPr>
+        <w:t xml:space="preserve">multiple </w:t>
+      </w:r>
+      <w:r>
+        <w:rPr>
+          <w:lang w:val="en-US"/>
+        </w:rPr>
+        <w:t xml:space="preserve">flavors. In some implementations, fields are separated by comma. Others are delimited with tab, semi-colon or a variety of characters depending on the OS. Most CSV file records stand on one line. However, some programs export multi-line data with line </w:t>
+      </w:r>
+      <w:r>
+        <w:rPr>
+          <w:lang w:val="en-US"/>
+        </w:rPr>
+        <w:lastRenderedPageBreak/>
+        <w:t>breaks inside fields (try to load in Excel a CSV export from Outlook or Gmail contacts with multi-line notes text fields). Many programs will have a hard time importing these various variations of the CSV format.</w:t>
+      </w:r>
+    </w:p>
+    <w:p>
+      <w:pPr>
+        <w:rPr>
+          <w:lang w:val="en-US"/>
+        </w:rPr>
+      </w:pPr>
+    </w:p>
+    <w:p>
+      <w:pPr>
+        <w:rPr>
+          <w:lang w:val="en-US"/>
+        </w:rPr>
+      </w:pPr>
+      <w:bookmarkStart w:id="5" w:name="_Hlk369613972"/>
+      <w:r>
+        <w:rPr>
+          <w:lang w:val="en-US"/>
+        </w:rPr>
+        <w:t xml:space="preserve">The freeware </w:t>
+      </w:r>
+      <w:r>
+        <w:rPr>
+          <w:lang w:val="en-US"/>
+        </w:rPr>
+        <w:t xml:space="preserve">CSV Buddy </w:t>
+      </w:r>
+      <w:r>
+        <w:rPr>
+          <w:lang w:val="en-US"/>
+        </w:rPr>
+        <w:t>helps you make your CSV files ready to be imported by a variety of software.</w:t>
+      </w:r>
+      <w:bookmarkEnd w:id="5"/>
+      <w:r>
+        <w:rPr>
+          <w:lang w:val="en-US"/>
+        </w:rPr>
+        <w:t xml:space="preserve"> Load files with all sorts of field delimiters (</w:t>
+      </w:r>
+      <w:bookmarkStart w:id="6" w:name="_Hlk369514764"/>
+      <w:r>
+        <w:rPr>
+          <w:lang w:val="en-US"/>
+        </w:rPr>
+        <w:t>auto-detection of comma, tab, semi-colon, etc.</w:t>
+      </w:r>
+      <w:bookmarkEnd w:id="6"/>
+      <w:r>
+        <w:rPr>
+          <w:lang w:val="en-US"/>
+        </w:rPr>
+        <w:t xml:space="preserve">). Field </w:t>
+      </w:r>
+      <w:r>
+        <w:rPr>
+          <w:lang w:val="en-US"/>
+        </w:rPr>
+        <w:t>containing delimiters or line breaks</w:t>
+      </w:r>
+      <w:r>
+        <w:rPr>
+          <w:lang w:val="en-US"/>
+        </w:rPr>
+        <w:t xml:space="preserve"> can be embedded in various </w:t>
+      </w:r>
+      <w:proofErr w:type="spellStart"/>
+      <w:r>
+        <w:rPr>
+          <w:lang w:val="en-US"/>
+        </w:rPr>
         <w:t>encapsulators</w:t>
       </w:r>
       <w:proofErr w:type="spellEnd"/>
@@ -512,69 +643,436 @@
         <w:rPr>
           <w:lang w:val="en-US"/>
         </w:rPr>
-        <w:t xml:space="preserve"> (double/single-quotes or any other character). </w:t>
-      </w:r>
+        <w:t xml:space="preserve"> (double-quotes, single-quotes, pipes or any character). Get field names from the file's header (first line) or set your own column titles. Load data with line-breaks.</w:t>
+      </w:r>
+    </w:p>
+    <w:p>
+      <w:pPr>
+        <w:rPr>
+          <w:lang w:val="en-US"/>
+        </w:rPr>
+      </w:pPr>
+    </w:p>
+    <w:p>
+      <w:pPr>
+        <w:rPr>
+          <w:lang w:val="en-US"/>
+        </w:rPr>
+      </w:pPr>
+      <w:r>
+        <w:rPr>
+          <w:lang w:val="en-US"/>
+        </w:rPr>
+        <w:t xml:space="preserve">Rename, select or reorder fields. In a </w:t>
+      </w:r>
+      <w:bookmarkStart w:id="7" w:name="_Hlk369554837"/>
+      <w:r>
+        <w:rPr>
+          <w:lang w:val="en-US"/>
+        </w:rPr>
+        <w:t>grid</w:t>
+      </w:r>
+      <w:bookmarkEnd w:id="7"/>
+      <w:r>
+        <w:rPr>
+          <w:lang w:val="en-US"/>
+        </w:rPr>
+        <w:t xml:space="preserve">, edit </w:t>
+      </w:r>
+      <w:r>
+        <w:rPr>
+          <w:lang w:val="en-US"/>
+        </w:rPr>
+        <w:t xml:space="preserve">or delete </w:t>
+      </w:r>
+      <w:r>
+        <w:rPr>
+          <w:lang w:val="en-US"/>
+        </w:rPr>
+        <w:t>records</w:t>
+      </w:r>
+      <w:r>
+        <w:rPr>
+          <w:lang w:val="en-US"/>
+        </w:rPr>
+        <w:t>. S</w:t>
+      </w:r>
+      <w:r>
+        <w:rPr>
+          <w:lang w:val="en-US"/>
+        </w:rPr>
+        <w:t xml:space="preserve">ort </w:t>
+      </w:r>
+      <w:r>
+        <w:rPr>
+          <w:lang w:val="en-US"/>
+        </w:rPr>
+        <w:t xml:space="preserve">them </w:t>
+      </w:r>
+      <w:r>
+        <w:rPr>
+          <w:lang w:val="en-US"/>
+        </w:rPr>
+        <w:t>on alphabetical or numeric values (integer or float). Save all or selected rows to a new file using any delimiters, with header or not.  Replace line breaks in data fields with a marker to make your file ready to load in software (like MS-Excel) that can only load single-line fields.</w:t>
+      </w:r>
+    </w:p>
+    <w:p>
+      <w:pPr>
+        <w:rPr>
+          <w:lang w:val="en-US"/>
+        </w:rPr>
+      </w:pPr>
+    </w:p>
+    <w:p>
+      <w:pPr>
+        <w:rPr>
+          <w:lang w:val="en-US"/>
+        </w:rPr>
+      </w:pPr>
+      <w:r>
+        <w:rPr>
+          <w:lang w:val="en-US"/>
+        </w:rPr>
+        <w:t>Export your data to fixed-width files with specific width for each field,</w:t>
+      </w:r>
+      <w:r>
+        <w:rPr>
+          <w:lang w:val="en-US"/>
+        </w:rPr>
+        <w:t xml:space="preserve"> </w:t>
+      </w:r>
+      <w:r>
+        <w:rPr>
+          <w:lang w:val="en-US"/>
+        </w:rPr>
+        <w:t>t</w:t>
+      </w:r>
+      <w:r>
+        <w:rPr>
+          <w:lang w:val="en-US"/>
+        </w:rPr>
+        <w:t>runcat</w:t>
+      </w:r>
+      <w:r>
+        <w:rPr>
+          <w:lang w:val="en-US"/>
+        </w:rPr>
+        <w:t>ing</w:t>
+      </w:r>
+      <w:r>
+        <w:rPr>
+          <w:lang w:val="en-US"/>
+        </w:rPr>
+        <w:t xml:space="preserve"> data or pad</w:t>
+      </w:r>
+      <w:r>
+        <w:rPr>
+          <w:lang w:val="en-US"/>
+        </w:rPr>
+        <w:t>ding it</w:t>
+      </w:r>
+      <w:r>
+        <w:rPr>
+          <w:lang w:val="en-US"/>
+        </w:rPr>
+        <w:t xml:space="preserve"> with space</w:t>
+      </w:r>
+      <w:r>
+        <w:rPr>
+          <w:lang w:val="en-US"/>
+        </w:rPr>
+        <w:t>s. Export to HTML using your own template with markers to insert your data fields in the web page. Also export to XML standard format.</w:t>
+      </w:r>
+    </w:p>
+    <w:p>
+      <w:pPr>
+        <w:rPr>
+          <w:lang w:val="en-US"/>
+        </w:rPr>
+      </w:pPr>
+    </w:p>
+    <w:p>
+      <w:pPr>
+        <w:rPr>
+          <w:lang w:val="en-US"/>
+        </w:rPr>
+      </w:pPr>
+      <w:r>
+        <w:rPr>
+          <w:lang w:val="en-US"/>
+        </w:rPr>
+        <w:t xml:space="preserve">CSV Buddy can load files </w:t>
+      </w:r>
+      <w:r>
+        <w:rPr>
+          <w:lang w:val="en-US"/>
+        </w:rPr>
+        <w:t xml:space="preserve">having </w:t>
+      </w:r>
+      <w:r>
+        <w:rPr>
+          <w:lang w:val="en-US"/>
+        </w:rPr>
+        <w:t>up to 200 fields</w:t>
+      </w:r>
+      <w:r>
+        <w:rPr>
+          <w:lang w:val="en-US"/>
+        </w:rPr>
+        <w:t xml:space="preserve"> (columns) and cells with up to 8191 characters</w:t>
+      </w:r>
+      <w:r>
+        <w:rPr>
+          <w:lang w:val="en-US"/>
+        </w:rPr>
+        <w:t xml:space="preserve">. With the 32-bits version, file loading is limited by available physical memory. Tests were successful with files </w:t>
+      </w:r>
+      <w:r>
+        <w:rPr>
+          <w:lang w:val="en-US"/>
+        </w:rPr>
+        <w:t xml:space="preserve">over </w:t>
+      </w:r>
+      <w:r>
+        <w:rPr>
+          <w:lang w:val="en-US"/>
+        </w:rPr>
+        <w:t>100 MB. With the 64-bits version, there is no limitation to file size thanks to virtual RAM. However, loading and saving time will increase as files get huge (in the hundreds of megs).</w:t>
+      </w:r>
+    </w:p>
+    <w:bookmarkEnd w:id="4"/>
+    <w:p>
+      <w:pPr>
+        <w:pStyle w:val="Titre2"/>
+        <w:rPr>
+          <w:lang w:val="en-US"/>
+        </w:rPr>
+      </w:pPr>
+      <w:r>
+        <w:rPr>
+          <w:lang w:val="en-US"/>
+        </w:rPr>
+        <w:t>Application Info URL</w:t>
+      </w:r>
+    </w:p>
+    <w:p>
+      <w:pPr>
+        <w:rPr>
+          <w:lang w:val="en-US"/>
+        </w:rPr>
+      </w:pPr>
+      <w:r>
+        <w:rPr>
+          <w:lang w:val="en-US"/>
+        </w:rPr>
+        <w:t>http://www.jeanlalonde.ca/csvbuddy</w:t>
+      </w:r>
+    </w:p>
+    <w:p>
+      <w:pPr>
+        <w:pStyle w:val="Titre2"/>
+        <w:rPr>
+          <w:lang w:val="en-US"/>
+        </w:rPr>
+      </w:pPr>
+      <w:r>
+        <w:rPr>
+          <w:lang w:val="en-US"/>
+        </w:rPr>
+        <w:t>Application Order URL</w:t>
+      </w:r>
+    </w:p>
+    <w:p>
+      <w:pPr>
+        <w:rPr>
+          <w:lang w:val="en-US"/>
+        </w:rPr>
+      </w:pPr>
+      <w:r>
+        <w:rPr>
+          <w:lang w:val="en-US"/>
+        </w:rPr>
+        <w:t>http://www.jeanlalonde.ca/csvbuddy</w:t>
+      </w:r>
+    </w:p>
+    <w:p>
+      <w:pPr>
+        <w:pStyle w:val="Titre2"/>
+        <w:rPr>
+          <w:lang w:val="en-US"/>
+        </w:rPr>
+      </w:pPr>
+      <w:r>
+        <w:rPr>
+          <w:lang w:val="en-US"/>
+        </w:rPr>
+        <w:t>Application Screenshot URL</w:t>
+      </w:r>
+    </w:p>
+    <w:p>
+      <w:pPr>
+        <w:rPr>
+          <w:lang w:val="en-US"/>
+        </w:rPr>
+      </w:pPr>
+      <w:r>
+        <w:rPr>
+          <w:lang w:val="en-US"/>
+        </w:rPr>
+        <w:t>C</w:t>
+      </w:r>
+      <w:r>
+        <w:rPr>
+          <w:lang w:val="en-US"/>
+        </w:rPr>
+        <w:t>SVBuddy-</w:t>
+      </w:r>
+      <w:r>
+        <w:rPr>
+          <w:lang w:val="en-US"/>
+        </w:rPr>
+        <w:t>0</w:t>
+      </w:r>
+      <w:r>
+        <w:rPr>
+          <w:lang w:val="en-US"/>
+        </w:rPr>
+        <w:t xml:space="preserve">4.jpg </w:t>
+      </w:r>
+    </w:p>
+    <w:p>
+      <w:pPr>
+        <w:pStyle w:val="Titre2"/>
+        <w:rPr>
+          <w:lang w:val="en-US"/>
+        </w:rPr>
+      </w:pPr>
+      <w:r>
+        <w:rPr>
+          <w:lang w:val="en-US"/>
+        </w:rPr>
+        <w:t>Application Icon URL</w:t>
+      </w:r>
+    </w:p>
+    <w:p>
+      <w:pPr>
+        <w:rPr>
+          <w:lang w:val="en-US"/>
+        </w:rPr>
+      </w:pPr>
+      <w:r>
+        <w:rPr>
+          <w:lang w:val="en-US"/>
+        </w:rPr>
+        <w:t>csvbuddy.gif</w:t>
+      </w:r>
+    </w:p>
+    <w:p>
+      <w:pPr>
+        <w:pStyle w:val="Titre2"/>
+        <w:rPr>
+          <w:lang w:val="en-US"/>
+        </w:rPr>
+      </w:pPr>
+      <w:r>
+        <w:rPr>
+          <w:lang w:val="en-US"/>
+        </w:rPr>
+        <w:t>Video Link 1</w:t>
+      </w:r>
+    </w:p>
+    <w:p>
+      <w:pPr>
+        <w:rPr>
+          <w:lang w:val="en-US"/>
+        </w:rPr>
+      </w:pPr>
+      <w:r>
+        <w:rPr>
+          <w:lang w:val="en-US"/>
+        </w:rPr>
+        <w:t>n/a</w:t>
+      </w:r>
+    </w:p>
+    <w:p>
+      <w:pPr>
+        <w:pStyle w:val="Titre2"/>
+        <w:rPr>
+          <w:lang w:val="en-US"/>
+        </w:rPr>
+      </w:pPr>
+      <w:r>
+        <w:rPr>
+          <w:lang w:val="en-US"/>
+        </w:rPr>
+        <w:t>Video Link 2</w:t>
+      </w:r>
+    </w:p>
+    <w:p>
+      <w:pPr>
+        <w:rPr>
+          <w:lang w:val="en-US"/>
+        </w:rPr>
+      </w:pPr>
+      <w:r>
+        <w:rPr>
+          <w:lang w:val="en-US"/>
+        </w:rPr>
+        <w:t>n/a</w:t>
+      </w:r>
+    </w:p>
+    <w:p>
+      <w:pPr>
+        <w:pStyle w:val="Titre2"/>
+        <w:rPr>
+          <w:lang w:val="en-US"/>
+        </w:rPr>
+      </w:pPr>
       <w:r>
         <w:rPr>
           <w:lang w:val="en-US"/>
         </w:rPr>
         <w:lastRenderedPageBreak/>
-        <w:t>Convert line breaks in data field making your file XL ready. Rename/reorder fields</w:t>
-      </w:r>
-      <w:r>
-        <w:rPr>
-          <w:lang w:val="en-US"/>
-        </w:rPr>
-        <w:t>, e</w:t>
-      </w:r>
-      <w:r>
-        <w:rPr>
-          <w:lang w:val="en-US"/>
-        </w:rPr>
-        <w:t>dit records</w:t>
-      </w:r>
-      <w:r>
-        <w:rPr>
-          <w:lang w:val="en-US"/>
-        </w:rPr>
-        <w:t>, s</w:t>
-      </w:r>
-      <w:r>
-        <w:rPr>
-          <w:lang w:val="en-US"/>
-        </w:rPr>
-        <w:t>ave with any delimiters</w:t>
-      </w:r>
-      <w:r>
-        <w:rPr>
-          <w:lang w:val="en-US"/>
-        </w:rPr>
-        <w:t xml:space="preserve"> and e</w:t>
-      </w:r>
-      <w:r>
-        <w:rPr>
-          <w:lang w:val="en-US"/>
-        </w:rPr>
-        <w:t>xport to fixed-width, HTML templates or XML formats.</w:t>
-      </w:r>
-      <w:bookmarkEnd w:id="3"/>
-      <w:r>
-        <w:rPr>
-          <w:lang w:val="en-US"/>
-        </w:rPr>
-        <w:t xml:space="preserve"> </w:t>
-      </w:r>
-      <w:proofErr w:type="gramStart"/>
-      <w:r>
-        <w:rPr>
-          <w:lang w:val="en-US"/>
-        </w:rPr>
-        <w:t>Freeware.</w:t>
-      </w:r>
-      <w:proofErr w:type="gramEnd"/>
-    </w:p>
-    <w:bookmarkEnd w:id="1"/>
-    <w:bookmarkEnd w:id="4"/>
+        <w:t>Primary Download URL</w:t>
+      </w:r>
+      <w:r>
+        <w:rPr>
+          <w:lang w:val="en-US"/>
+        </w:rPr>
+        <w:t xml:space="preserve"> (file, not an HTML page)</w:t>
+      </w:r>
+    </w:p>
+    <w:p>
+      <w:pPr>
+        <w:rPr>
+          <w:lang w:val="en-US"/>
+        </w:rPr>
+      </w:pPr>
+      <w:r>
+        <w:rPr>
+          <w:lang w:val="en-US"/>
+        </w:rPr>
+        <w:t>http://www.jeanlalonde.ca/</w:t>
+      </w:r>
+      <w:r>
+        <w:rPr>
+          <w:lang w:val="en-US"/>
+        </w:rPr>
+        <w:t>csvbuddy</w:t>
+      </w:r>
+      <w:r>
+        <w:rPr>
+          <w:lang w:val="en-US"/>
+        </w:rPr>
+        <w:t>/</w:t>
+      </w:r>
+      <w:r>
+        <w:rPr>
+          <w:lang w:val="en-US"/>
+        </w:rPr>
+        <w:t>csvbuddy.zip</w:t>
+      </w:r>
+    </w:p>
     <w:p>
       <w:pPr>
         <w:pStyle w:val="Titre2"/>
@@ -586,113 +1084,15 @@
         <w:rPr>
           <w:lang w:val="en-US"/>
         </w:rPr>
-        <w:t xml:space="preserve">2000 Char. </w:t>
-      </w:r>
-      <w:proofErr w:type="spellStart"/>
-      <w:r>
-        <w:rPr>
-          <w:lang w:val="en-US"/>
-        </w:rPr>
-        <w:t>Desc</w:t>
-      </w:r>
-      <w:proofErr w:type="spellEnd"/>
-      <w:r>
-        <w:rPr>
-          <w:lang w:val="en-US"/>
-        </w:rPr>
-        <w:t xml:space="preserve"> (au </w:t>
-      </w:r>
-      <w:proofErr w:type="spellStart"/>
-      <w:r>
-        <w:rPr>
-          <w:lang w:val="en-US"/>
-        </w:rPr>
-        <w:t>moins</w:t>
-      </w:r>
-      <w:proofErr w:type="spellEnd"/>
-      <w:r>
-        <w:rPr>
-          <w:lang w:val="en-US"/>
-        </w:rPr>
-        <w:t xml:space="preserve"> 500)</w:t>
-      </w:r>
-    </w:p>
-    <w:p>
-      <w:pPr>
-        <w:rPr>
-          <w:lang w:val="en-US"/>
-        </w:rPr>
-      </w:pPr>
-      <w:bookmarkStart w:id="5" w:name="_Hlk369513730"/>
-      <w:r>
-        <w:rPr>
-          <w:lang w:val="en-US"/>
-        </w:rPr>
-        <w:t xml:space="preserve">Even if the CSV file </w:t>
-      </w:r>
-      <w:r>
-        <w:rPr>
-          <w:lang w:val="en-US"/>
-        </w:rPr>
-        <w:t xml:space="preserve">format </w:t>
-      </w:r>
-      <w:r>
-        <w:rPr>
-          <w:lang w:val="en-US"/>
-        </w:rPr>
-        <w:t xml:space="preserve">is a widely accepted standard, it </w:t>
-      </w:r>
-      <w:r>
-        <w:rPr>
-          <w:lang w:val="en-US"/>
-        </w:rPr>
-        <w:t xml:space="preserve">is </w:t>
-      </w:r>
-      <w:r>
-        <w:rPr>
-          <w:lang w:val="en-US"/>
-        </w:rPr>
-        <w:t xml:space="preserve">still found </w:t>
-      </w:r>
-      <w:r>
-        <w:rPr>
-          <w:lang w:val="en-US"/>
-        </w:rPr>
-        <w:t xml:space="preserve">in </w:t>
-      </w:r>
-      <w:r>
-        <w:rPr>
-          <w:lang w:val="en-US"/>
-        </w:rPr>
-        <w:t xml:space="preserve">multiple </w:t>
-      </w:r>
-      <w:r>
-        <w:rPr>
-          <w:lang w:val="en-US"/>
-        </w:rPr>
-        <w:t>flavors. In some implementations, fields are separated by comma. Others are delimited with tab, semi-colon or a variety of characters depending on the OS. Most CSV file records stand on one line. However, some programs export multi-line data with line breaks inside fields (try to load in Excel a CSV export from Outlook or Gmail contacts with multi-line notes text fields). Many programs will have a hard time importing these various variations of the CSV format.</w:t>
-      </w:r>
-    </w:p>
-    <w:p>
-      <w:pPr>
-        <w:rPr>
-          <w:lang w:val="en-US"/>
-        </w:rPr>
-      </w:pPr>
-    </w:p>
-    <w:p>
-      <w:pPr>
-        <w:rPr>
-          <w:lang w:val="en-US"/>
-        </w:rPr>
-      </w:pPr>
-      <w:bookmarkStart w:id="6" w:name="_Hlk369613972"/>
-      <w:r>
-        <w:rPr>
-          <w:lang w:val="en-US"/>
-        </w:rPr>
-        <w:t xml:space="preserve">The freeware </w:t>
-      </w:r>
+        <w:t>Distribution Permissions</w:t>
+      </w:r>
+    </w:p>
+    <w:p>
+      <w:pPr>
+        <w:rPr>
+          <w:lang w:val="en-US"/>
+        </w:rPr>
+      </w:pPr>
       <w:r>
         <w:rPr>
           <w:lang w:val="en-US"/>
@@ -703,251 +1103,21 @@
         <w:rPr>
           <w:lang w:val="en-US"/>
         </w:rPr>
-        <w:t>helps you make your CSV files ready to be imported by a variety of software.</w:t>
-      </w:r>
-      <w:bookmarkEnd w:id="6"/>
-      <w:r>
-        <w:rPr>
-          <w:lang w:val="en-US"/>
-        </w:rPr>
-        <w:t xml:space="preserve"> Load files with all sorts of field delimiters (</w:t>
-      </w:r>
-      <w:bookmarkStart w:id="7" w:name="_Hlk369514764"/>
-      <w:r>
-        <w:rPr>
-          <w:lang w:val="en-US"/>
-        </w:rPr>
-        <w:t>auto-detection of comma, tab, semi-colon, etc.</w:t>
-      </w:r>
-      <w:bookmarkEnd w:id="7"/>
-      <w:r>
-        <w:rPr>
-          <w:lang w:val="en-US"/>
-        </w:rPr>
-        <w:t xml:space="preserve">). Field </w:t>
-      </w:r>
-      <w:r>
-        <w:rPr>
-          <w:lang w:val="en-US"/>
-        </w:rPr>
-        <w:t>containing delimiters or line breaks</w:t>
-      </w:r>
-      <w:r>
-        <w:rPr>
-          <w:lang w:val="en-US"/>
-        </w:rPr>
-        <w:t xml:space="preserve"> can be embedded in various </w:t>
-      </w:r>
-      <w:proofErr w:type="spellStart"/>
-      <w:r>
-        <w:rPr>
-          <w:lang w:val="en-US"/>
-        </w:rPr>
-        <w:t>encapsulators</w:t>
-      </w:r>
-      <w:proofErr w:type="spellEnd"/>
-      <w:r>
-        <w:rPr>
-          <w:lang w:val="en-US"/>
-        </w:rPr>
-        <w:t xml:space="preserve"> (double-quotes, single-quotes, pipes or any character). Get field names from the file's header (first line) or set your own column titles. Load data with line-breaks.</w:t>
-      </w:r>
-    </w:p>
-    <w:p>
-      <w:pPr>
-        <w:rPr>
-          <w:lang w:val="en-US"/>
-        </w:rPr>
-      </w:pPr>
-    </w:p>
-    <w:p>
-      <w:pPr>
-        <w:rPr>
-          <w:lang w:val="en-US"/>
-        </w:rPr>
-      </w:pPr>
-      <w:r>
-        <w:rPr>
-          <w:lang w:val="en-US"/>
-        </w:rPr>
-        <w:t xml:space="preserve">Rename, select or reorder fields. In a </w:t>
-      </w:r>
-      <w:bookmarkStart w:id="8" w:name="_Hlk369554837"/>
-      <w:r>
-        <w:rPr>
-          <w:lang w:val="en-US"/>
-        </w:rPr>
-        <w:t>grid</w:t>
-      </w:r>
-      <w:bookmarkEnd w:id="8"/>
-      <w:r>
-        <w:rPr>
-          <w:lang w:val="en-US"/>
-        </w:rPr>
-        <w:t xml:space="preserve">, edit </w:t>
-      </w:r>
-      <w:r>
-        <w:rPr>
-          <w:lang w:val="en-US"/>
-        </w:rPr>
-        <w:t xml:space="preserve">or delete </w:t>
-      </w:r>
-      <w:r>
-        <w:rPr>
-          <w:lang w:val="en-US"/>
-        </w:rPr>
-        <w:t>records</w:t>
-      </w:r>
-      <w:r>
-        <w:rPr>
-          <w:lang w:val="en-US"/>
-        </w:rPr>
-        <w:t>. S</w:t>
-      </w:r>
-      <w:r>
-        <w:rPr>
-          <w:lang w:val="en-US"/>
-        </w:rPr>
-        <w:t xml:space="preserve">ort </w:t>
-      </w:r>
-      <w:r>
-        <w:rPr>
-          <w:lang w:val="en-US"/>
-        </w:rPr>
-        <w:t xml:space="preserve">them </w:t>
-      </w:r>
-      <w:r>
-        <w:rPr>
-          <w:lang w:val="en-US"/>
-        </w:rPr>
-        <w:t>on alphabetical or numeric values (integer or float). Save all or selected rows to a new file using any delimiters, with header or not.  Replace line breaks in data fields with a marker to make your file ready to load in software (like MS-Excel) that can only load single-line fields.</w:t>
-      </w:r>
-    </w:p>
-    <w:p>
-      <w:pPr>
-        <w:rPr>
-          <w:lang w:val="en-US"/>
-        </w:rPr>
-      </w:pPr>
-    </w:p>
-    <w:p>
-      <w:pPr>
-        <w:rPr>
-          <w:lang w:val="en-US"/>
-        </w:rPr>
-      </w:pPr>
-      <w:r>
-        <w:rPr>
-          <w:lang w:val="en-US"/>
-        </w:rPr>
-        <w:t>Export your data to fixed-width files with specific width for each field,</w:t>
-      </w:r>
-      <w:r>
-        <w:rPr>
-          <w:lang w:val="en-US"/>
-        </w:rPr>
-        <w:t xml:space="preserve"> </w:t>
-      </w:r>
-      <w:r>
-        <w:rPr>
-          <w:lang w:val="en-US"/>
-        </w:rPr>
-        <w:t>t</w:t>
-      </w:r>
-      <w:r>
-        <w:rPr>
-          <w:lang w:val="en-US"/>
-        </w:rPr>
-        <w:t>runcat</w:t>
-      </w:r>
-      <w:r>
-        <w:rPr>
-          <w:lang w:val="en-US"/>
-        </w:rPr>
-        <w:t>ing</w:t>
-      </w:r>
-      <w:r>
-        <w:rPr>
-          <w:lang w:val="en-US"/>
-        </w:rPr>
-        <w:t xml:space="preserve"> data or pad</w:t>
-      </w:r>
-      <w:r>
-        <w:rPr>
-          <w:lang w:val="en-US"/>
-        </w:rPr>
-        <w:t>ding it</w:t>
-      </w:r>
-      <w:r>
-        <w:rPr>
-          <w:lang w:val="en-US"/>
-        </w:rPr>
-        <w:t xml:space="preserve"> with space</w:t>
-      </w:r>
-      <w:r>
-        <w:rPr>
-          <w:lang w:val="en-US"/>
-        </w:rPr>
-        <w:t>s. Export to HTML using your own template with markers to insert your data fields in the web page. Also export to XML standard format.</w:t>
-      </w:r>
-    </w:p>
-    <w:p>
-      <w:pPr>
-        <w:rPr>
-          <w:lang w:val="en-US"/>
-        </w:rPr>
-      </w:pPr>
-    </w:p>
-    <w:p>
-      <w:pPr>
-        <w:rPr>
-          <w:lang w:val="en-US"/>
-        </w:rPr>
-      </w:pPr>
-      <w:r>
-        <w:rPr>
-          <w:lang w:val="en-US"/>
-        </w:rPr>
-        <w:t xml:space="preserve">CSV Buddy can load files </w:t>
-      </w:r>
-      <w:r>
-        <w:rPr>
-          <w:lang w:val="en-US"/>
-        </w:rPr>
-        <w:t xml:space="preserve">having </w:t>
-      </w:r>
-      <w:r>
-        <w:rPr>
-          <w:lang w:val="en-US"/>
-        </w:rPr>
-        <w:t>up to 200 fields</w:t>
-      </w:r>
-      <w:r>
-        <w:rPr>
-          <w:lang w:val="en-US"/>
-        </w:rPr>
-        <w:t xml:space="preserve"> (columns) and cells with up to 8191 characters</w:t>
-      </w:r>
-      <w:r>
-        <w:rPr>
-          <w:lang w:val="en-US"/>
-        </w:rPr>
-        <w:t xml:space="preserve">. With the 32-bits version, file loading is limited by available physical memory. Tests were successful with files </w:t>
-      </w:r>
-      <w:r>
-        <w:rPr>
-          <w:lang w:val="en-US"/>
-        </w:rPr>
-        <w:t xml:space="preserve">over </w:t>
-      </w:r>
-      <w:r>
-        <w:rPr>
-          <w:lang w:val="en-US"/>
-        </w:rPr>
-        <w:t>100 MB. With the 64-bits version, there is no limitation to file size thanks to virtual RAM. However, loading and saving time will increase as files get huge (in the hundreds of megs).</w:t>
-      </w:r>
-    </w:p>
-    <w:bookmarkEnd w:id="5"/>
+        <w:t>can be freely distributed over the internet in an uncha</w:t>
+      </w:r>
+      <w:r>
+        <w:rPr>
+          <w:lang w:val="en-US"/>
+        </w:rPr>
+        <w:t>n</w:t>
+      </w:r>
+      <w:r>
+        <w:rPr>
+          <w:lang w:val="en-US"/>
+        </w:rPr>
+        <w:t>ged form.</w:t>
+      </w:r>
+    </w:p>
     <w:p>
       <w:pPr>
         <w:pStyle w:val="Titre2"/>
@@ -959,283 +1129,6 @@
         <w:rPr>
           <w:lang w:val="en-US"/>
         </w:rPr>
-        <w:t>Application Info URL</w:t>
-      </w:r>
-    </w:p>
-    <w:p>
-      <w:pPr>
-        <w:rPr>
-          <w:lang w:val="en-US"/>
-        </w:rPr>
-      </w:pPr>
-      <w:r>
-        <w:rPr>
-          <w:lang w:val="en-US"/>
-        </w:rPr>
-        <w:t>http://www.jeanlalonde.ca/csvbuddy</w:t>
-      </w:r>
-    </w:p>
-    <w:p>
-      <w:pPr>
-        <w:pStyle w:val="Titre2"/>
-        <w:rPr>
-          <w:lang w:val="en-US"/>
-        </w:rPr>
-      </w:pPr>
-      <w:r>
-        <w:rPr>
-          <w:lang w:val="en-US"/>
-        </w:rPr>
-        <w:t>Application Order URL</w:t>
-      </w:r>
-    </w:p>
-    <w:p>
-      <w:pPr>
-        <w:rPr>
-          <w:lang w:val="en-US"/>
-        </w:rPr>
-      </w:pPr>
-      <w:r>
-        <w:rPr>
-          <w:lang w:val="en-US"/>
-        </w:rPr>
-        <w:t>http://www.jeanlalonde.ca/csvbuddy</w:t>
-      </w:r>
-    </w:p>
-    <w:p>
-      <w:pPr>
-        <w:pStyle w:val="Titre2"/>
-        <w:rPr>
-          <w:lang w:val="en-US"/>
-        </w:rPr>
-      </w:pPr>
-      <w:r>
-        <w:rPr>
-          <w:lang w:val="en-US"/>
-        </w:rPr>
-        <w:t>Application Screenshot URL</w:t>
-      </w:r>
-    </w:p>
-    <w:p>
-      <w:pPr>
-        <w:rPr>
-          <w:lang w:val="en-US"/>
-        </w:rPr>
-      </w:pPr>
-      <w:r>
-        <w:rPr>
-          <w:lang w:val="en-US"/>
-        </w:rPr>
-        <w:t>C</w:t>
-      </w:r>
-      <w:r>
-        <w:rPr>
-          <w:lang w:val="en-US"/>
-        </w:rPr>
-        <w:t>SVBuddy-</w:t>
-      </w:r>
-      <w:r>
-        <w:rPr>
-          <w:lang w:val="en-US"/>
-        </w:rPr>
-        <w:t>0</w:t>
-      </w:r>
-      <w:r>
-        <w:rPr>
-          <w:lang w:val="en-US"/>
-        </w:rPr>
-        <w:t xml:space="preserve">4.jpg </w:t>
-      </w:r>
-    </w:p>
-    <w:p>
-      <w:pPr>
-        <w:pStyle w:val="Titre2"/>
-        <w:rPr>
-          <w:lang w:val="en-US"/>
-        </w:rPr>
-      </w:pPr>
-      <w:r>
-        <w:rPr>
-          <w:lang w:val="en-US"/>
-        </w:rPr>
-        <w:t>Application Icon URL</w:t>
-      </w:r>
-    </w:p>
-    <w:p>
-      <w:pPr>
-        <w:rPr>
-          <w:lang w:val="en-US"/>
-        </w:rPr>
-      </w:pPr>
-      <w:r>
-        <w:rPr>
-          <w:lang w:val="en-US"/>
-        </w:rPr>
-        <w:t>csvbuddy.gif</w:t>
-      </w:r>
-    </w:p>
-    <w:p>
-      <w:pPr>
-        <w:pStyle w:val="Titre2"/>
-        <w:rPr>
-          <w:lang w:val="en-US"/>
-        </w:rPr>
-      </w:pPr>
-      <w:r>
-        <w:rPr>
-          <w:lang w:val="en-US"/>
-        </w:rPr>
-        <w:lastRenderedPageBreak/>
-        <w:t>Video Link 1</w:t>
-      </w:r>
-    </w:p>
-    <w:p>
-      <w:pPr>
-        <w:rPr>
-          <w:lang w:val="en-US"/>
-        </w:rPr>
-      </w:pPr>
-      <w:r>
-        <w:rPr>
-          <w:lang w:val="en-US"/>
-        </w:rPr>
-        <w:t>n/a</w:t>
-      </w:r>
-    </w:p>
-    <w:p>
-      <w:pPr>
-        <w:pStyle w:val="Titre2"/>
-        <w:rPr>
-          <w:lang w:val="en-US"/>
-        </w:rPr>
-      </w:pPr>
-      <w:r>
-        <w:rPr>
-          <w:lang w:val="en-US"/>
-        </w:rPr>
-        <w:t>Video Link 2</w:t>
-      </w:r>
-    </w:p>
-    <w:p>
-      <w:pPr>
-        <w:rPr>
-          <w:lang w:val="en-US"/>
-        </w:rPr>
-      </w:pPr>
-      <w:r>
-        <w:rPr>
-          <w:lang w:val="en-US"/>
-        </w:rPr>
-        <w:t>n/a</w:t>
-      </w:r>
-    </w:p>
-    <w:p>
-      <w:pPr>
-        <w:pStyle w:val="Titre2"/>
-        <w:rPr>
-          <w:lang w:val="en-US"/>
-        </w:rPr>
-      </w:pPr>
-      <w:r>
-        <w:rPr>
-          <w:lang w:val="en-US"/>
-        </w:rPr>
-        <w:t>Primary Download URL</w:t>
-      </w:r>
-      <w:r>
-        <w:rPr>
-          <w:lang w:val="en-US"/>
-        </w:rPr>
-        <w:t xml:space="preserve"> (file, not an HTML page)</w:t>
-      </w:r>
-    </w:p>
-    <w:p>
-      <w:pPr>
-        <w:rPr>
-          <w:lang w:val="en-US"/>
-        </w:rPr>
-      </w:pPr>
-      <w:r>
-        <w:rPr>
-          <w:lang w:val="en-US"/>
-        </w:rPr>
-        <w:t>http://www.jeanlalonde.ca/</w:t>
-      </w:r>
-      <w:r>
-        <w:rPr>
-          <w:lang w:val="en-US"/>
-        </w:rPr>
-        <w:t>csvbuddy</w:t>
-      </w:r>
-      <w:r>
-        <w:rPr>
-          <w:lang w:val="en-US"/>
-        </w:rPr>
-        <w:t>/</w:t>
-      </w:r>
-      <w:r>
-        <w:rPr>
-          <w:lang w:val="en-US"/>
-        </w:rPr>
-        <w:t>csvbuddy.zip</w:t>
-      </w:r>
-    </w:p>
-    <w:p>
-      <w:pPr>
-        <w:pStyle w:val="Titre2"/>
-        <w:rPr>
-          <w:lang w:val="en-US"/>
-        </w:rPr>
-      </w:pPr>
-      <w:r>
-        <w:rPr>
-          <w:lang w:val="en-US"/>
-        </w:rPr>
-        <w:t>Distribution Permissions</w:t>
-      </w:r>
-    </w:p>
-    <w:p>
-      <w:pPr>
-        <w:rPr>
-          <w:lang w:val="en-US"/>
-        </w:rPr>
-      </w:pPr>
-      <w:r>
-        <w:rPr>
-          <w:lang w:val="en-US"/>
-        </w:rPr>
-        <w:t xml:space="preserve">CSV Buddy </w:t>
-      </w:r>
-      <w:r>
-        <w:rPr>
-          <w:lang w:val="en-US"/>
-        </w:rPr>
-        <w:t>can be freely distributed over the internet in an uncha</w:t>
-      </w:r>
-      <w:r>
-        <w:rPr>
-          <w:lang w:val="en-US"/>
-        </w:rPr>
-        <w:t>n</w:t>
-      </w:r>
-      <w:r>
-        <w:rPr>
-          <w:lang w:val="en-US"/>
-        </w:rPr>
-        <w:t>ged form.</w:t>
-      </w:r>
-    </w:p>
-    <w:p>
-      <w:pPr>
-        <w:pStyle w:val="Titre2"/>
-        <w:rPr>
-          <w:lang w:val="en-US"/>
-        </w:rPr>
-      </w:pPr>
-      <w:r>
-        <w:rPr>
-          <w:lang w:val="en-US"/>
-        </w:rPr>
         <w:t>EULA</w:t>
       </w:r>
       <w:r>
@@ -1251,7 +1144,7 @@
           <w:lang w:val="en-US"/>
         </w:rPr>
       </w:pPr>
-      <w:bookmarkStart w:id="9" w:name="_Hlk369533962"/>
+      <w:bookmarkStart w:id="8" w:name="_Hlk369533962"/>
       <w:r>
         <w:rPr>
           <w:lang w:val="en-US"/>
@@ -1469,40 +1362,32 @@
         </w:r>
       </w:hyperlink>
     </w:p>
-    <w:bookmarkEnd w:id="9"/>
+    <w:bookmarkEnd w:id="8"/>
     <w:p/>
     <w:p>
       <w:pPr>
         <w:rPr>
           <w:rStyle w:val="Lienhypertexte"/>
-          <w:lang w:val="en-US"/>
-        </w:rPr>
-      </w:pPr>
-      <w:r>
-        <w:rPr>
-          <w:lang w:val="en-US"/>
-        </w:rPr>
+        </w:rPr>
+      </w:pPr>
+      <w:proofErr w:type="spellStart"/>
+      <w:r>
         <w:t>Ex</w:t>
       </w:r>
       <w:r>
-        <w:rPr>
-          <w:lang w:val="en-US"/>
-        </w:rPr>
         <w:t>a</w:t>
       </w:r>
-      <w:bookmarkStart w:id="10" w:name="_GoBack"/>
-      <w:bookmarkEnd w:id="10"/>
-      <w:r>
-        <w:rPr>
-          <w:lang w:val="en-US"/>
-        </w:rPr>
-        <w:t xml:space="preserve">mple: </w:t>
+      <w:r>
+        <w:t>mple</w:t>
+      </w:r>
+      <w:proofErr w:type="spellEnd"/>
+      <w:r>
+        <w:t xml:space="preserve">: </w:t>
       </w:r>
       <w:hyperlink r:id="rId7" w:history="1">
         <w:r>
           <w:rPr>
             <w:rStyle w:val="Lienhypertexte"/>
-            <w:lang w:val="en-US"/>
           </w:rPr>
           <w:t>http://www.gzip.org/zlib/zlib_license.html</w:t>
         </w:r>
@@ -2380,7 +2265,7 @@
 </file>
 
 <file path=customXml/itemProps1.xml><?xml version="1.0" encoding="utf-8"?>
-<ds:datastoreItem xmlns:ds="http://schemas.openxmlformats.org/officeDocument/2006/customXml" ds:itemID="{068F0F54-2A26-4CCF-82DC-84514FA2A5C6}">
+<ds:datastoreItem xmlns:ds="http://schemas.openxmlformats.org/officeDocument/2006/customXml" ds:itemID="{B19CE2C6-2424-4C20-B632-DC92AF8DCAAD}">
   <ds:schemaRefs>
     <ds:schemaRef ds:uri="http://schemas.openxmlformats.org/officeDocument/2006/bibliography"/>
   </ds:schemaRefs>

</xml_diff>

<commit_message>
0.9 Display "<1" (instead of "0") in status bar when file size is smaller than 0.5 K. Removed CSV Buddy icon from the Tray. Add three test delimited files to the package (see README.txt in the zip file). Fix default value of blnSkipHelpReadyToEdit in ini file to 0.
</commit_message>
<xml_diff>
--- a/pad/CSVBuddy-PAD-Notes.docx
+++ b/pad/CSVBuddy-PAD-Notes.docx
@@ -54,6 +54,8 @@
           <w:lang w:val="en-US"/>
         </w:rPr>
       </w:pPr>
+      <w:bookmarkStart w:id="0" w:name="_Hlk370318166"/>
+      <w:bookmarkStart w:id="1" w:name="_GoBack"/>
       <w:r>
         <w:rPr>
           <w:lang w:val="en-US"/>
@@ -87,6 +89,8 @@
         <w:t xml:space="preserve"> forum.</w:t>
       </w:r>
     </w:p>
+    <w:bookmarkEnd w:id="0"/>
+    <w:bookmarkEnd w:id="1"/>
     <w:p>
       <w:pPr>
         <w:pStyle w:val="Titre2"/>
@@ -194,6 +198,7 @@
           <w:lang w:val="en-US"/>
         </w:rPr>
       </w:pPr>
+      <w:bookmarkStart w:id="2" w:name="_Hlk370317347"/>
       <w:r>
         <w:rPr>
           <w:lang w:val="en-US"/>
@@ -201,6 +206,7 @@
         <w:t>CSV,flat,file,database,fixed-width,html,xml,excel,worksheet,edit,convert,export,delimiters,comma,tab</w:t>
       </w:r>
     </w:p>
+    <w:bookmarkEnd w:id="2"/>
     <w:p>
       <w:pPr>
         <w:pStyle w:val="Titre2"/>
@@ -229,26 +235,20 @@
           <w:lang w:val="en-US"/>
         </w:rPr>
       </w:pPr>
-      <w:bookmarkStart w:id="0" w:name="_Hlk369512601"/>
-      <w:r>
-        <w:rPr>
-          <w:lang w:val="en-US"/>
-        </w:rPr>
-        <w:t xml:space="preserve">Load, edit, save </w:t>
-      </w:r>
-      <w:r>
-        <w:rPr>
-          <w:lang w:val="en-US"/>
-        </w:rPr>
-        <w:t xml:space="preserve">and export </w:t>
-      </w:r>
-      <w:r>
-        <w:rPr>
-          <w:lang w:val="en-US"/>
-        </w:rPr>
-        <w:t>CSV files</w:t>
-      </w:r>
-      <w:bookmarkEnd w:id="0"/>
+      <w:bookmarkStart w:id="3" w:name="_Hlk369512601"/>
+      <w:r>
+        <w:rPr>
+          <w:lang w:val="en-US"/>
+        </w:rPr>
+        <w:t>A Swiss knife for CSV files</w:t>
+      </w:r>
+      <w:bookmarkEnd w:id="3"/>
+      <w:r>
+        <w:rPr>
+          <w:lang w:val="en-US"/>
+        </w:rPr>
+        <w:t>!</w:t>
+      </w:r>
     </w:p>
     <w:p>
       <w:pPr>
@@ -278,47 +278,584 @@
           <w:lang w:val="en-US"/>
         </w:rPr>
       </w:pPr>
-      <w:r>
-        <w:rPr>
-          <w:lang w:val="en-US"/>
-        </w:rPr>
-        <w:t>L</w:t>
-      </w:r>
-      <w:r>
-        <w:rPr>
-          <w:lang w:val="en-US"/>
-        </w:rPr>
-        <w:t>oad</w:t>
-      </w:r>
-      <w:r>
-        <w:rPr>
-          <w:lang w:val="en-US"/>
-        </w:rPr>
-        <w:t xml:space="preserve">, edit, </w:t>
-      </w:r>
-      <w:r>
-        <w:rPr>
-          <w:lang w:val="en-US"/>
-        </w:rPr>
-        <w:t>save</w:t>
-      </w:r>
-      <w:r>
-        <w:rPr>
-          <w:lang w:val="en-US"/>
-        </w:rPr>
-        <w:t xml:space="preserve">, </w:t>
-      </w:r>
-      <w:r>
-        <w:rPr>
-          <w:lang w:val="en-US"/>
-        </w:rPr>
-        <w:t xml:space="preserve">export </w:t>
-      </w:r>
-      <w:r>
-        <w:rPr>
-          <w:lang w:val="en-US"/>
-        </w:rPr>
-        <w:t>CSV files</w:t>
+      <w:bookmarkStart w:id="4" w:name="_Hlk370317083"/>
+      <w:r>
+        <w:rPr>
+          <w:lang w:val="en-US"/>
+        </w:rPr>
+        <w:t xml:space="preserve">A Swiss knife for CSV files! </w:t>
+      </w:r>
+      <w:bookmarkEnd w:id="4"/>
+      <w:proofErr w:type="gramStart"/>
+      <w:r>
+        <w:rPr>
+          <w:lang w:val="en-US"/>
+        </w:rPr>
+        <w:t>Load, edit, save, export CSV files.</w:t>
+      </w:r>
+      <w:proofErr w:type="gramEnd"/>
+    </w:p>
+    <w:p>
+      <w:pPr>
+        <w:rPr>
+          <w:lang w:val="en-US"/>
+        </w:rPr>
+      </w:pPr>
+    </w:p>
+    <w:p>
+      <w:pPr>
+        <w:pStyle w:val="Titre2"/>
+        <w:rPr>
+          <w:lang w:val="en-US"/>
+        </w:rPr>
+      </w:pPr>
+      <w:r>
+        <w:rPr>
+          <w:lang w:val="en-US"/>
+        </w:rPr>
+        <w:t>1</w:t>
+      </w:r>
+      <w:r>
+        <w:rPr>
+          <w:lang w:val="en-US"/>
+        </w:rPr>
+        <w:t>40</w:t>
+      </w:r>
+      <w:r>
+        <w:rPr>
+          <w:lang w:val="en-US"/>
+        </w:rPr>
+        <w:t xml:space="preserve"> Char. </w:t>
+      </w:r>
+      <w:proofErr w:type="spellStart"/>
+      <w:r>
+        <w:rPr>
+          <w:lang w:val="en-US"/>
+        </w:rPr>
+        <w:t>Desc</w:t>
+      </w:r>
+      <w:proofErr w:type="spellEnd"/>
+    </w:p>
+    <w:p>
+      <w:pPr>
+        <w:rPr>
+          <w:lang w:val="en-US"/>
+        </w:rPr>
+      </w:pPr>
+      <w:bookmarkStart w:id="5" w:name="_Hlk370317300"/>
+      <w:r>
+        <w:rPr>
+          <w:lang w:val="en-US"/>
+        </w:rPr>
+        <w:t>A Swiss knife for CSV files! CSV Buddy makes your CSV files ready to import in a variety of software. Lots of Load/save/export options.</w:t>
+      </w:r>
+    </w:p>
+    <w:bookmarkEnd w:id="5"/>
+    <w:p>
+      <w:pPr>
+        <w:rPr>
+          <w:lang w:val="en-US"/>
+        </w:rPr>
+      </w:pPr>
+    </w:p>
+    <w:p>
+      <w:pPr>
+        <w:pStyle w:val="Titre2"/>
+        <w:rPr>
+          <w:lang w:val="en-US"/>
+        </w:rPr>
+      </w:pPr>
+      <w:bookmarkStart w:id="6" w:name="_Hlk370317012"/>
+      <w:r>
+        <w:rPr>
+          <w:lang w:val="en-US"/>
+        </w:rPr>
+        <w:t xml:space="preserve">155 Char. </w:t>
+      </w:r>
+      <w:proofErr w:type="spellStart"/>
+      <w:r>
+        <w:rPr>
+          <w:lang w:val="en-US"/>
+        </w:rPr>
+        <w:t>Desc</w:t>
+      </w:r>
+      <w:proofErr w:type="spellEnd"/>
+      <w:r>
+        <w:rPr>
+          <w:lang w:val="en-US"/>
+        </w:rPr>
+        <w:t xml:space="preserve"> (Facebook Page)</w:t>
+      </w:r>
+    </w:p>
+    <w:p>
+      <w:pPr>
+        <w:rPr>
+          <w:lang w:val="en-US"/>
+        </w:rPr>
+      </w:pPr>
+      <w:r>
+        <w:rPr>
+          <w:lang w:val="en-US"/>
+        </w:rPr>
+        <w:t>CSV Buddy helps you make your CSV files ready to be imported by a variety of software. Load/save/export files with various delimiters and lots of options.</w:t>
+      </w:r>
+    </w:p>
+    <w:p>
+      <w:pPr>
+        <w:pStyle w:val="Titre2"/>
+        <w:rPr>
+          <w:lang w:val="en-US"/>
+        </w:rPr>
+      </w:pPr>
+      <w:bookmarkStart w:id="7" w:name="_Hlk369614690"/>
+      <w:bookmarkEnd w:id="6"/>
+      <w:r>
+        <w:rPr>
+          <w:lang w:val="en-US"/>
+        </w:rPr>
+        <w:t xml:space="preserve">450 Char. </w:t>
+      </w:r>
+      <w:proofErr w:type="spellStart"/>
+      <w:r>
+        <w:rPr>
+          <w:lang w:val="en-US"/>
+        </w:rPr>
+        <w:t>Desc</w:t>
+      </w:r>
+      <w:proofErr w:type="spellEnd"/>
+    </w:p>
+    <w:p>
+      <w:pPr>
+        <w:rPr>
+          <w:lang w:val="en-US"/>
+        </w:rPr>
+      </w:pPr>
+      <w:bookmarkStart w:id="8" w:name="_Hlk369638831"/>
+      <w:bookmarkEnd w:id="7"/>
+      <w:r>
+        <w:rPr>
+          <w:lang w:val="en-US"/>
+        </w:rPr>
+        <w:t xml:space="preserve">A Swiss knife for CSV files! CSV Buddy helps you make your CSV files ready to be imported by a variety of software. Load files with all </w:t>
+      </w:r>
+      <w:proofErr w:type="gramStart"/>
+      <w:r>
+        <w:rPr>
+          <w:lang w:val="en-US"/>
+        </w:rPr>
+        <w:t>sort</w:t>
+      </w:r>
+      <w:proofErr w:type="gramEnd"/>
+      <w:r>
+        <w:rPr>
+          <w:lang w:val="en-US"/>
+        </w:rPr>
+        <w:t xml:space="preserve"> of field delimiters (comma, tad, semi-colon, etc.) and </w:t>
+      </w:r>
+      <w:proofErr w:type="spellStart"/>
+      <w:r>
+        <w:rPr>
+          <w:lang w:val="en-US"/>
+        </w:rPr>
+        <w:t>encapsulators</w:t>
+      </w:r>
+      <w:proofErr w:type="spellEnd"/>
+      <w:r>
+        <w:rPr>
+          <w:lang w:val="en-US"/>
+        </w:rPr>
+        <w:t xml:space="preserve"> (double/single-quotes or </w:t>
+      </w:r>
+      <w:r>
+        <w:rPr>
+          <w:lang w:val="en-US"/>
+        </w:rPr>
+        <w:lastRenderedPageBreak/>
+        <w:t xml:space="preserve">any other character). Convert line breaks in data field making your file XL ready. Rename/reorder fields, edit records, save with any delimiters and export to fixed-width, HTML templates or XML formats. </w:t>
+      </w:r>
+      <w:proofErr w:type="gramStart"/>
+      <w:r>
+        <w:rPr>
+          <w:lang w:val="en-US"/>
+        </w:rPr>
+        <w:t>Freeware.</w:t>
+      </w:r>
+      <w:bookmarkEnd w:id="8"/>
+      <w:proofErr w:type="gramEnd"/>
+    </w:p>
+    <w:p>
+      <w:pPr>
+        <w:pStyle w:val="Titre2"/>
+        <w:rPr>
+          <w:lang w:val="en-US"/>
+        </w:rPr>
+      </w:pPr>
+      <w:r>
+        <w:rPr>
+          <w:lang w:val="en-US"/>
+        </w:rPr>
+        <w:t xml:space="preserve">450 Char. Description </w:t>
+      </w:r>
+      <w:proofErr w:type="spellStart"/>
+      <w:r>
+        <w:rPr>
+          <w:lang w:val="en-US"/>
+        </w:rPr>
+        <w:t>liste</w:t>
+      </w:r>
+      <w:proofErr w:type="spellEnd"/>
+    </w:p>
+    <w:p>
+      <w:pPr>
+        <w:rPr>
+          <w:lang w:val="en-US"/>
+        </w:rPr>
+      </w:pPr>
+      <w:r>
+        <w:rPr>
+          <w:lang w:val="en-US"/>
+        </w:rPr>
+        <w:t>CSV Buddy helps you make your CSV files ready to be imported by a variety of software:</w:t>
+      </w:r>
+    </w:p>
+    <w:p>
+      <w:pPr>
+        <w:rPr>
+          <w:lang w:val="en-US"/>
+        </w:rPr>
+      </w:pPr>
+      <w:r>
+        <w:rPr>
+          <w:lang w:val="en-US"/>
+        </w:rPr>
+        <w:t xml:space="preserve">- Load files with all sort of field delimiters (comma, tad, semi-colon, etc.) and </w:t>
+      </w:r>
+      <w:proofErr w:type="spellStart"/>
+      <w:r>
+        <w:rPr>
+          <w:lang w:val="en-US"/>
+        </w:rPr>
+        <w:t>encapsulators</w:t>
+      </w:r>
+      <w:proofErr w:type="spellEnd"/>
+      <w:r>
+        <w:rPr>
+          <w:lang w:val="en-US"/>
+        </w:rPr>
+        <w:t xml:space="preserve"> (double/single-quotes or any other character)</w:t>
+      </w:r>
+    </w:p>
+    <w:p>
+      <w:pPr>
+        <w:rPr>
+          <w:lang w:val="en-US"/>
+        </w:rPr>
+      </w:pPr>
+      <w:r>
+        <w:rPr>
+          <w:lang w:val="en-US"/>
+        </w:rPr>
+        <w:t>- Convert line breaks in data field making your file XL ready.</w:t>
+      </w:r>
+    </w:p>
+    <w:p>
+      <w:pPr>
+        <w:rPr>
+          <w:lang w:val="en-US"/>
+        </w:rPr>
+      </w:pPr>
+      <w:r>
+        <w:rPr>
+          <w:lang w:val="en-US"/>
+        </w:rPr>
+        <w:t>- Rename/reorder fields, edit records</w:t>
+      </w:r>
+    </w:p>
+    <w:p>
+      <w:pPr>
+        <w:rPr>
+          <w:lang w:val="en-US"/>
+        </w:rPr>
+      </w:pPr>
+      <w:r>
+        <w:rPr>
+          <w:lang w:val="en-US"/>
+        </w:rPr>
+        <w:t>- Save with any delimiters and export to fixed-width</w:t>
+      </w:r>
+      <w:r>
+        <w:rPr>
+          <w:lang w:val="en-US"/>
+        </w:rPr>
+        <w:t>, HTML templates or XML formats.</w:t>
+      </w:r>
+    </w:p>
+    <w:p>
+      <w:pPr>
+        <w:pStyle w:val="Titre2"/>
+        <w:rPr>
+          <w:lang w:val="en-US"/>
+        </w:rPr>
+      </w:pPr>
+      <w:r>
+        <w:rPr>
+          <w:lang w:val="en-US"/>
+        </w:rPr>
+        <w:t xml:space="preserve">2000 Char. </w:t>
+      </w:r>
+      <w:proofErr w:type="spellStart"/>
+      <w:r>
+        <w:rPr>
+          <w:lang w:val="en-US"/>
+        </w:rPr>
+        <w:t>Desc</w:t>
+      </w:r>
+      <w:proofErr w:type="spellEnd"/>
+      <w:r>
+        <w:rPr>
+          <w:lang w:val="en-US"/>
+        </w:rPr>
+        <w:t xml:space="preserve"> (au </w:t>
+      </w:r>
+      <w:proofErr w:type="spellStart"/>
+      <w:r>
+        <w:rPr>
+          <w:lang w:val="en-US"/>
+        </w:rPr>
+        <w:t>moins</w:t>
+      </w:r>
+      <w:proofErr w:type="spellEnd"/>
+      <w:r>
+        <w:rPr>
+          <w:lang w:val="en-US"/>
+        </w:rPr>
+        <w:t xml:space="preserve"> 500)</w:t>
+      </w:r>
+    </w:p>
+    <w:p>
+      <w:pPr>
+        <w:rPr>
+          <w:lang w:val="en-US"/>
+        </w:rPr>
+      </w:pPr>
+      <w:bookmarkStart w:id="9" w:name="_Hlk369513730"/>
+      <w:r>
+        <w:rPr>
+          <w:lang w:val="en-US"/>
+        </w:rPr>
+        <w:t xml:space="preserve">Even if the CSV file </w:t>
+      </w:r>
+      <w:r>
+        <w:rPr>
+          <w:lang w:val="en-US"/>
+        </w:rPr>
+        <w:t xml:space="preserve">format </w:t>
+      </w:r>
+      <w:r>
+        <w:rPr>
+          <w:lang w:val="en-US"/>
+        </w:rPr>
+        <w:t xml:space="preserve">is a widely accepted standard, it </w:t>
+      </w:r>
+      <w:r>
+        <w:rPr>
+          <w:lang w:val="en-US"/>
+        </w:rPr>
+        <w:t xml:space="preserve">is </w:t>
+      </w:r>
+      <w:r>
+        <w:rPr>
+          <w:lang w:val="en-US"/>
+        </w:rPr>
+        <w:t xml:space="preserve">still found </w:t>
+      </w:r>
+      <w:r>
+        <w:rPr>
+          <w:lang w:val="en-US"/>
+        </w:rPr>
+        <w:t xml:space="preserve">in </w:t>
+      </w:r>
+      <w:r>
+        <w:rPr>
+          <w:lang w:val="en-US"/>
+        </w:rPr>
+        <w:t xml:space="preserve">multiple </w:t>
+      </w:r>
+      <w:r>
+        <w:rPr>
+          <w:lang w:val="en-US"/>
+        </w:rPr>
+        <w:t>flavors. In some implementations, fields are separated by comma. Others are delimited with tab, semi-colon or a variety of characters depending on the OS. Most CSV file records stand on one line. However, some programs export multi-line data with line breaks inside fields (try to load in Excel a CSV export from Outlook or Gmail contacts with multi-line notes text fields). Many programs will have a hard time importing these various variations of the CSV format.</w:t>
+      </w:r>
+    </w:p>
+    <w:p>
+      <w:pPr>
+        <w:rPr>
+          <w:lang w:val="en-US"/>
+        </w:rPr>
+      </w:pPr>
+    </w:p>
+    <w:p>
+      <w:pPr>
+        <w:rPr>
+          <w:lang w:val="en-US"/>
+        </w:rPr>
+      </w:pPr>
+      <w:bookmarkStart w:id="10" w:name="_Hlk369613972"/>
+      <w:r>
+        <w:rPr>
+          <w:lang w:val="en-US"/>
+        </w:rPr>
+        <w:t xml:space="preserve">The freeware </w:t>
+      </w:r>
+      <w:r>
+        <w:rPr>
+          <w:lang w:val="en-US"/>
+        </w:rPr>
+        <w:t xml:space="preserve">CSV Buddy </w:t>
+      </w:r>
+      <w:r>
+        <w:rPr>
+          <w:lang w:val="en-US"/>
+        </w:rPr>
+        <w:t>helps you make your CSV files ready to be imported by a variety of software.</w:t>
+      </w:r>
+      <w:bookmarkEnd w:id="10"/>
+      <w:r>
+        <w:rPr>
+          <w:lang w:val="en-US"/>
+        </w:rPr>
+        <w:t xml:space="preserve"> Load files with all sorts of field delimiters (</w:t>
+      </w:r>
+      <w:bookmarkStart w:id="11" w:name="_Hlk369514764"/>
+      <w:r>
+        <w:rPr>
+          <w:lang w:val="en-US"/>
+        </w:rPr>
+        <w:t>auto-detection of comma, tab, semi-colon, etc.</w:t>
+      </w:r>
+      <w:bookmarkEnd w:id="11"/>
+      <w:r>
+        <w:rPr>
+          <w:lang w:val="en-US"/>
+        </w:rPr>
+        <w:t xml:space="preserve">). Field </w:t>
+      </w:r>
+      <w:r>
+        <w:rPr>
+          <w:lang w:val="en-US"/>
+        </w:rPr>
+        <w:t>containing delimiters or line breaks</w:t>
+      </w:r>
+      <w:r>
+        <w:rPr>
+          <w:lang w:val="en-US"/>
+        </w:rPr>
+        <w:t xml:space="preserve"> can be embedded in various </w:t>
+      </w:r>
+      <w:proofErr w:type="spellStart"/>
+      <w:r>
+        <w:rPr>
+          <w:lang w:val="en-US"/>
+        </w:rPr>
+        <w:t>encapsulators</w:t>
+      </w:r>
+      <w:proofErr w:type="spellEnd"/>
+      <w:r>
+        <w:rPr>
+          <w:lang w:val="en-US"/>
+        </w:rPr>
+        <w:t xml:space="preserve"> (double-quotes, single-quotes, pipes or any character). Get field names from the file's header (first line) or set your own column titles. Load data with line-breaks.</w:t>
+      </w:r>
+    </w:p>
+    <w:p>
+      <w:pPr>
+        <w:rPr>
+          <w:lang w:val="en-US"/>
+        </w:rPr>
+      </w:pPr>
+    </w:p>
+    <w:p>
+      <w:pPr>
+        <w:rPr>
+          <w:lang w:val="en-US"/>
+        </w:rPr>
+      </w:pPr>
+      <w:r>
+        <w:rPr>
+          <w:lang w:val="en-US"/>
+        </w:rPr>
+        <w:t xml:space="preserve">Rename, select or reorder fields. In a </w:t>
+      </w:r>
+      <w:bookmarkStart w:id="12" w:name="_Hlk369554837"/>
+      <w:r>
+        <w:rPr>
+          <w:lang w:val="en-US"/>
+        </w:rPr>
+        <w:t>grid</w:t>
+      </w:r>
+      <w:bookmarkEnd w:id="12"/>
+      <w:r>
+        <w:rPr>
+          <w:lang w:val="en-US"/>
+        </w:rPr>
+        <w:t xml:space="preserve">, edit </w:t>
+      </w:r>
+      <w:r>
+        <w:rPr>
+          <w:lang w:val="en-US"/>
+        </w:rPr>
+        <w:t xml:space="preserve">or delete </w:t>
+      </w:r>
+      <w:r>
+        <w:rPr>
+          <w:lang w:val="en-US"/>
+        </w:rPr>
+        <w:t>records</w:t>
+      </w:r>
+      <w:r>
+        <w:rPr>
+          <w:lang w:val="en-US"/>
+        </w:rPr>
+        <w:t>. S</w:t>
+      </w:r>
+      <w:r>
+        <w:rPr>
+          <w:lang w:val="en-US"/>
+        </w:rPr>
+        <w:t xml:space="preserve">ort </w:t>
+      </w:r>
+      <w:r>
+        <w:rPr>
+          <w:lang w:val="en-US"/>
+        </w:rPr>
+        <w:t xml:space="preserve">them </w:t>
+      </w:r>
+      <w:r>
+        <w:rPr>
+          <w:lang w:val="en-US"/>
+        </w:rPr>
+        <w:t>on alphabetical or numeric values (integer or float). Save all or selected rows to a new file using any delimiters, with header or not.  Replace line breaks in data fields with a marker to make your file ready to load in software (like MS-Excel) that can only load single-line fields.</w:t>
+      </w:r>
+    </w:p>
+    <w:p>
+      <w:pPr>
+        <w:rPr>
+          <w:lang w:val="en-US"/>
+        </w:rPr>
+      </w:pPr>
+    </w:p>
+    <w:p>
+      <w:pPr>
+        <w:rPr>
+          <w:lang w:val="en-US"/>
+        </w:rPr>
+      </w:pPr>
+      <w:r>
+        <w:rPr>
+          <w:lang w:val="en-US"/>
+        </w:rPr>
+        <w:t>Export your data to fixed-width files with specific width for each field,</w:t>
       </w:r>
       <w:r>
         <w:rPr>
@@ -330,517 +867,1034 @@
         <w:rPr>
           <w:lang w:val="en-US"/>
         </w:rPr>
-        <w:t>w/line breaks in data. Convert delimiters.</w:t>
-      </w:r>
-    </w:p>
-    <w:p>
-      <w:pPr>
-        <w:pStyle w:val="Titre2"/>
-        <w:rPr>
-          <w:lang w:val="en-US"/>
-        </w:rPr>
-      </w:pPr>
-      <w:r>
-        <w:rPr>
-          <w:lang w:val="en-US"/>
-        </w:rPr>
-        <w:t>1</w:t>
-      </w:r>
-      <w:r>
-        <w:rPr>
-          <w:lang w:val="en-US"/>
-        </w:rPr>
-        <w:t>5</w:t>
-      </w:r>
-      <w:r>
-        <w:rPr>
-          <w:lang w:val="en-US"/>
-        </w:rPr>
-        <w:t>5</w:t>
-      </w:r>
-      <w:r>
-        <w:rPr>
-          <w:lang w:val="en-US"/>
-        </w:rPr>
-        <w:t xml:space="preserve"> Char. </w:t>
+        <w:t>t</w:t>
+      </w:r>
+      <w:r>
+        <w:rPr>
+          <w:lang w:val="en-US"/>
+        </w:rPr>
+        <w:t>runcat</w:t>
+      </w:r>
+      <w:r>
+        <w:rPr>
+          <w:lang w:val="en-US"/>
+        </w:rPr>
+        <w:t>ing</w:t>
+      </w:r>
+      <w:r>
+        <w:rPr>
+          <w:lang w:val="en-US"/>
+        </w:rPr>
+        <w:t xml:space="preserve"> data or pad</w:t>
+      </w:r>
+      <w:r>
+        <w:rPr>
+          <w:lang w:val="en-US"/>
+        </w:rPr>
+        <w:t>ding it</w:t>
+      </w:r>
+      <w:r>
+        <w:rPr>
+          <w:lang w:val="en-US"/>
+        </w:rPr>
+        <w:t xml:space="preserve"> with space</w:t>
+      </w:r>
+      <w:r>
+        <w:rPr>
+          <w:lang w:val="en-US"/>
+        </w:rPr>
+        <w:t>s. Export to HTML using your own template with markers to insert your data fields in the web page. Also export to XML standard format.</w:t>
+      </w:r>
+    </w:p>
+    <w:p>
+      <w:pPr>
+        <w:rPr>
+          <w:lang w:val="en-US"/>
+        </w:rPr>
+      </w:pPr>
+    </w:p>
+    <w:p>
+      <w:pPr>
+        <w:rPr>
+          <w:lang w:val="en-US"/>
+        </w:rPr>
+      </w:pPr>
+      <w:r>
+        <w:rPr>
+          <w:lang w:val="en-US"/>
+        </w:rPr>
+        <w:t xml:space="preserve">CSV Buddy can load files </w:t>
+      </w:r>
+      <w:r>
+        <w:rPr>
+          <w:lang w:val="en-US"/>
+        </w:rPr>
+        <w:t xml:space="preserve">having </w:t>
+      </w:r>
+      <w:r>
+        <w:rPr>
+          <w:lang w:val="en-US"/>
+        </w:rPr>
+        <w:t>up to 200 fields</w:t>
+      </w:r>
+      <w:r>
+        <w:rPr>
+          <w:lang w:val="en-US"/>
+        </w:rPr>
+        <w:t xml:space="preserve"> (columns) and cells with up to 8191 characters</w:t>
+      </w:r>
+      <w:r>
+        <w:rPr>
+          <w:lang w:val="en-US"/>
+        </w:rPr>
+        <w:t xml:space="preserve">. With the 32-bits version, file loading is limited by available physical memory. Tests were successful with files </w:t>
+      </w:r>
+      <w:r>
+        <w:rPr>
+          <w:lang w:val="en-US"/>
+        </w:rPr>
+        <w:t xml:space="preserve">over </w:t>
+      </w:r>
+      <w:r>
+        <w:rPr>
+          <w:lang w:val="en-US"/>
+        </w:rPr>
+        <w:t>100 MB. With the 64-bits version, there is no limitation to file size thanks to virtual RAM. However, loading and saving time will increase as files get huge (in the hundreds of megs).</w:t>
+      </w:r>
+    </w:p>
+    <w:p>
+      <w:pPr>
+        <w:pStyle w:val="Titre2"/>
+        <w:rPr>
+          <w:lang w:val="en-US"/>
+        </w:rPr>
+      </w:pPr>
+      <w:bookmarkStart w:id="13" w:name="_Hlk370066534"/>
+      <w:bookmarkEnd w:id="9"/>
+      <w:r>
+        <w:rPr>
+          <w:lang w:val="en-US"/>
+        </w:rPr>
+        <w:lastRenderedPageBreak/>
+        <w:t xml:space="preserve">2000 </w:t>
+      </w:r>
+      <w:r>
+        <w:rPr>
+          <w:lang w:val="en-US"/>
+        </w:rPr>
+        <w:t xml:space="preserve">Char. Description </w:t>
       </w:r>
       <w:proofErr w:type="spellStart"/>
       <w:r>
         <w:rPr>
           <w:lang w:val="en-US"/>
         </w:rPr>
-        <w:t>Desc</w:t>
+        <w:t>liste</w:t>
       </w:r>
       <w:proofErr w:type="spellEnd"/>
-      <w:r>
-        <w:rPr>
-          <w:lang w:val="en-US"/>
-        </w:rPr>
-        <w:t xml:space="preserve"> (Facebook Page)</w:t>
-      </w:r>
-    </w:p>
-    <w:p>
-      <w:pPr>
-        <w:rPr>
-          <w:lang w:val="en-US"/>
-        </w:rPr>
-      </w:pPr>
-      <w:r>
-        <w:rPr>
-          <w:lang w:val="en-US"/>
-        </w:rPr>
-        <w:t>CSV Buddy helps you make your CSV files ready to be imported by a variety of software. Load/save/export files with various delimiters and lots of options.</w:t>
-      </w:r>
-    </w:p>
-    <w:p>
-      <w:pPr>
-        <w:pStyle w:val="Titre2"/>
-        <w:rPr>
-          <w:lang w:val="en-US"/>
-        </w:rPr>
-      </w:pPr>
-      <w:bookmarkStart w:id="1" w:name="_Hlk369614690"/>
-      <w:r>
-        <w:rPr>
-          <w:lang w:val="en-US"/>
-        </w:rPr>
-        <w:t xml:space="preserve">450 Char. </w:t>
+    </w:p>
+    <w:bookmarkEnd w:id="13"/>
+    <w:p>
+      <w:pPr>
+        <w:pStyle w:val="Titre2"/>
+        <w:rPr>
+          <w:rFonts w:ascii="Courier New" w:eastAsiaTheme="minorHAnsi" w:hAnsi="Courier New" w:cstheme="minorBidi"/>
+          <w:b w:val="0"/>
+          <w:bCs w:val="0"/>
+          <w:color w:val="auto"/>
+          <w:sz w:val="20"/>
+          <w:szCs w:val="22"/>
+          <w:lang w:val="en-US"/>
+        </w:rPr>
+      </w:pPr>
+      <w:r>
+        <w:rPr>
+          <w:rFonts w:ascii="Courier New" w:eastAsiaTheme="minorHAnsi" w:hAnsi="Courier New" w:cstheme="minorBidi"/>
+          <w:b w:val="0"/>
+          <w:bCs w:val="0"/>
+          <w:color w:val="auto"/>
+          <w:sz w:val="20"/>
+          <w:szCs w:val="22"/>
+          <w:lang w:val="en-US"/>
+        </w:rPr>
+        <w:t>1) Load CSV file to a list view</w:t>
+      </w:r>
+    </w:p>
+    <w:p>
+      <w:pPr>
+        <w:pStyle w:val="Titre2"/>
+        <w:rPr>
+          <w:rFonts w:ascii="Courier New" w:eastAsiaTheme="minorHAnsi" w:hAnsi="Courier New" w:cstheme="minorBidi"/>
+          <w:b w:val="0"/>
+          <w:bCs w:val="0"/>
+          <w:color w:val="auto"/>
+          <w:sz w:val="20"/>
+          <w:szCs w:val="22"/>
+          <w:lang w:val="en-US"/>
+        </w:rPr>
+      </w:pPr>
+      <w:r>
+        <w:rPr>
+          <w:rFonts w:ascii="Courier New" w:eastAsiaTheme="minorHAnsi" w:hAnsi="Courier New" w:cstheme="minorBidi"/>
+          <w:b w:val="0"/>
+          <w:bCs w:val="0"/>
+          <w:color w:val="auto"/>
+          <w:sz w:val="20"/>
+          <w:szCs w:val="22"/>
+          <w:lang w:val="en-US"/>
+        </w:rPr>
+        <w:t>- Get field names from the file header (first line of the file) or set the header of your choice to customize field names</w:t>
+      </w:r>
+    </w:p>
+    <w:p>
+      <w:pPr>
+        <w:pStyle w:val="Titre2"/>
+        <w:rPr>
+          <w:rFonts w:ascii="Courier New" w:eastAsiaTheme="minorHAnsi" w:hAnsi="Courier New" w:cstheme="minorBidi"/>
+          <w:b w:val="0"/>
+          <w:bCs w:val="0"/>
+          <w:color w:val="auto"/>
+          <w:sz w:val="20"/>
+          <w:szCs w:val="22"/>
+          <w:lang w:val="en-US"/>
+        </w:rPr>
+      </w:pPr>
+      <w:r>
+        <w:rPr>
+          <w:rFonts w:ascii="Courier New" w:eastAsiaTheme="minorHAnsi" w:hAnsi="Courier New" w:cstheme="minorBidi"/>
+          <w:b w:val="0"/>
+          <w:bCs w:val="0"/>
+          <w:color w:val="auto"/>
+          <w:sz w:val="20"/>
+          <w:szCs w:val="22"/>
+          <w:lang w:val="en-US"/>
+        </w:rPr>
+        <w:t>- Use any single-character field delimiter (comma, tab, semi-colon, etc.)</w:t>
+      </w:r>
+    </w:p>
+    <w:p>
+      <w:pPr>
+        <w:pStyle w:val="Titre2"/>
+        <w:rPr>
+          <w:rFonts w:ascii="Courier New" w:eastAsiaTheme="minorHAnsi" w:hAnsi="Courier New" w:cstheme="minorBidi"/>
+          <w:b w:val="0"/>
+          <w:bCs w:val="0"/>
+          <w:color w:val="auto"/>
+          <w:sz w:val="20"/>
+          <w:szCs w:val="22"/>
+          <w:lang w:val="en-US"/>
+        </w:rPr>
+      </w:pPr>
+      <w:r>
+        <w:rPr>
+          <w:rFonts w:ascii="Courier New" w:eastAsiaTheme="minorHAnsi" w:hAnsi="Courier New" w:cstheme="minorBidi"/>
+          <w:b w:val="0"/>
+          <w:bCs w:val="0"/>
+          <w:color w:val="auto"/>
+          <w:sz w:val="20"/>
+          <w:szCs w:val="22"/>
+          <w:lang w:val="en-US"/>
+        </w:rPr>
+        <w:t xml:space="preserve">- Use any single-character field </w:t>
       </w:r>
       <w:proofErr w:type="spellStart"/>
       <w:r>
         <w:rPr>
-          <w:lang w:val="en-US"/>
-        </w:rPr>
-        <w:t>Desc</w:t>
+          <w:rFonts w:ascii="Courier New" w:eastAsiaTheme="minorHAnsi" w:hAnsi="Courier New" w:cstheme="minorBidi"/>
+          <w:b w:val="0"/>
+          <w:bCs w:val="0"/>
+          <w:color w:val="auto"/>
+          <w:sz w:val="20"/>
+          <w:szCs w:val="22"/>
+          <w:lang w:val="en-US"/>
+        </w:rPr>
+        <w:t>encapsulator</w:t>
       </w:r>
       <w:proofErr w:type="spellEnd"/>
-    </w:p>
-    <w:p>
-      <w:pPr>
-        <w:rPr>
-          <w:lang w:val="en-US"/>
-        </w:rPr>
-      </w:pPr>
-      <w:bookmarkStart w:id="2" w:name="_Hlk369638831"/>
-      <w:bookmarkStart w:id="3" w:name="_GoBack"/>
-      <w:r>
-        <w:rPr>
-          <w:lang w:val="en-US"/>
-        </w:rPr>
-        <w:t xml:space="preserve">CSV Buddy helps you make your CSV files ready to be imported by a variety of software. You can load files with all sort of field delimiters (comma, tad, semi-colon, etc.) and </w:t>
+      <w:r>
+        <w:rPr>
+          <w:rFonts w:ascii="Courier New" w:eastAsiaTheme="minorHAnsi" w:hAnsi="Courier New" w:cstheme="minorBidi"/>
+          <w:b w:val="0"/>
+          <w:bCs w:val="0"/>
+          <w:color w:val="auto"/>
+          <w:sz w:val="20"/>
+          <w:szCs w:val="22"/>
+          <w:lang w:val="en-US"/>
+        </w:rPr>
+        <w:t xml:space="preserve"> (double quotes, single quoted, etc.) to embed field containing a delimiters or line breaks</w:t>
+      </w:r>
+    </w:p>
+    <w:p>
+      <w:pPr>
+        <w:pStyle w:val="Titre2"/>
+        <w:rPr>
+          <w:rFonts w:ascii="Courier New" w:eastAsiaTheme="minorHAnsi" w:hAnsi="Courier New" w:cstheme="minorBidi"/>
+          <w:b w:val="0"/>
+          <w:bCs w:val="0"/>
+          <w:color w:val="auto"/>
+          <w:sz w:val="20"/>
+          <w:szCs w:val="22"/>
+          <w:lang w:val="en-US"/>
+        </w:rPr>
+      </w:pPr>
+      <w:r>
+        <w:rPr>
+          <w:rFonts w:ascii="Courier New" w:eastAsiaTheme="minorHAnsi" w:hAnsi="Courier New" w:cstheme="minorBidi"/>
+          <w:b w:val="0"/>
+          <w:bCs w:val="0"/>
+          <w:color w:val="auto"/>
+          <w:sz w:val="20"/>
+          <w:szCs w:val="22"/>
+          <w:lang w:val="en-US"/>
+        </w:rPr>
+        <w:t>- Load multi-line fields (do not consider a line break between double-quotes as the end of a record)</w:t>
+      </w:r>
+    </w:p>
+    <w:p>
+      <w:pPr>
+        <w:pStyle w:val="Titre2"/>
+        <w:rPr>
+          <w:rFonts w:ascii="Courier New" w:eastAsiaTheme="minorHAnsi" w:hAnsi="Courier New" w:cstheme="minorBidi"/>
+          <w:b w:val="0"/>
+          <w:bCs w:val="0"/>
+          <w:color w:val="auto"/>
+          <w:sz w:val="20"/>
+          <w:szCs w:val="22"/>
+          <w:lang w:val="en-US"/>
+        </w:rPr>
+      </w:pPr>
+      <w:r>
+        <w:rPr>
+          <w:rFonts w:ascii="Courier New" w:eastAsiaTheme="minorHAnsi" w:hAnsi="Courier New" w:cstheme="minorBidi"/>
+          <w:b w:val="0"/>
+          <w:bCs w:val="0"/>
+          <w:color w:val="auto"/>
+          <w:sz w:val="20"/>
+          <w:szCs w:val="22"/>
+          <w:lang w:val="en-US"/>
+        </w:rPr>
+        <w:t>- Restore line breaks within fields by replacing a temporary character of your choice (like "¶")</w:t>
+      </w:r>
+    </w:p>
+    <w:p>
+      <w:pPr>
+        <w:pStyle w:val="Titre2"/>
+        <w:rPr>
+          <w:rFonts w:ascii="Courier New" w:eastAsiaTheme="minorHAnsi" w:hAnsi="Courier New" w:cstheme="minorBidi"/>
+          <w:b w:val="0"/>
+          <w:bCs w:val="0"/>
+          <w:color w:val="auto"/>
+          <w:sz w:val="20"/>
+          <w:szCs w:val="22"/>
+          <w:lang w:val="en-US"/>
+        </w:rPr>
+      </w:pPr>
+      <w:r>
+        <w:rPr>
+          <w:rFonts w:ascii="Courier New" w:eastAsiaTheme="minorHAnsi" w:hAnsi="Courier New" w:cstheme="minorBidi"/>
+          <w:b w:val="0"/>
+          <w:bCs w:val="0"/>
+          <w:color w:val="auto"/>
+          <w:sz w:val="20"/>
+          <w:szCs w:val="22"/>
+          <w:lang w:val="en-US"/>
+        </w:rPr>
+        <w:t>- Load the file into a list viewer allowing these features:</w:t>
+      </w:r>
+    </w:p>
+    <w:p>
+      <w:pPr>
+        <w:pStyle w:val="Titre2"/>
+        <w:rPr>
+          <w:rFonts w:ascii="Courier New" w:eastAsiaTheme="minorHAnsi" w:hAnsi="Courier New" w:cstheme="minorBidi"/>
+          <w:b w:val="0"/>
+          <w:bCs w:val="0"/>
+          <w:color w:val="auto"/>
+          <w:sz w:val="20"/>
+          <w:szCs w:val="22"/>
+          <w:lang w:val="en-US"/>
+        </w:rPr>
+      </w:pPr>
+      <w:r>
+        <w:rPr>
+          <w:rFonts w:ascii="Courier New" w:eastAsiaTheme="minorHAnsi" w:hAnsi="Courier New" w:cstheme="minorBidi"/>
+          <w:b w:val="0"/>
+          <w:bCs w:val="0"/>
+          <w:color w:val="auto"/>
+          <w:sz w:val="20"/>
+          <w:szCs w:val="22"/>
+          <w:lang w:val="en-US"/>
+        </w:rPr>
+        <w:t xml:space="preserve">  - Sort rows on any field by clicking on column headers (alphabetical, numeric integer or numeric float, ascending or descending)</w:t>
+      </w:r>
+    </w:p>
+    <w:p>
+      <w:pPr>
+        <w:pStyle w:val="Titre2"/>
+        <w:rPr>
+          <w:rFonts w:ascii="Courier New" w:eastAsiaTheme="minorHAnsi" w:hAnsi="Courier New" w:cstheme="minorBidi"/>
+          <w:b w:val="0"/>
+          <w:bCs w:val="0"/>
+          <w:color w:val="auto"/>
+          <w:sz w:val="20"/>
+          <w:szCs w:val="22"/>
+          <w:lang w:val="en-US"/>
+        </w:rPr>
+      </w:pPr>
+      <w:r>
+        <w:rPr>
+          <w:rFonts w:ascii="Courier New" w:eastAsiaTheme="minorHAnsi" w:hAnsi="Courier New" w:cstheme="minorBidi"/>
+          <w:b w:val="0"/>
+          <w:bCs w:val="0"/>
+          <w:color w:val="auto"/>
+          <w:sz w:val="20"/>
+          <w:szCs w:val="22"/>
+          <w:lang w:val="en-US"/>
+        </w:rPr>
+        <w:t xml:space="preserve">  - Edit a record in a dialog box (field names are uses as form labels)</w:t>
+      </w:r>
+    </w:p>
+    <w:p>
+      <w:pPr>
+        <w:pStyle w:val="Titre2"/>
+        <w:rPr>
+          <w:rFonts w:ascii="Courier New" w:eastAsiaTheme="minorHAnsi" w:hAnsi="Courier New" w:cstheme="minorBidi"/>
+          <w:b w:val="0"/>
+          <w:bCs w:val="0"/>
+          <w:color w:val="auto"/>
+          <w:sz w:val="20"/>
+          <w:szCs w:val="22"/>
+          <w:lang w:val="en-US"/>
+        </w:rPr>
+      </w:pPr>
+      <w:r>
+        <w:rPr>
+          <w:rFonts w:ascii="Courier New" w:eastAsiaTheme="minorHAnsi" w:hAnsi="Courier New" w:cstheme="minorBidi"/>
+          <w:b w:val="0"/>
+          <w:bCs w:val="0"/>
+          <w:color w:val="auto"/>
+          <w:sz w:val="20"/>
+          <w:szCs w:val="22"/>
+          <w:lang w:val="en-US"/>
+        </w:rPr>
+        <w:t xml:space="preserve">  - Select or delete row(s)</w:t>
+      </w:r>
+    </w:p>
+    <w:p>
+      <w:pPr>
+        <w:pStyle w:val="Titre2"/>
+        <w:rPr>
+          <w:rFonts w:ascii="Courier New" w:eastAsiaTheme="minorHAnsi" w:hAnsi="Courier New" w:cstheme="minorBidi"/>
+          <w:b w:val="0"/>
+          <w:bCs w:val="0"/>
+          <w:color w:val="auto"/>
+          <w:sz w:val="20"/>
+          <w:szCs w:val="22"/>
+          <w:lang w:val="en-US"/>
+        </w:rPr>
+      </w:pPr>
+    </w:p>
+    <w:p>
+      <w:pPr>
+        <w:pStyle w:val="Titre2"/>
+        <w:rPr>
+          <w:rFonts w:ascii="Courier New" w:eastAsiaTheme="minorHAnsi" w:hAnsi="Courier New" w:cstheme="minorBidi"/>
+          <w:b w:val="0"/>
+          <w:bCs w:val="0"/>
+          <w:color w:val="auto"/>
+          <w:sz w:val="20"/>
+          <w:szCs w:val="22"/>
+          <w:lang w:val="en-US"/>
+        </w:rPr>
+      </w:pPr>
+      <w:r>
+        <w:rPr>
+          <w:rFonts w:ascii="Courier New" w:eastAsiaTheme="minorHAnsi" w:hAnsi="Courier New" w:cstheme="minorBidi"/>
+          <w:b w:val="0"/>
+          <w:bCs w:val="0"/>
+          <w:color w:val="auto"/>
+          <w:sz w:val="20"/>
+          <w:szCs w:val="22"/>
+          <w:lang w:val="en-US"/>
+        </w:rPr>
+        <w:t>2) Edit columns</w:t>
+      </w:r>
+    </w:p>
+    <w:p>
+      <w:pPr>
+        <w:pStyle w:val="Titre2"/>
+        <w:rPr>
+          <w:rFonts w:ascii="Courier New" w:eastAsiaTheme="minorHAnsi" w:hAnsi="Courier New" w:cstheme="minorBidi"/>
+          <w:b w:val="0"/>
+          <w:bCs w:val="0"/>
+          <w:color w:val="auto"/>
+          <w:sz w:val="20"/>
+          <w:szCs w:val="22"/>
+          <w:lang w:val="en-US"/>
+        </w:rPr>
+      </w:pPr>
+      <w:r>
+        <w:rPr>
+          <w:rFonts w:ascii="Courier New" w:eastAsiaTheme="minorHAnsi" w:hAnsi="Courier New" w:cstheme="minorBidi"/>
+          <w:b w:val="0"/>
+          <w:bCs w:val="0"/>
+          <w:color w:val="auto"/>
+          <w:sz w:val="20"/>
+          <w:szCs w:val="22"/>
+          <w:lang w:val="en-US"/>
+        </w:rPr>
+        <w:t>- Rename fields by entering a delimited string with the new field names</w:t>
+      </w:r>
+    </w:p>
+    <w:p>
+      <w:pPr>
+        <w:pStyle w:val="Titre2"/>
+        <w:rPr>
+          <w:rFonts w:ascii="Courier New" w:eastAsiaTheme="minorHAnsi" w:hAnsi="Courier New" w:cstheme="minorBidi"/>
+          <w:b w:val="0"/>
+          <w:bCs w:val="0"/>
+          <w:color w:val="auto"/>
+          <w:sz w:val="20"/>
+          <w:szCs w:val="22"/>
+          <w:lang w:val="en-US"/>
+        </w:rPr>
+      </w:pPr>
+      <w:r>
+        <w:rPr>
+          <w:rFonts w:ascii="Courier New" w:eastAsiaTheme="minorHAnsi" w:hAnsi="Courier New" w:cstheme="minorBidi"/>
+          <w:b w:val="0"/>
+          <w:bCs w:val="0"/>
+          <w:color w:val="auto"/>
+          <w:sz w:val="20"/>
+          <w:szCs w:val="22"/>
+          <w:lang w:val="en-US"/>
+        </w:rPr>
+        <w:t>- Select fields to keep in the list view by entering a delimited string with the names of these fields</w:t>
+      </w:r>
+    </w:p>
+    <w:p>
+      <w:pPr>
+        <w:pStyle w:val="Titre2"/>
+        <w:rPr>
+          <w:rFonts w:ascii="Courier New" w:eastAsiaTheme="minorHAnsi" w:hAnsi="Courier New" w:cstheme="minorBidi"/>
+          <w:b w:val="0"/>
+          <w:bCs w:val="0"/>
+          <w:color w:val="auto"/>
+          <w:sz w:val="20"/>
+          <w:szCs w:val="22"/>
+          <w:lang w:val="en-US"/>
+        </w:rPr>
+      </w:pPr>
+      <w:r>
+        <w:rPr>
+          <w:rFonts w:ascii="Courier New" w:eastAsiaTheme="minorHAnsi" w:hAnsi="Courier New" w:cstheme="minorBidi"/>
+          <w:b w:val="0"/>
+          <w:bCs w:val="0"/>
+          <w:color w:val="auto"/>
+          <w:sz w:val="20"/>
+          <w:szCs w:val="22"/>
+          <w:lang w:val="en-US"/>
+        </w:rPr>
+        <w:t>- Order fields by entering a delimited string with the names of the fields in the desired order</w:t>
+      </w:r>
+    </w:p>
+    <w:p>
+      <w:pPr>
+        <w:pStyle w:val="Titre2"/>
+        <w:rPr>
+          <w:rFonts w:ascii="Courier New" w:eastAsiaTheme="minorHAnsi" w:hAnsi="Courier New" w:cstheme="minorBidi"/>
+          <w:b w:val="0"/>
+          <w:bCs w:val="0"/>
+          <w:color w:val="auto"/>
+          <w:sz w:val="20"/>
+          <w:szCs w:val="22"/>
+          <w:lang w:val="en-US"/>
+        </w:rPr>
+      </w:pPr>
+    </w:p>
+    <w:p>
+      <w:pPr>
+        <w:pStyle w:val="Titre2"/>
+        <w:rPr>
+          <w:rFonts w:ascii="Courier New" w:eastAsiaTheme="minorHAnsi" w:hAnsi="Courier New" w:cstheme="minorBidi"/>
+          <w:b w:val="0"/>
+          <w:bCs w:val="0"/>
+          <w:color w:val="auto"/>
+          <w:sz w:val="20"/>
+          <w:szCs w:val="22"/>
+          <w:lang w:val="en-US"/>
+        </w:rPr>
+      </w:pPr>
+      <w:r>
+        <w:rPr>
+          <w:rFonts w:ascii="Courier New" w:eastAsiaTheme="minorHAnsi" w:hAnsi="Courier New" w:cstheme="minorBidi"/>
+          <w:b w:val="0"/>
+          <w:bCs w:val="0"/>
+          <w:color w:val="auto"/>
+          <w:sz w:val="20"/>
+          <w:szCs w:val="22"/>
+          <w:lang w:val="en-US"/>
+        </w:rPr>
+        <w:t>3) Save list view to CSV file</w:t>
+      </w:r>
+    </w:p>
+    <w:p>
+      <w:pPr>
+        <w:pStyle w:val="Titre2"/>
+        <w:rPr>
+          <w:rFonts w:ascii="Courier New" w:eastAsiaTheme="minorHAnsi" w:hAnsi="Courier New" w:cstheme="minorBidi"/>
+          <w:b w:val="0"/>
+          <w:bCs w:val="0"/>
+          <w:color w:val="auto"/>
+          <w:sz w:val="20"/>
+          <w:szCs w:val="22"/>
+          <w:lang w:val="en-US"/>
+        </w:rPr>
+      </w:pPr>
+      <w:r>
+        <w:rPr>
+          <w:rFonts w:ascii="Courier New" w:eastAsiaTheme="minorHAnsi" w:hAnsi="Courier New" w:cstheme="minorBidi"/>
+          <w:b w:val="0"/>
+          <w:bCs w:val="0"/>
+          <w:color w:val="auto"/>
+          <w:sz w:val="20"/>
+          <w:szCs w:val="22"/>
+          <w:lang w:val="en-US"/>
+        </w:rPr>
+        <w:t>- Check the content of the destination file if it exists</w:t>
+      </w:r>
+    </w:p>
+    <w:p>
+      <w:pPr>
+        <w:pStyle w:val="Titre2"/>
+        <w:rPr>
+          <w:rFonts w:ascii="Courier New" w:eastAsiaTheme="minorHAnsi" w:hAnsi="Courier New" w:cstheme="minorBidi"/>
+          <w:b w:val="0"/>
+          <w:bCs w:val="0"/>
+          <w:color w:val="auto"/>
+          <w:sz w:val="20"/>
+          <w:szCs w:val="22"/>
+          <w:lang w:val="en-US"/>
+        </w:rPr>
+      </w:pPr>
+      <w:r>
+        <w:rPr>
+          <w:rFonts w:ascii="Courier New" w:eastAsiaTheme="minorHAnsi" w:hAnsi="Courier New" w:cstheme="minorBidi"/>
+          <w:b w:val="0"/>
+          <w:bCs w:val="0"/>
+          <w:color w:val="auto"/>
+          <w:sz w:val="20"/>
+          <w:szCs w:val="22"/>
+          <w:lang w:val="en-US"/>
+        </w:rPr>
+        <w:t>- Overwrite or append data if destination file exists</w:t>
+      </w:r>
+    </w:p>
+    <w:p>
+      <w:pPr>
+        <w:pStyle w:val="Titre2"/>
+        <w:rPr>
+          <w:rFonts w:ascii="Courier New" w:eastAsiaTheme="minorHAnsi" w:hAnsi="Courier New" w:cstheme="minorBidi"/>
+          <w:b w:val="0"/>
+          <w:bCs w:val="0"/>
+          <w:color w:val="auto"/>
+          <w:sz w:val="20"/>
+          <w:szCs w:val="22"/>
+          <w:lang w:val="en-US"/>
+        </w:rPr>
+      </w:pPr>
+      <w:r>
+        <w:rPr>
+          <w:rFonts w:ascii="Courier New" w:eastAsiaTheme="minorHAnsi" w:hAnsi="Courier New" w:cstheme="minorBidi"/>
+          <w:b w:val="0"/>
+          <w:bCs w:val="0"/>
+          <w:color w:val="auto"/>
+          <w:sz w:val="20"/>
+          <w:szCs w:val="22"/>
+          <w:lang w:val="en-US"/>
+        </w:rPr>
+        <w:t xml:space="preserve">- Set any single-characters as field delimiter and field </w:t>
       </w:r>
       <w:proofErr w:type="spellStart"/>
       <w:r>
         <w:rPr>
-          <w:lang w:val="en-US"/>
-        </w:rPr>
-        <w:t>encapsulators</w:t>
+          <w:rFonts w:ascii="Courier New" w:eastAsiaTheme="minorHAnsi" w:hAnsi="Courier New" w:cstheme="minorBidi"/>
+          <w:b w:val="0"/>
+          <w:bCs w:val="0"/>
+          <w:color w:val="auto"/>
+          <w:sz w:val="20"/>
+          <w:szCs w:val="22"/>
+          <w:lang w:val="en-US"/>
+        </w:rPr>
+        <w:t>encapsulator</w:t>
       </w:r>
       <w:proofErr w:type="spellEnd"/>
       <w:r>
         <w:rPr>
-          <w:lang w:val="en-US"/>
-        </w:rPr>
-        <w:t xml:space="preserve"> (double/single-quotes or any other character). Convert line breaks in data field making your file XL ready. Rename/reorder fields, edit records, save with any delimiters and export to fixed-width, HTML templates or XML formats.</w:t>
-      </w:r>
-      <w:r>
-        <w:rPr>
-          <w:lang w:val="en-US"/>
-        </w:rPr>
-        <w:t xml:space="preserve"> </w:t>
-      </w:r>
-      <w:proofErr w:type="gramStart"/>
-      <w:r>
-        <w:rPr>
-          <w:lang w:val="en-US"/>
-        </w:rPr>
-        <w:t>Freeware.</w:t>
-      </w:r>
-      <w:proofErr w:type="gramEnd"/>
-    </w:p>
-    <w:bookmarkEnd w:id="1"/>
-    <w:bookmarkEnd w:id="2"/>
-    <w:bookmarkEnd w:id="3"/>
-    <w:p>
-      <w:pPr>
-        <w:pStyle w:val="Titre2"/>
-        <w:rPr>
-          <w:lang w:val="en-US"/>
-        </w:rPr>
-      </w:pPr>
-      <w:r>
-        <w:rPr>
-          <w:lang w:val="en-US"/>
-        </w:rPr>
-        <w:t xml:space="preserve">2000 Char. </w:t>
+          <w:rFonts w:ascii="Courier New" w:eastAsiaTheme="minorHAnsi" w:hAnsi="Courier New" w:cstheme="minorBidi"/>
+          <w:b w:val="0"/>
+          <w:bCs w:val="0"/>
+          <w:color w:val="auto"/>
+          <w:sz w:val="20"/>
+          <w:szCs w:val="22"/>
+          <w:lang w:val="en-US"/>
+        </w:rPr>
+        <w:t xml:space="preserve"> in the destination file</w:t>
+      </w:r>
+    </w:p>
+    <w:p>
+      <w:pPr>
+        <w:pStyle w:val="Titre2"/>
+        <w:rPr>
+          <w:rFonts w:ascii="Courier New" w:eastAsiaTheme="minorHAnsi" w:hAnsi="Courier New" w:cstheme="minorBidi"/>
+          <w:b w:val="0"/>
+          <w:bCs w:val="0"/>
+          <w:color w:val="auto"/>
+          <w:sz w:val="20"/>
+          <w:szCs w:val="22"/>
+          <w:lang w:val="en-US"/>
+        </w:rPr>
+      </w:pPr>
+      <w:r>
+        <w:rPr>
+          <w:rFonts w:ascii="Courier New" w:eastAsiaTheme="minorHAnsi" w:hAnsi="Courier New" w:cstheme="minorBidi"/>
+          <w:b w:val="0"/>
+          <w:bCs w:val="0"/>
+          <w:color w:val="auto"/>
+          <w:sz w:val="20"/>
+          <w:szCs w:val="22"/>
+          <w:lang w:val="en-US"/>
+        </w:rPr>
+        <w:t>- Save the file with or without a CSV header (first line of the file with field names)</w:t>
+      </w:r>
+    </w:p>
+    <w:p>
+      <w:pPr>
+        <w:pStyle w:val="Titre2"/>
+        <w:rPr>
+          <w:rFonts w:ascii="Courier New" w:eastAsiaTheme="minorHAnsi" w:hAnsi="Courier New" w:cstheme="minorBidi"/>
+          <w:b w:val="0"/>
+          <w:bCs w:val="0"/>
+          <w:color w:val="auto"/>
+          <w:sz w:val="20"/>
+          <w:szCs w:val="22"/>
+          <w:lang w:val="en-US"/>
+        </w:rPr>
+      </w:pPr>
+      <w:r>
+        <w:rPr>
+          <w:rFonts w:ascii="Courier New" w:eastAsiaTheme="minorHAnsi" w:hAnsi="Courier New" w:cstheme="minorBidi"/>
+          <w:b w:val="0"/>
+          <w:bCs w:val="0"/>
+          <w:color w:val="auto"/>
+          <w:sz w:val="20"/>
+          <w:szCs w:val="22"/>
+          <w:lang w:val="en-US"/>
+        </w:rPr>
+        <w:lastRenderedPageBreak/>
+        <w:t xml:space="preserve">- Save multi-line fields (embedded with the </w:t>
       </w:r>
       <w:proofErr w:type="spellStart"/>
       <w:r>
         <w:rPr>
-          <w:lang w:val="en-US"/>
-        </w:rPr>
-        <w:t>Desc</w:t>
+          <w:rFonts w:ascii="Courier New" w:eastAsiaTheme="minorHAnsi" w:hAnsi="Courier New" w:cstheme="minorBidi"/>
+          <w:b w:val="0"/>
+          <w:bCs w:val="0"/>
+          <w:color w:val="auto"/>
+          <w:sz w:val="20"/>
+          <w:szCs w:val="22"/>
+          <w:lang w:val="en-US"/>
+        </w:rPr>
+        <w:t>encapsulator</w:t>
       </w:r>
       <w:proofErr w:type="spellEnd"/>
       <w:r>
         <w:rPr>
-          <w:lang w:val="en-US"/>
-        </w:rPr>
-        <w:t xml:space="preserve"> (au </w:t>
-      </w:r>
-      <w:proofErr w:type="spellStart"/>
-      <w:r>
-        <w:rPr>
-          <w:lang w:val="en-US"/>
-        </w:rPr>
-        <w:t>moins</w:t>
-      </w:r>
-      <w:proofErr w:type="spellEnd"/>
-      <w:r>
-        <w:rPr>
-          <w:lang w:val="en-US"/>
-        </w:rPr>
-        <w:t xml:space="preserve"> 500)</w:t>
-      </w:r>
-    </w:p>
-    <w:p>
-      <w:pPr>
-        <w:rPr>
-          <w:lang w:val="en-US"/>
-        </w:rPr>
-      </w:pPr>
-      <w:bookmarkStart w:id="4" w:name="_Hlk369513730"/>
-      <w:r>
-        <w:rPr>
-          <w:lang w:val="en-US"/>
-        </w:rPr>
-        <w:t xml:space="preserve">Even if the CSV file </w:t>
-      </w:r>
-      <w:r>
-        <w:rPr>
-          <w:lang w:val="en-US"/>
-        </w:rPr>
-        <w:t xml:space="preserve">format </w:t>
-      </w:r>
-      <w:r>
-        <w:rPr>
-          <w:lang w:val="en-US"/>
-        </w:rPr>
-        <w:t xml:space="preserve">is a widely accepted standard, it </w:t>
-      </w:r>
-      <w:r>
-        <w:rPr>
-          <w:lang w:val="en-US"/>
-        </w:rPr>
-        <w:t xml:space="preserve">is </w:t>
-      </w:r>
-      <w:r>
-        <w:rPr>
-          <w:lang w:val="en-US"/>
-        </w:rPr>
-        <w:t xml:space="preserve">still found </w:t>
-      </w:r>
-      <w:r>
-        <w:rPr>
-          <w:lang w:val="en-US"/>
-        </w:rPr>
-        <w:t xml:space="preserve">in </w:t>
-      </w:r>
-      <w:r>
-        <w:rPr>
-          <w:lang w:val="en-US"/>
-        </w:rPr>
-        <w:t xml:space="preserve">multiple </w:t>
-      </w:r>
-      <w:r>
-        <w:rPr>
-          <w:lang w:val="en-US"/>
-        </w:rPr>
-        <w:t xml:space="preserve">flavors. In some implementations, fields are separated by comma. Others are delimited with tab, semi-colon or a variety of characters depending on the OS. Most CSV file records stand on one line. However, some programs export multi-line data with line </w:t>
-      </w:r>
-      <w:r>
-        <w:rPr>
-          <w:lang w:val="en-US"/>
-        </w:rPr>
-        <w:lastRenderedPageBreak/>
-        <w:t>breaks inside fields (try to load in Excel a CSV export from Outlook or Gmail contacts with multi-line notes text fields). Many programs will have a hard time importing these various variations of the CSV format.</w:t>
-      </w:r>
-    </w:p>
-    <w:p>
-      <w:pPr>
-        <w:rPr>
-          <w:lang w:val="en-US"/>
-        </w:rPr>
-      </w:pPr>
-    </w:p>
-    <w:p>
-      <w:pPr>
-        <w:rPr>
-          <w:lang w:val="en-US"/>
-        </w:rPr>
-      </w:pPr>
-      <w:bookmarkStart w:id="5" w:name="_Hlk369613972"/>
-      <w:r>
-        <w:rPr>
-          <w:lang w:val="en-US"/>
-        </w:rPr>
-        <w:t xml:space="preserve">The freeware </w:t>
-      </w:r>
-      <w:r>
-        <w:rPr>
-          <w:lang w:val="en-US"/>
-        </w:rPr>
-        <w:t xml:space="preserve">CSV Buddy </w:t>
-      </w:r>
-      <w:r>
-        <w:rPr>
-          <w:lang w:val="en-US"/>
-        </w:rPr>
-        <w:t>helps you make your CSV files ready to be imported by a variety of software.</w:t>
-      </w:r>
-      <w:bookmarkEnd w:id="5"/>
-      <w:r>
-        <w:rPr>
-          <w:lang w:val="en-US"/>
-        </w:rPr>
-        <w:t xml:space="preserve"> Load files with all sorts of field delimiters (</w:t>
-      </w:r>
-      <w:bookmarkStart w:id="6" w:name="_Hlk369514764"/>
-      <w:r>
-        <w:rPr>
-          <w:lang w:val="en-US"/>
-        </w:rPr>
-        <w:t>auto-detection of comma, tab, semi-colon, etc.</w:t>
-      </w:r>
-      <w:bookmarkEnd w:id="6"/>
-      <w:r>
-        <w:rPr>
-          <w:lang w:val="en-US"/>
-        </w:rPr>
-        <w:t xml:space="preserve">). Field </w:t>
-      </w:r>
-      <w:r>
-        <w:rPr>
-          <w:lang w:val="en-US"/>
-        </w:rPr>
-        <w:t>containing delimiters or line breaks</w:t>
-      </w:r>
-      <w:r>
-        <w:rPr>
-          <w:lang w:val="en-US"/>
-        </w:rPr>
-        <w:t xml:space="preserve"> can be embedded in various </w:t>
-      </w:r>
-      <w:proofErr w:type="spellStart"/>
-      <w:r>
-        <w:rPr>
-          <w:lang w:val="en-US"/>
-        </w:rPr>
-        <w:t>encapsulators</w:t>
-      </w:r>
-      <w:proofErr w:type="spellEnd"/>
-      <w:r>
-        <w:rPr>
-          <w:lang w:val="en-US"/>
-        </w:rPr>
-        <w:t xml:space="preserve"> (double-quotes, single-quotes, pipes or any character). Get field names from the file's header (first line) or set your own column titles. Load data with line-breaks.</w:t>
-      </w:r>
-    </w:p>
-    <w:p>
-      <w:pPr>
-        <w:rPr>
-          <w:lang w:val="en-US"/>
-        </w:rPr>
-      </w:pPr>
-    </w:p>
-    <w:p>
-      <w:pPr>
-        <w:rPr>
-          <w:lang w:val="en-US"/>
-        </w:rPr>
-      </w:pPr>
-      <w:r>
-        <w:rPr>
-          <w:lang w:val="en-US"/>
-        </w:rPr>
-        <w:t xml:space="preserve">Rename, select or reorder fields. In a </w:t>
-      </w:r>
-      <w:bookmarkStart w:id="7" w:name="_Hlk369554837"/>
-      <w:r>
-        <w:rPr>
-          <w:lang w:val="en-US"/>
-        </w:rPr>
-        <w:t>grid</w:t>
-      </w:r>
-      <w:bookmarkEnd w:id="7"/>
-      <w:r>
-        <w:rPr>
-          <w:lang w:val="en-US"/>
-        </w:rPr>
-        <w:t xml:space="preserve">, edit </w:t>
-      </w:r>
-      <w:r>
-        <w:rPr>
-          <w:lang w:val="en-US"/>
-        </w:rPr>
-        <w:t xml:space="preserve">or delete </w:t>
-      </w:r>
-      <w:r>
-        <w:rPr>
-          <w:lang w:val="en-US"/>
-        </w:rPr>
-        <w:t>records</w:t>
-      </w:r>
-      <w:r>
-        <w:rPr>
-          <w:lang w:val="en-US"/>
-        </w:rPr>
-        <w:t>. S</w:t>
-      </w:r>
-      <w:r>
-        <w:rPr>
-          <w:lang w:val="en-US"/>
-        </w:rPr>
-        <w:t xml:space="preserve">ort </w:t>
-      </w:r>
-      <w:r>
-        <w:rPr>
-          <w:lang w:val="en-US"/>
-        </w:rPr>
-        <w:t xml:space="preserve">them </w:t>
-      </w:r>
-      <w:r>
-        <w:rPr>
-          <w:lang w:val="en-US"/>
-        </w:rPr>
-        <w:t>on alphabetical or numeric values (integer or float). Save all or selected rows to a new file using any delimiters, with header or not.  Replace line breaks in data fields with a marker to make your file ready to load in software (like MS-Excel) that can only load single-line fields.</w:t>
-      </w:r>
-    </w:p>
-    <w:p>
-      <w:pPr>
-        <w:rPr>
-          <w:lang w:val="en-US"/>
-        </w:rPr>
-      </w:pPr>
-    </w:p>
-    <w:p>
-      <w:pPr>
-        <w:rPr>
-          <w:lang w:val="en-US"/>
-        </w:rPr>
-      </w:pPr>
-      <w:r>
-        <w:rPr>
-          <w:lang w:val="en-US"/>
-        </w:rPr>
-        <w:t>Export your data to fixed-width files with specific width for each field,</w:t>
-      </w:r>
-      <w:r>
-        <w:rPr>
-          <w:lang w:val="en-US"/>
-        </w:rPr>
-        <w:t xml:space="preserve"> </w:t>
-      </w:r>
-      <w:r>
-        <w:rPr>
-          <w:lang w:val="en-US"/>
-        </w:rPr>
-        <w:t>t</w:t>
-      </w:r>
-      <w:r>
-        <w:rPr>
-          <w:lang w:val="en-US"/>
-        </w:rPr>
-        <w:t>runcat</w:t>
-      </w:r>
-      <w:r>
-        <w:rPr>
-          <w:lang w:val="en-US"/>
-        </w:rPr>
-        <w:t>ing</w:t>
-      </w:r>
-      <w:r>
-        <w:rPr>
-          <w:lang w:val="en-US"/>
-        </w:rPr>
-        <w:t xml:space="preserve"> data or pad</w:t>
-      </w:r>
-      <w:r>
-        <w:rPr>
-          <w:lang w:val="en-US"/>
-        </w:rPr>
-        <w:t>ding it</w:t>
-      </w:r>
-      <w:r>
-        <w:rPr>
-          <w:lang w:val="en-US"/>
-        </w:rPr>
-        <w:t xml:space="preserve"> with space</w:t>
-      </w:r>
-      <w:r>
-        <w:rPr>
-          <w:lang w:val="en-US"/>
-        </w:rPr>
-        <w:t>s. Export to HTML using your own template with markers to insert your data fields in the web page. Also export to XML standard format.</w:t>
-      </w:r>
-    </w:p>
-    <w:p>
-      <w:pPr>
-        <w:rPr>
-          <w:lang w:val="en-US"/>
-        </w:rPr>
-      </w:pPr>
-    </w:p>
-    <w:p>
-      <w:pPr>
-        <w:rPr>
-          <w:lang w:val="en-US"/>
-        </w:rPr>
-      </w:pPr>
-      <w:r>
-        <w:rPr>
-          <w:lang w:val="en-US"/>
-        </w:rPr>
-        <w:t xml:space="preserve">CSV Buddy can load files </w:t>
-      </w:r>
-      <w:r>
-        <w:rPr>
-          <w:lang w:val="en-US"/>
-        </w:rPr>
-        <w:t xml:space="preserve">having </w:t>
-      </w:r>
-      <w:r>
-        <w:rPr>
-          <w:lang w:val="en-US"/>
-        </w:rPr>
-        <w:t>up to 200 fields</w:t>
-      </w:r>
-      <w:r>
-        <w:rPr>
-          <w:lang w:val="en-US"/>
-        </w:rPr>
-        <w:t xml:space="preserve"> (columns) and cells with up to 8191 characters</w:t>
-      </w:r>
-      <w:r>
-        <w:rPr>
-          <w:lang w:val="en-US"/>
-        </w:rPr>
-        <w:t xml:space="preserve">. With the 32-bits version, file loading is limited by available physical memory. Tests were successful with files </w:t>
-      </w:r>
-      <w:r>
-        <w:rPr>
-          <w:lang w:val="en-US"/>
-        </w:rPr>
-        <w:t xml:space="preserve">over </w:t>
-      </w:r>
-      <w:r>
-        <w:rPr>
-          <w:lang w:val="en-US"/>
-        </w:rPr>
-        <w:t>100 MB. With the 64-bits version, there is no limitation to file size thanks to virtual RAM. However, loading and saving time will increase as files get huge (in the hundreds of megs).</w:t>
-      </w:r>
-    </w:p>
-    <w:bookmarkEnd w:id="4"/>
+          <w:rFonts w:ascii="Courier New" w:eastAsiaTheme="minorHAnsi" w:hAnsi="Courier New" w:cstheme="minorBidi"/>
+          <w:b w:val="0"/>
+          <w:bCs w:val="0"/>
+          <w:color w:val="auto"/>
+          <w:sz w:val="20"/>
+          <w:szCs w:val="22"/>
+          <w:lang w:val="en-US"/>
+        </w:rPr>
+        <w:t xml:space="preserve"> character)</w:t>
+      </w:r>
+    </w:p>
+    <w:p>
+      <w:pPr>
+        <w:pStyle w:val="Titre2"/>
+        <w:rPr>
+          <w:rFonts w:ascii="Courier New" w:eastAsiaTheme="minorHAnsi" w:hAnsi="Courier New" w:cstheme="minorBidi"/>
+          <w:b w:val="0"/>
+          <w:bCs w:val="0"/>
+          <w:color w:val="auto"/>
+          <w:sz w:val="20"/>
+          <w:szCs w:val="22"/>
+          <w:lang w:val="en-US"/>
+        </w:rPr>
+      </w:pPr>
+      <w:r>
+        <w:rPr>
+          <w:rFonts w:ascii="Courier New" w:eastAsiaTheme="minorHAnsi" w:hAnsi="Courier New" w:cstheme="minorBidi"/>
+          <w:b w:val="0"/>
+          <w:bCs w:val="0"/>
+          <w:color w:val="auto"/>
+          <w:sz w:val="20"/>
+          <w:szCs w:val="22"/>
+          <w:lang w:val="en-US"/>
+        </w:rPr>
+        <w:t>- Convert multi-line fields to single-line by replacing line breaks within fields with a replacement character of your choice (like "¶")</w:t>
+      </w:r>
+    </w:p>
+    <w:p>
+      <w:pPr>
+        <w:pStyle w:val="Titre2"/>
+        <w:rPr>
+          <w:rFonts w:ascii="Courier New" w:eastAsiaTheme="minorHAnsi" w:hAnsi="Courier New" w:cstheme="minorBidi"/>
+          <w:b w:val="0"/>
+          <w:bCs w:val="0"/>
+          <w:color w:val="auto"/>
+          <w:sz w:val="20"/>
+          <w:szCs w:val="22"/>
+          <w:lang w:val="en-US"/>
+        </w:rPr>
+      </w:pPr>
+      <w:r>
+        <w:rPr>
+          <w:rFonts w:ascii="Courier New" w:eastAsiaTheme="minorHAnsi" w:hAnsi="Courier New" w:cstheme="minorBidi"/>
+          <w:b w:val="0"/>
+          <w:bCs w:val="0"/>
+          <w:color w:val="auto"/>
+          <w:sz w:val="20"/>
+          <w:szCs w:val="22"/>
+          <w:lang w:val="en-US"/>
+        </w:rPr>
+        <w:t>- Save rows in the order they appear in the list view</w:t>
+      </w:r>
+    </w:p>
+    <w:p>
+      <w:pPr>
+        <w:pStyle w:val="Titre2"/>
+        <w:rPr>
+          <w:rFonts w:ascii="Courier New" w:eastAsiaTheme="minorHAnsi" w:hAnsi="Courier New" w:cstheme="minorBidi"/>
+          <w:b w:val="0"/>
+          <w:bCs w:val="0"/>
+          <w:color w:val="auto"/>
+          <w:sz w:val="20"/>
+          <w:szCs w:val="22"/>
+          <w:lang w:val="en-US"/>
+        </w:rPr>
+      </w:pPr>
+      <w:r>
+        <w:rPr>
+          <w:rFonts w:ascii="Courier New" w:eastAsiaTheme="minorHAnsi" w:hAnsi="Courier New" w:cstheme="minorBidi"/>
+          <w:b w:val="0"/>
+          <w:bCs w:val="0"/>
+          <w:color w:val="auto"/>
+          <w:sz w:val="20"/>
+          <w:szCs w:val="22"/>
+          <w:lang w:val="en-US"/>
+        </w:rPr>
+        <w:t>- Save all rows or only selected rows</w:t>
+      </w:r>
+    </w:p>
+    <w:p>
+      <w:pPr>
+        <w:pStyle w:val="Titre2"/>
+        <w:rPr>
+          <w:rFonts w:ascii="Courier New" w:eastAsiaTheme="minorHAnsi" w:hAnsi="Courier New" w:cstheme="minorBidi"/>
+          <w:b w:val="0"/>
+          <w:bCs w:val="0"/>
+          <w:color w:val="auto"/>
+          <w:sz w:val="20"/>
+          <w:szCs w:val="22"/>
+          <w:lang w:val="en-US"/>
+        </w:rPr>
+      </w:pPr>
+    </w:p>
+    <w:p>
+      <w:pPr>
+        <w:pStyle w:val="Titre2"/>
+        <w:rPr>
+          <w:rFonts w:ascii="Courier New" w:eastAsiaTheme="minorHAnsi" w:hAnsi="Courier New" w:cstheme="minorBidi"/>
+          <w:b w:val="0"/>
+          <w:bCs w:val="0"/>
+          <w:color w:val="auto"/>
+          <w:sz w:val="20"/>
+          <w:szCs w:val="22"/>
+          <w:lang w:val="en-US"/>
+        </w:rPr>
+      </w:pPr>
+      <w:r>
+        <w:rPr>
+          <w:rFonts w:ascii="Courier New" w:eastAsiaTheme="minorHAnsi" w:hAnsi="Courier New" w:cstheme="minorBidi"/>
+          <w:b w:val="0"/>
+          <w:bCs w:val="0"/>
+          <w:color w:val="auto"/>
+          <w:sz w:val="20"/>
+          <w:szCs w:val="22"/>
+          <w:lang w:val="en-US"/>
+        </w:rPr>
+        <w:t>4) Export</w:t>
+      </w:r>
+    </w:p>
+    <w:p>
+      <w:pPr>
+        <w:pStyle w:val="Titre2"/>
+        <w:rPr>
+          <w:rFonts w:ascii="Courier New" w:eastAsiaTheme="minorHAnsi" w:hAnsi="Courier New" w:cstheme="minorBidi"/>
+          <w:b w:val="0"/>
+          <w:bCs w:val="0"/>
+          <w:color w:val="auto"/>
+          <w:sz w:val="20"/>
+          <w:szCs w:val="22"/>
+          <w:lang w:val="en-US"/>
+        </w:rPr>
+      </w:pPr>
+      <w:r>
+        <w:rPr>
+          <w:rFonts w:ascii="Courier New" w:eastAsiaTheme="minorHAnsi" w:hAnsi="Courier New" w:cstheme="minorBidi"/>
+          <w:b w:val="0"/>
+          <w:bCs w:val="0"/>
+          <w:color w:val="auto"/>
+          <w:sz w:val="20"/>
+          <w:szCs w:val="22"/>
+          <w:lang w:val="en-US"/>
+        </w:rPr>
+        <w:t>- Export to fixed-with file</w:t>
+      </w:r>
+    </w:p>
+    <w:p>
+      <w:pPr>
+        <w:pStyle w:val="Titre2"/>
+        <w:rPr>
+          <w:rFonts w:ascii="Courier New" w:eastAsiaTheme="minorHAnsi" w:hAnsi="Courier New" w:cstheme="minorBidi"/>
+          <w:b w:val="0"/>
+          <w:bCs w:val="0"/>
+          <w:color w:val="auto"/>
+          <w:sz w:val="20"/>
+          <w:szCs w:val="22"/>
+          <w:lang w:val="en-US"/>
+        </w:rPr>
+      </w:pPr>
+      <w:r>
+        <w:rPr>
+          <w:rFonts w:ascii="Courier New" w:eastAsiaTheme="minorHAnsi" w:hAnsi="Courier New" w:cstheme="minorBidi"/>
+          <w:b w:val="0"/>
+          <w:bCs w:val="0"/>
+          <w:color w:val="auto"/>
+          <w:sz w:val="20"/>
+          <w:szCs w:val="22"/>
+          <w:lang w:val="en-US"/>
+        </w:rPr>
+        <w:t xml:space="preserve">  - Choose fixed-width for each field</w:t>
+      </w:r>
+    </w:p>
+    <w:p>
+      <w:pPr>
+        <w:pStyle w:val="Titre2"/>
+        <w:rPr>
+          <w:rFonts w:ascii="Courier New" w:eastAsiaTheme="minorHAnsi" w:hAnsi="Courier New" w:cstheme="minorBidi"/>
+          <w:b w:val="0"/>
+          <w:bCs w:val="0"/>
+          <w:color w:val="auto"/>
+          <w:sz w:val="20"/>
+          <w:szCs w:val="22"/>
+          <w:lang w:val="en-US"/>
+        </w:rPr>
+      </w:pPr>
+      <w:r>
+        <w:rPr>
+          <w:rFonts w:ascii="Courier New" w:eastAsiaTheme="minorHAnsi" w:hAnsi="Courier New" w:cstheme="minorBidi"/>
+          <w:b w:val="0"/>
+          <w:bCs w:val="0"/>
+          <w:color w:val="auto"/>
+          <w:sz w:val="20"/>
+          <w:szCs w:val="22"/>
+          <w:lang w:val="en-US"/>
+        </w:rPr>
+        <w:t xml:space="preserve">  - Truncate data or pad with space</w:t>
+      </w:r>
+    </w:p>
+    <w:p>
+      <w:pPr>
+        <w:pStyle w:val="Titre2"/>
+        <w:rPr>
+          <w:rFonts w:ascii="Courier New" w:eastAsiaTheme="minorHAnsi" w:hAnsi="Courier New" w:cstheme="minorBidi"/>
+          <w:b w:val="0"/>
+          <w:bCs w:val="0"/>
+          <w:color w:val="auto"/>
+          <w:sz w:val="20"/>
+          <w:szCs w:val="22"/>
+          <w:lang w:val="en-US"/>
+        </w:rPr>
+      </w:pPr>
+      <w:r>
+        <w:rPr>
+          <w:rFonts w:ascii="Courier New" w:eastAsiaTheme="minorHAnsi" w:hAnsi="Courier New" w:cstheme="minorBidi"/>
+          <w:b w:val="0"/>
+          <w:bCs w:val="0"/>
+          <w:color w:val="auto"/>
+          <w:sz w:val="20"/>
+          <w:szCs w:val="22"/>
+          <w:lang w:val="en-US"/>
+        </w:rPr>
+        <w:t>- Export to HTML using an HTML template</w:t>
+      </w:r>
+    </w:p>
+    <w:p>
+      <w:pPr>
+        <w:pStyle w:val="Titre2"/>
+        <w:rPr>
+          <w:rFonts w:ascii="Courier New" w:eastAsiaTheme="minorHAnsi" w:hAnsi="Courier New" w:cstheme="minorBidi"/>
+          <w:b w:val="0"/>
+          <w:bCs w:val="0"/>
+          <w:color w:val="auto"/>
+          <w:sz w:val="20"/>
+          <w:szCs w:val="22"/>
+          <w:lang w:val="en-US"/>
+        </w:rPr>
+      </w:pPr>
+      <w:r>
+        <w:rPr>
+          <w:rFonts w:ascii="Courier New" w:eastAsiaTheme="minorHAnsi" w:hAnsi="Courier New" w:cstheme="minorBidi"/>
+          <w:b w:val="0"/>
+          <w:bCs w:val="0"/>
+          <w:color w:val="auto"/>
+          <w:sz w:val="20"/>
+          <w:szCs w:val="22"/>
+          <w:lang w:val="en-US"/>
+        </w:rPr>
+        <w:t>- Export to XML</w:t>
+      </w:r>
+    </w:p>
+    <w:p>
+      <w:pPr>
+        <w:pStyle w:val="Titre2"/>
+        <w:rPr>
+          <w:rFonts w:ascii="Courier New" w:eastAsiaTheme="minorHAnsi" w:hAnsi="Courier New" w:cstheme="minorBidi"/>
+          <w:b w:val="0"/>
+          <w:bCs w:val="0"/>
+          <w:color w:val="auto"/>
+          <w:sz w:val="20"/>
+          <w:szCs w:val="22"/>
+          <w:lang w:val="en-US"/>
+        </w:rPr>
+      </w:pPr>
+      <w:r>
+        <w:rPr>
+          <w:rFonts w:ascii="Courier New" w:eastAsiaTheme="minorHAnsi" w:hAnsi="Courier New" w:cstheme="minorBidi"/>
+          <w:b w:val="0"/>
+          <w:bCs w:val="0"/>
+          <w:color w:val="auto"/>
+          <w:sz w:val="20"/>
+          <w:szCs w:val="22"/>
+          <w:lang w:val="en-US"/>
+        </w:rPr>
+        <w:t>- Export to other format using a custom row template</w:t>
+      </w:r>
+    </w:p>
     <w:p>
       <w:pPr>
         <w:pStyle w:val="Titre2"/>
@@ -1144,7 +2198,7 @@
           <w:lang w:val="en-US"/>
         </w:rPr>
       </w:pPr>
-      <w:bookmarkStart w:id="8" w:name="_Hlk369533962"/>
+      <w:bookmarkStart w:id="14" w:name="_Hlk369533962"/>
       <w:r>
         <w:rPr>
           <w:lang w:val="en-US"/>
@@ -1362,7 +2416,7 @@
         </w:r>
       </w:hyperlink>
     </w:p>
-    <w:bookmarkEnd w:id="8"/>
+    <w:bookmarkEnd w:id="14"/>
     <w:p/>
     <w:p>
       <w:pPr>
@@ -2265,7 +3319,7 @@
 </file>
 
 <file path=customXml/itemProps1.xml><?xml version="1.0" encoding="utf-8"?>
-<ds:datastoreItem xmlns:ds="http://schemas.openxmlformats.org/officeDocument/2006/customXml" ds:itemID="{B19CE2C6-2424-4C20-B632-DC92AF8DCAAD}">
+<ds:datastoreItem xmlns:ds="http://schemas.openxmlformats.org/officeDocument/2006/customXml" ds:itemID="{AB1B4333-9A1D-4BDA-B2A6-AC72A1C6A758}">
   <ds:schemaRefs>
     <ds:schemaRef ds:uri="http://schemas.openxmlformats.org/officeDocument/2006/bibliography"/>
   </ds:schemaRefs>

</xml_diff>

<commit_message>
v1.0 add images and test files
</commit_message>
<xml_diff>
--- a/pad/CSVBuddy-PAD-Notes.docx
+++ b/pad/CSVBuddy-PAD-Notes.docx
@@ -55,7 +55,6 @@
         </w:rPr>
       </w:pPr>
       <w:bookmarkStart w:id="0" w:name="_Hlk370318166"/>
-      <w:bookmarkStart w:id="1" w:name="_GoBack"/>
       <w:r>
         <w:rPr>
           <w:lang w:val="en-US"/>
@@ -90,6 +89,193 @@
       </w:r>
     </w:p>
     <w:bookmarkEnd w:id="0"/>
+    <w:p>
+      <w:pPr>
+        <w:pStyle w:val="Titre2"/>
+        <w:rPr>
+          <w:lang w:val="en-US"/>
+        </w:rPr>
+      </w:pPr>
+      <w:r>
+        <w:rPr>
+          <w:lang w:val="en-US"/>
+        </w:rPr>
+        <w:t>System Requirements</w:t>
+      </w:r>
+    </w:p>
+    <w:p>
+      <w:pPr>
+        <w:rPr>
+          <w:lang w:val="en-US"/>
+        </w:rPr>
+      </w:pPr>
+      <w:r>
+        <w:rPr>
+          <w:lang w:val="en-US"/>
+        </w:rPr>
+        <w:t>Windows XP or more recent</w:t>
+      </w:r>
+    </w:p>
+    <w:p>
+      <w:pPr>
+        <w:pStyle w:val="Titre2"/>
+        <w:rPr>
+          <w:lang w:val="en-US"/>
+        </w:rPr>
+      </w:pPr>
+      <w:r>
+        <w:rPr>
+          <w:lang w:val="en-US"/>
+        </w:rPr>
+        <w:t>Category Class</w:t>
+      </w:r>
+    </w:p>
+    <w:p>
+      <w:pPr>
+        <w:rPr>
+          <w:lang w:val="en-US"/>
+        </w:rPr>
+      </w:pPr>
+      <w:r>
+        <w:rPr>
+          <w:lang w:val="en-US"/>
+        </w:rPr>
+        <w:t>System Utilities::File &amp; Disk Management</w:t>
+      </w:r>
+      <w:r>
+        <w:rPr>
+          <w:lang w:val="en-US"/>
+        </w:rPr>
+        <w:t xml:space="preserve"> / Business::Database management</w:t>
+      </w:r>
+    </w:p>
+    <w:p>
+      <w:pPr>
+        <w:pStyle w:val="Titre2"/>
+        <w:rPr>
+          <w:lang w:val="en-US"/>
+        </w:rPr>
+      </w:pPr>
+      <w:r>
+        <w:rPr>
+          <w:lang w:val="en-US"/>
+        </w:rPr>
+        <w:t>File Size (KB)</w:t>
+      </w:r>
+    </w:p>
+    <w:p>
+      <w:pPr>
+        <w:rPr>
+          <w:lang w:val="en-US"/>
+        </w:rPr>
+      </w:pPr>
+      <w:r>
+        <w:rPr>
+          <w:lang w:val="en-US"/>
+        </w:rPr>
+        <w:t>###</w:t>
+      </w:r>
+    </w:p>
+    <w:p>
+      <w:pPr>
+        <w:pStyle w:val="Titre2"/>
+        <w:rPr>
+          <w:lang w:val="en-US"/>
+        </w:rPr>
+      </w:pPr>
+      <w:r>
+        <w:rPr>
+          <w:lang w:val="en-US"/>
+        </w:rPr>
+        <w:t xml:space="preserve">Keywords </w:t>
+      </w:r>
+    </w:p>
+    <w:p>
+      <w:pPr>
+        <w:rPr>
+          <w:lang w:val="en-US"/>
+        </w:rPr>
+      </w:pPr>
+      <w:bookmarkStart w:id="1" w:name="_Hlk370317347"/>
+      <w:r>
+        <w:rPr>
+          <w:lang w:val="en-US"/>
+        </w:rPr>
+        <w:t>CSV,</w:t>
+      </w:r>
+      <w:bookmarkStart w:id="2" w:name="_Hlk374034469"/>
+      <w:r>
+        <w:rPr>
+          <w:lang w:val="en-US"/>
+        </w:rPr>
+        <w:t>flat,file</w:t>
+      </w:r>
+      <w:bookmarkEnd w:id="2"/>
+      <w:r>
+        <w:rPr>
+          <w:lang w:val="en-US"/>
+        </w:rPr>
+        <w:t>,</w:t>
+      </w:r>
+      <w:bookmarkStart w:id="3" w:name="_Hlk374034512"/>
+      <w:bookmarkStart w:id="4" w:name="_GoBack"/>
+      <w:r>
+        <w:rPr>
+          <w:lang w:val="en-US"/>
+        </w:rPr>
+        <w:t>database</w:t>
+      </w:r>
+      <w:bookmarkEnd w:id="3"/>
+      <w:bookmarkEnd w:id="4"/>
+      <w:r>
+        <w:rPr>
+          <w:lang w:val="en-US"/>
+        </w:rPr>
+        <w:t>,fixed-width,html,xml,excel,worksheet,edit,</w:t>
+      </w:r>
+      <w:bookmarkStart w:id="5" w:name="_Hlk374034488"/>
+      <w:r>
+        <w:rPr>
+          <w:lang w:val="en-US"/>
+        </w:rPr>
+        <w:t>convert</w:t>
+      </w:r>
+      <w:bookmarkEnd w:id="5"/>
+      <w:r>
+        <w:rPr>
+          <w:lang w:val="en-US"/>
+        </w:rPr>
+        <w:t>,export,</w:t>
+      </w:r>
+      <w:bookmarkStart w:id="6" w:name="_Hlk374034494"/>
+      <w:r>
+        <w:rPr>
+          <w:lang w:val="en-US"/>
+        </w:rPr>
+        <w:t>delimiters</w:t>
+      </w:r>
+      <w:bookmarkEnd w:id="6"/>
+      <w:r>
+        <w:rPr>
+          <w:lang w:val="en-US"/>
+        </w:rPr>
+        <w:t>,</w:t>
+      </w:r>
+      <w:bookmarkStart w:id="7" w:name="_Hlk374034501"/>
+      <w:r>
+        <w:rPr>
+          <w:lang w:val="en-US"/>
+        </w:rPr>
+        <w:t>comma</w:t>
+      </w:r>
+      <w:bookmarkEnd w:id="7"/>
+      <w:r>
+        <w:rPr>
+          <w:lang w:val="en-US"/>
+        </w:rPr>
+        <w:t>,tab</w:t>
+      </w:r>
+    </w:p>
     <w:bookmarkEnd w:id="1"/>
     <w:p>
       <w:pPr>
@@ -102,122 +288,6 @@
         <w:rPr>
           <w:lang w:val="en-US"/>
         </w:rPr>
-        <w:t>System Requirements</w:t>
-      </w:r>
-    </w:p>
-    <w:p>
-      <w:pPr>
-        <w:rPr>
-          <w:lang w:val="en-US"/>
-        </w:rPr>
-      </w:pPr>
-      <w:r>
-        <w:rPr>
-          <w:lang w:val="en-US"/>
-        </w:rPr>
-        <w:t>Windows XP or more recent</w:t>
-      </w:r>
-    </w:p>
-    <w:p>
-      <w:pPr>
-        <w:pStyle w:val="Titre2"/>
-        <w:rPr>
-          <w:lang w:val="en-US"/>
-        </w:rPr>
-      </w:pPr>
-      <w:r>
-        <w:rPr>
-          <w:lang w:val="en-US"/>
-        </w:rPr>
-        <w:t>Category Class</w:t>
-      </w:r>
-    </w:p>
-    <w:p>
-      <w:pPr>
-        <w:rPr>
-          <w:lang w:val="en-US"/>
-        </w:rPr>
-      </w:pPr>
-      <w:r>
-        <w:rPr>
-          <w:lang w:val="en-US"/>
-        </w:rPr>
-        <w:t>System Utilities::File &amp; Disk Management</w:t>
-      </w:r>
-      <w:r>
-        <w:rPr>
-          <w:lang w:val="en-US"/>
-        </w:rPr>
-        <w:t xml:space="preserve"> / Business::Database management</w:t>
-      </w:r>
-    </w:p>
-    <w:p>
-      <w:pPr>
-        <w:pStyle w:val="Titre2"/>
-        <w:rPr>
-          <w:lang w:val="en-US"/>
-        </w:rPr>
-      </w:pPr>
-      <w:r>
-        <w:rPr>
-          <w:lang w:val="en-US"/>
-        </w:rPr>
-        <w:t>File Size (KB)</w:t>
-      </w:r>
-    </w:p>
-    <w:p>
-      <w:pPr>
-        <w:rPr>
-          <w:lang w:val="en-US"/>
-        </w:rPr>
-      </w:pPr>
-      <w:r>
-        <w:rPr>
-          <w:lang w:val="en-US"/>
-        </w:rPr>
-        <w:t>###</w:t>
-      </w:r>
-    </w:p>
-    <w:p>
-      <w:pPr>
-        <w:pStyle w:val="Titre2"/>
-        <w:rPr>
-          <w:lang w:val="en-US"/>
-        </w:rPr>
-      </w:pPr>
-      <w:r>
-        <w:rPr>
-          <w:lang w:val="en-US"/>
-        </w:rPr>
-        <w:t xml:space="preserve">Keywords </w:t>
-      </w:r>
-    </w:p>
-    <w:p>
-      <w:pPr>
-        <w:rPr>
-          <w:lang w:val="en-US"/>
-        </w:rPr>
-      </w:pPr>
-      <w:bookmarkStart w:id="2" w:name="_Hlk370317347"/>
-      <w:r>
-        <w:rPr>
-          <w:lang w:val="en-US"/>
-        </w:rPr>
-        <w:t>CSV,flat,file,database,fixed-width,html,xml,excel,worksheet,edit,convert,export,delimiters,comma,tab</w:t>
-      </w:r>
-    </w:p>
-    <w:bookmarkEnd w:id="2"/>
-    <w:p>
-      <w:pPr>
-        <w:pStyle w:val="Titre2"/>
-        <w:rPr>
-          <w:lang w:val="en-US"/>
-        </w:rPr>
-      </w:pPr>
-      <w:r>
-        <w:rPr>
-          <w:lang w:val="en-US"/>
-        </w:rPr>
         <w:t xml:space="preserve">45 Char. </w:t>
       </w:r>
       <w:proofErr w:type="spellStart"/>
@@ -235,14 +305,14 @@
           <w:lang w:val="en-US"/>
         </w:rPr>
       </w:pPr>
-      <w:bookmarkStart w:id="3" w:name="_Hlk369512601"/>
+      <w:bookmarkStart w:id="8" w:name="_Hlk369512601"/>
       <w:r>
         <w:rPr>
           <w:lang w:val="en-US"/>
         </w:rPr>
         <w:t>A Swiss knife for CSV files</w:t>
       </w:r>
-      <w:bookmarkEnd w:id="3"/>
+      <w:bookmarkEnd w:id="8"/>
       <w:r>
         <w:rPr>
           <w:lang w:val="en-US"/>
@@ -278,14 +348,14 @@
           <w:lang w:val="en-US"/>
         </w:rPr>
       </w:pPr>
-      <w:bookmarkStart w:id="4" w:name="_Hlk370317083"/>
+      <w:bookmarkStart w:id="9" w:name="_Hlk370317083"/>
       <w:r>
         <w:rPr>
           <w:lang w:val="en-US"/>
         </w:rPr>
         <w:t xml:space="preserve">A Swiss knife for CSV files! </w:t>
       </w:r>
-      <w:bookmarkEnd w:id="4"/>
+      <w:bookmarkEnd w:id="9"/>
       <w:proofErr w:type="gramStart"/>
       <w:r>
         <w:rPr>
@@ -313,19 +383,7 @@
         <w:rPr>
           <w:lang w:val="en-US"/>
         </w:rPr>
-        <w:t>1</w:t>
-      </w:r>
-      <w:r>
-        <w:rPr>
-          <w:lang w:val="en-US"/>
-        </w:rPr>
-        <w:t>40</w:t>
-      </w:r>
-      <w:r>
-        <w:rPr>
-          <w:lang w:val="en-US"/>
-        </w:rPr>
-        <w:t xml:space="preserve"> Char. </w:t>
+        <w:t xml:space="preserve">140 Char. </w:t>
       </w:r>
       <w:proofErr w:type="spellStart"/>
       <w:r>
@@ -342,7 +400,7 @@
           <w:lang w:val="en-US"/>
         </w:rPr>
       </w:pPr>
-      <w:bookmarkStart w:id="5" w:name="_Hlk370317300"/>
+      <w:bookmarkStart w:id="10" w:name="_Hlk370317300"/>
       <w:r>
         <w:rPr>
           <w:lang w:val="en-US"/>
@@ -350,22 +408,22 @@
         <w:t>A Swiss knife for CSV files! CSV Buddy makes your CSV files ready to import in a variety of software. Lots of Load/save/export options.</w:t>
       </w:r>
     </w:p>
-    <w:bookmarkEnd w:id="5"/>
-    <w:p>
-      <w:pPr>
-        <w:rPr>
-          <w:lang w:val="en-US"/>
-        </w:rPr>
-      </w:pPr>
-    </w:p>
-    <w:p>
-      <w:pPr>
-        <w:pStyle w:val="Titre2"/>
-        <w:rPr>
-          <w:lang w:val="en-US"/>
-        </w:rPr>
-      </w:pPr>
-      <w:bookmarkStart w:id="6" w:name="_Hlk370317012"/>
+    <w:bookmarkEnd w:id="10"/>
+    <w:p>
+      <w:pPr>
+        <w:rPr>
+          <w:lang w:val="en-US"/>
+        </w:rPr>
+      </w:pPr>
+    </w:p>
+    <w:p>
+      <w:pPr>
+        <w:pStyle w:val="Titre2"/>
+        <w:rPr>
+          <w:lang w:val="en-US"/>
+        </w:rPr>
+      </w:pPr>
+      <w:bookmarkStart w:id="11" w:name="_Hlk370317012"/>
       <w:r>
         <w:rPr>
           <w:lang w:val="en-US"/>
@@ -407,8 +465,8 @@
           <w:lang w:val="en-US"/>
         </w:rPr>
       </w:pPr>
-      <w:bookmarkStart w:id="7" w:name="_Hlk369614690"/>
-      <w:bookmarkEnd w:id="6"/>
+      <w:bookmarkStart w:id="12" w:name="_Hlk369614690"/>
+      <w:bookmarkEnd w:id="11"/>
       <w:r>
         <w:rPr>
           <w:lang w:val="en-US"/>
@@ -430,8 +488,8 @@
           <w:lang w:val="en-US"/>
         </w:rPr>
       </w:pPr>
-      <w:bookmarkStart w:id="8" w:name="_Hlk369638831"/>
-      <w:bookmarkEnd w:id="7"/>
+      <w:bookmarkStart w:id="13" w:name="_Hlk369638831"/>
+      <w:bookmarkEnd w:id="12"/>
       <w:r>
         <w:rPr>
           <w:lang w:val="en-US"/>
@@ -471,7 +529,19 @@
           <w:lang w:val="en-US"/>
         </w:rPr>
         <w:lastRenderedPageBreak/>
-        <w:t xml:space="preserve">any other character). Convert line breaks in data field making your file XL ready. Rename/reorder fields, edit records, save with any delimiters and export to fixed-width, HTML templates or XML formats. </w:t>
+        <w:t xml:space="preserve">any other character). Convert line breaks in data field making your file XL ready. Rename/reorder fields, </w:t>
+      </w:r>
+      <w:r>
+        <w:rPr>
+          <w:lang w:val="en-US"/>
+        </w:rPr>
+        <w:t xml:space="preserve">add or </w:t>
+      </w:r>
+      <w:r>
+        <w:rPr>
+          <w:lang w:val="en-US"/>
+        </w:rPr>
+        <w:t xml:space="preserve">edit records, save with any delimiters and export to fixed-width, HTML templates or XML formats. </w:t>
       </w:r>
       <w:proofErr w:type="gramStart"/>
       <w:r>
@@ -480,7 +550,7 @@
         </w:rPr>
         <w:t>Freeware.</w:t>
       </w:r>
-      <w:bookmarkEnd w:id="8"/>
+      <w:bookmarkEnd w:id="13"/>
       <w:proofErr w:type="gramEnd"/>
     </w:p>
     <w:p>
@@ -568,7 +638,33 @@
         <w:rPr>
           <w:lang w:val="en-US"/>
         </w:rPr>
-        <w:t>- Rename/reorder fields, edit records</w:t>
+        <w:t xml:space="preserve">- Rename/reorder </w:t>
+      </w:r>
+      <w:proofErr w:type="gramStart"/>
+      <w:r>
+        <w:rPr>
+          <w:lang w:val="en-US"/>
+        </w:rPr>
+        <w:t>fields,</w:t>
+      </w:r>
+      <w:proofErr w:type="gramEnd"/>
+      <w:r>
+        <w:rPr>
+          <w:lang w:val="en-US"/>
+        </w:rPr>
+        <w:t xml:space="preserve"> </w:t>
+      </w:r>
+      <w:r>
+        <w:rPr>
+          <w:lang w:val="en-US"/>
+        </w:rPr>
+        <w:t xml:space="preserve">add or </w:t>
+      </w:r>
+      <w:r>
+        <w:rPr>
+          <w:lang w:val="en-US"/>
+        </w:rPr>
+        <w:t>edit records</w:t>
       </w:r>
     </w:p>
     <w:p>
@@ -638,7 +734,7 @@
           <w:lang w:val="en-US"/>
         </w:rPr>
       </w:pPr>
-      <w:bookmarkStart w:id="9" w:name="_Hlk369513730"/>
+      <w:bookmarkStart w:id="14" w:name="_Hlk369513730"/>
       <w:r>
         <w:rPr>
           <w:lang w:val="en-US"/>
@@ -701,7 +797,7 @@
           <w:lang w:val="en-US"/>
         </w:rPr>
       </w:pPr>
-      <w:bookmarkStart w:id="10" w:name="_Hlk369613972"/>
+      <w:bookmarkStart w:id="15" w:name="_Hlk369613972"/>
       <w:r>
         <w:rPr>
           <w:lang w:val="en-US"/>
@@ -720,21 +816,21 @@
         </w:rPr>
         <w:t>helps you make your CSV files ready to be imported by a variety of software.</w:t>
       </w:r>
-      <w:bookmarkEnd w:id="10"/>
+      <w:bookmarkEnd w:id="15"/>
       <w:r>
         <w:rPr>
           <w:lang w:val="en-US"/>
         </w:rPr>
         <w:t xml:space="preserve"> Load files with all sorts of field delimiters (</w:t>
       </w:r>
-      <w:bookmarkStart w:id="11" w:name="_Hlk369514764"/>
+      <w:bookmarkStart w:id="16" w:name="_Hlk369514764"/>
       <w:r>
         <w:rPr>
           <w:lang w:val="en-US"/>
         </w:rPr>
         <w:t>auto-detection of comma, tab, semi-colon, etc.</w:t>
       </w:r>
-      <w:bookmarkEnd w:id="11"/>
+      <w:bookmarkEnd w:id="16"/>
       <w:r>
         <w:rPr>
           <w:lang w:val="en-US"/>
@@ -787,19 +883,31 @@
         </w:rPr>
         <w:t xml:space="preserve">Rename, select or reorder fields. In a </w:t>
       </w:r>
-      <w:bookmarkStart w:id="12" w:name="_Hlk369554837"/>
+      <w:bookmarkStart w:id="17" w:name="_Hlk369554837"/>
       <w:r>
         <w:rPr>
           <w:lang w:val="en-US"/>
         </w:rPr>
         <w:t>grid</w:t>
       </w:r>
-      <w:bookmarkEnd w:id="12"/>
-      <w:r>
-        <w:rPr>
-          <w:lang w:val="en-US"/>
-        </w:rPr>
-        <w:t xml:space="preserve">, edit </w:t>
+      <w:bookmarkEnd w:id="17"/>
+      <w:r>
+        <w:rPr>
+          <w:lang w:val="en-US"/>
+        </w:rPr>
+        <w:t xml:space="preserve">, </w:t>
+      </w:r>
+      <w:r>
+        <w:rPr>
+          <w:lang w:val="en-US"/>
+        </w:rPr>
+        <w:t xml:space="preserve">add, </w:t>
+      </w:r>
+      <w:r>
+        <w:rPr>
+          <w:lang w:val="en-US"/>
+        </w:rPr>
+        <w:t xml:space="preserve">edit </w:t>
       </w:r>
       <w:r>
         <w:rPr>
@@ -969,8 +1077,8 @@
           <w:lang w:val="en-US"/>
         </w:rPr>
       </w:pPr>
-      <w:bookmarkStart w:id="13" w:name="_Hlk370066534"/>
-      <w:bookmarkEnd w:id="9"/>
+      <w:bookmarkStart w:id="18" w:name="_Hlk370066534"/>
+      <w:bookmarkEnd w:id="14"/>
       <w:r>
         <w:rPr>
           <w:lang w:val="en-US"/>
@@ -993,7 +1101,7 @@
       </w:r>
       <w:proofErr w:type="spellEnd"/>
     </w:p>
-    <w:bookmarkEnd w:id="13"/>
+    <w:bookmarkEnd w:id="18"/>
     <w:p>
       <w:pPr>
         <w:pStyle w:val="Titre2"/>
@@ -2198,7 +2306,7 @@
           <w:lang w:val="en-US"/>
         </w:rPr>
       </w:pPr>
-      <w:bookmarkStart w:id="14" w:name="_Hlk369533962"/>
+      <w:bookmarkStart w:id="19" w:name="_Hlk369533962"/>
       <w:r>
         <w:rPr>
           <w:lang w:val="en-US"/>
@@ -2416,7 +2524,7 @@
         </w:r>
       </w:hyperlink>
     </w:p>
-    <w:bookmarkEnd w:id="14"/>
+    <w:bookmarkEnd w:id="19"/>
     <w:p/>
     <w:p>
       <w:pPr>
@@ -3319,7 +3427,7 @@
 </file>
 
 <file path=customXml/itemProps1.xml><?xml version="1.0" encoding="utf-8"?>
-<ds:datastoreItem xmlns:ds="http://schemas.openxmlformats.org/officeDocument/2006/customXml" ds:itemID="{AB1B4333-9A1D-4BDA-B2A6-AC72A1C6A758}">
+<ds:datastoreItem xmlns:ds="http://schemas.openxmlformats.org/officeDocument/2006/customXml" ds:itemID="{CD96C061-5343-4797-8068-DFF441B3E9F0}">
   <ds:schemaRefs>
     <ds:schemaRef ds:uri="http://schemas.openxmlformats.org/officeDocument/2006/bibliography"/>
   </ds:schemaRefs>

</xml_diff>

<commit_message>
v1.1 comments and pad description updates
</commit_message>
<xml_diff>
--- a/pad/CSVBuddy-PAD-Notes.docx
+++ b/pad/CSVBuddy-PAD-Notes.docx
@@ -218,7 +218,6 @@
         <w:t>,</w:t>
       </w:r>
       <w:bookmarkStart w:id="3" w:name="_Hlk374034512"/>
-      <w:bookmarkStart w:id="4" w:name="_GoBack"/>
       <w:r>
         <w:rPr>
           <w:lang w:val="en-US"/>
@@ -226,69 +225,111 @@
         <w:t>database</w:t>
       </w:r>
       <w:bookmarkEnd w:id="3"/>
+      <w:r>
+        <w:rPr>
+          <w:lang w:val="en-US"/>
+        </w:rPr>
+        <w:t>,fixed-width,html,xml,excel,worksheet,edit,</w:t>
+      </w:r>
+      <w:bookmarkStart w:id="4" w:name="_Hlk374034488"/>
+      <w:r>
+        <w:rPr>
+          <w:lang w:val="en-US"/>
+        </w:rPr>
+        <w:t>convert</w:t>
+      </w:r>
       <w:bookmarkEnd w:id="4"/>
       <w:r>
         <w:rPr>
           <w:lang w:val="en-US"/>
         </w:rPr>
-        <w:t>,fixed-width,html,xml,excel,worksheet,edit,</w:t>
-      </w:r>
-      <w:bookmarkStart w:id="5" w:name="_Hlk374034488"/>
-      <w:r>
-        <w:rPr>
-          <w:lang w:val="en-US"/>
-        </w:rPr>
-        <w:t>convert</w:t>
+        <w:t>,export,</w:t>
+      </w:r>
+      <w:bookmarkStart w:id="5" w:name="_Hlk374034494"/>
+      <w:r>
+        <w:rPr>
+          <w:lang w:val="en-US"/>
+        </w:rPr>
+        <w:t>delimiters</w:t>
       </w:r>
       <w:bookmarkEnd w:id="5"/>
       <w:r>
         <w:rPr>
           <w:lang w:val="en-US"/>
         </w:rPr>
-        <w:t>,export,</w:t>
-      </w:r>
-      <w:bookmarkStart w:id="6" w:name="_Hlk374034494"/>
-      <w:r>
-        <w:rPr>
-          <w:lang w:val="en-US"/>
-        </w:rPr>
-        <w:t>delimiters</w:t>
+        <w:t>,</w:t>
+      </w:r>
+      <w:bookmarkStart w:id="6" w:name="_Hlk374034501"/>
+      <w:r>
+        <w:rPr>
+          <w:lang w:val="en-US"/>
+        </w:rPr>
+        <w:t>comma</w:t>
       </w:r>
       <w:bookmarkEnd w:id="6"/>
       <w:r>
         <w:rPr>
           <w:lang w:val="en-US"/>
         </w:rPr>
-        <w:t>,</w:t>
-      </w:r>
-      <w:bookmarkStart w:id="7" w:name="_Hlk374034501"/>
-      <w:r>
-        <w:rPr>
-          <w:lang w:val="en-US"/>
-        </w:rPr>
-        <w:t>comma</w:t>
+        <w:t>,tab</w:t>
+      </w:r>
+    </w:p>
+    <w:bookmarkEnd w:id="1"/>
+    <w:p>
+      <w:pPr>
+        <w:pStyle w:val="Titre2"/>
+        <w:rPr>
+          <w:lang w:val="en-US"/>
+        </w:rPr>
+      </w:pPr>
+      <w:r>
+        <w:rPr>
+          <w:lang w:val="en-US"/>
+        </w:rPr>
+        <w:t xml:space="preserve">45 Char. </w:t>
+      </w:r>
+      <w:proofErr w:type="spellStart"/>
+      <w:r>
+        <w:rPr>
+          <w:lang w:val="en-US"/>
+        </w:rPr>
+        <w:t>Desc</w:t>
+      </w:r>
+      <w:proofErr w:type="spellEnd"/>
+    </w:p>
+    <w:p>
+      <w:pPr>
+        <w:rPr>
+          <w:lang w:val="en-US"/>
+        </w:rPr>
+      </w:pPr>
+      <w:bookmarkStart w:id="7" w:name="_Hlk369512601"/>
+      <w:r>
+        <w:rPr>
+          <w:lang w:val="en-US"/>
+        </w:rPr>
+        <w:t>A Swiss knife for CSV files</w:t>
       </w:r>
       <w:bookmarkEnd w:id="7"/>
       <w:r>
         <w:rPr>
           <w:lang w:val="en-US"/>
         </w:rPr>
-        <w:t>,tab</w:t>
-      </w:r>
-    </w:p>
-    <w:bookmarkEnd w:id="1"/>
-    <w:p>
-      <w:pPr>
-        <w:pStyle w:val="Titre2"/>
-        <w:rPr>
-          <w:lang w:val="en-US"/>
-        </w:rPr>
-      </w:pPr>
-      <w:r>
-        <w:rPr>
-          <w:lang w:val="en-US"/>
-        </w:rPr>
-        <w:t xml:space="preserve">45 Char. </w:t>
+        <w:t>!</w:t>
+      </w:r>
+    </w:p>
+    <w:p>
+      <w:pPr>
+        <w:pStyle w:val="Titre2"/>
+        <w:rPr>
+          <w:lang w:val="en-US"/>
+        </w:rPr>
+      </w:pPr>
+      <w:r>
+        <w:rPr>
+          <w:lang w:val="en-US"/>
+        </w:rPr>
+        <w:t xml:space="preserve">80 Char. </w:t>
       </w:r>
       <w:proofErr w:type="spellStart"/>
       <w:r>
@@ -305,33 +346,42 @@
           <w:lang w:val="en-US"/>
         </w:rPr>
       </w:pPr>
-      <w:bookmarkStart w:id="8" w:name="_Hlk369512601"/>
-      <w:r>
-        <w:rPr>
-          <w:lang w:val="en-US"/>
-        </w:rPr>
-        <w:t>A Swiss knife for CSV files</w:t>
+      <w:bookmarkStart w:id="8" w:name="_Hlk370317083"/>
+      <w:r>
+        <w:rPr>
+          <w:lang w:val="en-US"/>
+        </w:rPr>
+        <w:t xml:space="preserve">A Swiss knife for CSV files! </w:t>
       </w:r>
       <w:bookmarkEnd w:id="8"/>
-      <w:r>
-        <w:rPr>
-          <w:lang w:val="en-US"/>
-        </w:rPr>
-        <w:t>!</w:t>
-      </w:r>
-    </w:p>
-    <w:p>
-      <w:pPr>
-        <w:pStyle w:val="Titre2"/>
-        <w:rPr>
-          <w:lang w:val="en-US"/>
-        </w:rPr>
-      </w:pPr>
-      <w:r>
-        <w:rPr>
-          <w:lang w:val="en-US"/>
-        </w:rPr>
-        <w:t xml:space="preserve">80 Char. </w:t>
+      <w:proofErr w:type="gramStart"/>
+      <w:r>
+        <w:rPr>
+          <w:lang w:val="en-US"/>
+        </w:rPr>
+        <w:t>Load, edit, save, export CSV files.</w:t>
+      </w:r>
+      <w:proofErr w:type="gramEnd"/>
+    </w:p>
+    <w:p>
+      <w:pPr>
+        <w:rPr>
+          <w:lang w:val="en-US"/>
+        </w:rPr>
+      </w:pPr>
+    </w:p>
+    <w:p>
+      <w:pPr>
+        <w:pStyle w:val="Titre2"/>
+        <w:rPr>
+          <w:lang w:val="en-US"/>
+        </w:rPr>
+      </w:pPr>
+      <w:r>
+        <w:rPr>
+          <w:lang w:val="en-US"/>
+        </w:rPr>
+        <w:t xml:space="preserve">140 Char. </w:t>
       </w:r>
       <w:proofErr w:type="spellStart"/>
       <w:r>
@@ -348,42 +398,35 @@
           <w:lang w:val="en-US"/>
         </w:rPr>
       </w:pPr>
-      <w:bookmarkStart w:id="9" w:name="_Hlk370317083"/>
-      <w:r>
-        <w:rPr>
-          <w:lang w:val="en-US"/>
-        </w:rPr>
-        <w:t xml:space="preserve">A Swiss knife for CSV files! </w:t>
-      </w:r>
-      <w:bookmarkEnd w:id="9"/>
-      <w:proofErr w:type="gramStart"/>
-      <w:r>
-        <w:rPr>
-          <w:lang w:val="en-US"/>
-        </w:rPr>
-        <w:t>Load, edit, save, export CSV files.</w:t>
-      </w:r>
-      <w:proofErr w:type="gramEnd"/>
-    </w:p>
-    <w:p>
-      <w:pPr>
-        <w:rPr>
-          <w:lang w:val="en-US"/>
-        </w:rPr>
-      </w:pPr>
-    </w:p>
-    <w:p>
-      <w:pPr>
-        <w:pStyle w:val="Titre2"/>
-        <w:rPr>
-          <w:lang w:val="en-US"/>
-        </w:rPr>
-      </w:pPr>
-      <w:r>
-        <w:rPr>
-          <w:lang w:val="en-US"/>
-        </w:rPr>
-        <w:t xml:space="preserve">140 Char. </w:t>
+      <w:bookmarkStart w:id="9" w:name="_Hlk370317300"/>
+      <w:r>
+        <w:rPr>
+          <w:lang w:val="en-US"/>
+        </w:rPr>
+        <w:t>A Swiss knife for CSV files! CSV Buddy makes your CSV files ready to import in a variety of software. Lots of Load/save/export options.</w:t>
+      </w:r>
+    </w:p>
+    <w:bookmarkEnd w:id="9"/>
+    <w:p>
+      <w:pPr>
+        <w:rPr>
+          <w:lang w:val="en-US"/>
+        </w:rPr>
+      </w:pPr>
+    </w:p>
+    <w:p>
+      <w:pPr>
+        <w:pStyle w:val="Titre2"/>
+        <w:rPr>
+          <w:lang w:val="en-US"/>
+        </w:rPr>
+      </w:pPr>
+      <w:bookmarkStart w:id="10" w:name="_Hlk370317012"/>
+      <w:r>
+        <w:rPr>
+          <w:lang w:val="en-US"/>
+        </w:rPr>
+        <w:t xml:space="preserve">155 Char. </w:t>
       </w:r>
       <w:proofErr w:type="spellStart"/>
       <w:r>
@@ -393,42 +436,40 @@
         <w:t>Desc</w:t>
       </w:r>
       <w:proofErr w:type="spellEnd"/>
-    </w:p>
-    <w:p>
-      <w:pPr>
-        <w:rPr>
-          <w:lang w:val="en-US"/>
-        </w:rPr>
-      </w:pPr>
-      <w:bookmarkStart w:id="10" w:name="_Hlk370317300"/>
-      <w:r>
-        <w:rPr>
-          <w:lang w:val="en-US"/>
-        </w:rPr>
-        <w:t>A Swiss knife for CSV files! CSV Buddy makes your CSV files ready to import in a variety of software. Lots of Load/save/export options.</w:t>
-      </w:r>
-    </w:p>
-    <w:bookmarkEnd w:id="10"/>
-    <w:p>
-      <w:pPr>
-        <w:rPr>
-          <w:lang w:val="en-US"/>
-        </w:rPr>
-      </w:pPr>
-    </w:p>
-    <w:p>
-      <w:pPr>
-        <w:pStyle w:val="Titre2"/>
-        <w:rPr>
-          <w:lang w:val="en-US"/>
-        </w:rPr>
-      </w:pPr>
-      <w:bookmarkStart w:id="11" w:name="_Hlk370317012"/>
-      <w:r>
-        <w:rPr>
-          <w:lang w:val="en-US"/>
-        </w:rPr>
-        <w:t xml:space="preserve">155 Char. </w:t>
+      <w:r>
+        <w:rPr>
+          <w:lang w:val="en-US"/>
+        </w:rPr>
+        <w:t xml:space="preserve"> (Facebook Page)</w:t>
+      </w:r>
+    </w:p>
+    <w:p>
+      <w:pPr>
+        <w:rPr>
+          <w:lang w:val="en-US"/>
+        </w:rPr>
+      </w:pPr>
+      <w:r>
+        <w:rPr>
+          <w:lang w:val="en-US"/>
+        </w:rPr>
+        <w:t>CSV Buddy helps you make your CSV files ready to be imported by a variety of software. Load/save/export files with various delimiters and lots of options.</w:t>
+      </w:r>
+    </w:p>
+    <w:p>
+      <w:pPr>
+        <w:pStyle w:val="Titre2"/>
+        <w:rPr>
+          <w:lang w:val="en-US"/>
+        </w:rPr>
+      </w:pPr>
+      <w:bookmarkStart w:id="11" w:name="_Hlk369614690"/>
+      <w:bookmarkEnd w:id="10"/>
+      <w:r>
+        <w:rPr>
+          <w:lang w:val="en-US"/>
+        </w:rPr>
+        <w:t xml:space="preserve">450 Char. </w:t>
       </w:r>
       <w:proofErr w:type="spellStart"/>
       <w:r>
@@ -438,58 +479,16 @@
         <w:t>Desc</w:t>
       </w:r>
       <w:proofErr w:type="spellEnd"/>
-      <w:r>
-        <w:rPr>
-          <w:lang w:val="en-US"/>
-        </w:rPr>
-        <w:t xml:space="preserve"> (Facebook Page)</w:t>
-      </w:r>
-    </w:p>
-    <w:p>
-      <w:pPr>
-        <w:rPr>
-          <w:lang w:val="en-US"/>
-        </w:rPr>
-      </w:pPr>
-      <w:r>
-        <w:rPr>
-          <w:lang w:val="en-US"/>
-        </w:rPr>
-        <w:t>CSV Buddy helps you make your CSV files ready to be imported by a variety of software. Load/save/export files with various delimiters and lots of options.</w:t>
-      </w:r>
-    </w:p>
-    <w:p>
-      <w:pPr>
-        <w:pStyle w:val="Titre2"/>
-        <w:rPr>
-          <w:lang w:val="en-US"/>
-        </w:rPr>
-      </w:pPr>
-      <w:bookmarkStart w:id="12" w:name="_Hlk369614690"/>
+    </w:p>
+    <w:p>
+      <w:pPr>
+        <w:rPr>
+          <w:lang w:val="en-US"/>
+        </w:rPr>
+      </w:pPr>
+      <w:bookmarkStart w:id="12" w:name="_Hlk369638831"/>
+      <w:bookmarkStart w:id="13" w:name="_Hlk376191176"/>
       <w:bookmarkEnd w:id="11"/>
-      <w:r>
-        <w:rPr>
-          <w:lang w:val="en-US"/>
-        </w:rPr>
-        <w:t xml:space="preserve">450 Char. </w:t>
-      </w:r>
-      <w:proofErr w:type="spellStart"/>
-      <w:r>
-        <w:rPr>
-          <w:lang w:val="en-US"/>
-        </w:rPr>
-        <w:t>Desc</w:t>
-      </w:r>
-      <w:proofErr w:type="spellEnd"/>
-    </w:p>
-    <w:p>
-      <w:pPr>
-        <w:rPr>
-          <w:lang w:val="en-US"/>
-        </w:rPr>
-      </w:pPr>
-      <w:bookmarkStart w:id="13" w:name="_Hlk369638831"/>
-      <w:bookmarkEnd w:id="12"/>
       <w:r>
         <w:rPr>
           <w:lang w:val="en-US"/>
@@ -541,7 +540,21 @@
         <w:rPr>
           <w:lang w:val="en-US"/>
         </w:rPr>
-        <w:t xml:space="preserve">edit records, save with any delimiters and export to fixed-width, HTML templates or XML formats. </w:t>
+        <w:t xml:space="preserve">edit records, </w:t>
+      </w:r>
+      <w:bookmarkStart w:id="14" w:name="_Hlk376205607"/>
+      <w:r>
+        <w:rPr>
+          <w:lang w:val="en-US"/>
+        </w:rPr>
+        <w:t xml:space="preserve">filter or search, </w:t>
+      </w:r>
+      <w:bookmarkEnd w:id="14"/>
+      <w:r>
+        <w:rPr>
+          <w:lang w:val="en-US"/>
+        </w:rPr>
+        <w:t xml:space="preserve">save with any delimiters and export to fixed-width, HTML templates or XML formats. </w:t>
       </w:r>
       <w:proofErr w:type="gramStart"/>
       <w:r>
@@ -550,9 +563,10 @@
         </w:rPr>
         <w:t>Freeware.</w:t>
       </w:r>
-      <w:bookmarkEnd w:id="13"/>
+      <w:bookmarkEnd w:id="12"/>
       <w:proofErr w:type="gramEnd"/>
     </w:p>
+    <w:bookmarkEnd w:id="13"/>
     <w:p>
       <w:pPr>
         <w:pStyle w:val="Titre2"/>
@@ -638,16 +652,325 @@
         <w:rPr>
           <w:lang w:val="en-US"/>
         </w:rPr>
-        <w:t xml:space="preserve">- Rename/reorder </w:t>
-      </w:r>
-      <w:proofErr w:type="gramStart"/>
-      <w:r>
-        <w:rPr>
-          <w:lang w:val="en-US"/>
-        </w:rPr>
-        <w:t>fields,</w:t>
-      </w:r>
-      <w:proofErr w:type="gramEnd"/>
+        <w:t xml:space="preserve">- Rename/reorder fields, </w:t>
+      </w:r>
+      <w:r>
+        <w:rPr>
+          <w:lang w:val="en-US"/>
+        </w:rPr>
+        <w:t>add</w:t>
+      </w:r>
+      <w:r>
+        <w:rPr>
+          <w:lang w:val="en-US"/>
+        </w:rPr>
+        <w:t xml:space="preserve">, </w:t>
+      </w:r>
+      <w:r>
+        <w:rPr>
+          <w:lang w:val="en-US"/>
+        </w:rPr>
+        <w:t>edit</w:t>
+      </w:r>
+      <w:r>
+        <w:rPr>
+          <w:lang w:val="en-US"/>
+        </w:rPr>
+        <w:t>, filter or search</w:t>
+      </w:r>
+      <w:r>
+        <w:rPr>
+          <w:lang w:val="en-US"/>
+        </w:rPr>
+        <w:t xml:space="preserve"> records</w:t>
+      </w:r>
+    </w:p>
+    <w:p>
+      <w:pPr>
+        <w:rPr>
+          <w:lang w:val="en-US"/>
+        </w:rPr>
+      </w:pPr>
+      <w:r>
+        <w:rPr>
+          <w:lang w:val="en-US"/>
+        </w:rPr>
+        <w:t>- Save with any delimiters and export to fixed-width</w:t>
+      </w:r>
+      <w:r>
+        <w:rPr>
+          <w:lang w:val="en-US"/>
+        </w:rPr>
+        <w:t>, HTML templates or XML formats.</w:t>
+      </w:r>
+    </w:p>
+    <w:p>
+      <w:pPr>
+        <w:pStyle w:val="Titre2"/>
+        <w:rPr>
+          <w:lang w:val="en-US"/>
+        </w:rPr>
+      </w:pPr>
+      <w:r>
+        <w:rPr>
+          <w:lang w:val="en-US"/>
+        </w:rPr>
+        <w:t xml:space="preserve">2000 Char. </w:t>
+      </w:r>
+      <w:proofErr w:type="spellStart"/>
+      <w:r>
+        <w:rPr>
+          <w:lang w:val="en-US"/>
+        </w:rPr>
+        <w:t>Desc</w:t>
+      </w:r>
+      <w:proofErr w:type="spellEnd"/>
+      <w:r>
+        <w:rPr>
+          <w:lang w:val="en-US"/>
+        </w:rPr>
+        <w:t xml:space="preserve"> (au </w:t>
+      </w:r>
+      <w:proofErr w:type="spellStart"/>
+      <w:r>
+        <w:rPr>
+          <w:lang w:val="en-US"/>
+        </w:rPr>
+        <w:t>moins</w:t>
+      </w:r>
+      <w:proofErr w:type="spellEnd"/>
+      <w:r>
+        <w:rPr>
+          <w:lang w:val="en-US"/>
+        </w:rPr>
+        <w:t xml:space="preserve"> 500)</w:t>
+      </w:r>
+    </w:p>
+    <w:p>
+      <w:pPr>
+        <w:rPr>
+          <w:lang w:val="en-US"/>
+        </w:rPr>
+      </w:pPr>
+      <w:bookmarkStart w:id="15" w:name="_Hlk369513730"/>
+      <w:r>
+        <w:rPr>
+          <w:lang w:val="en-US"/>
+        </w:rPr>
+        <w:t xml:space="preserve">Even if the CSV file </w:t>
+      </w:r>
+      <w:r>
+        <w:rPr>
+          <w:lang w:val="en-US"/>
+        </w:rPr>
+        <w:t xml:space="preserve">format </w:t>
+      </w:r>
+      <w:r>
+        <w:rPr>
+          <w:lang w:val="en-US"/>
+        </w:rPr>
+        <w:t xml:space="preserve">is a widely accepted standard, it </w:t>
+      </w:r>
+      <w:r>
+        <w:rPr>
+          <w:lang w:val="en-US"/>
+        </w:rPr>
+        <w:t xml:space="preserve">is </w:t>
+      </w:r>
+      <w:r>
+        <w:rPr>
+          <w:lang w:val="en-US"/>
+        </w:rPr>
+        <w:t xml:space="preserve">still found </w:t>
+      </w:r>
+      <w:r>
+        <w:rPr>
+          <w:lang w:val="en-US"/>
+        </w:rPr>
+        <w:t xml:space="preserve">in </w:t>
+      </w:r>
+      <w:r>
+        <w:rPr>
+          <w:lang w:val="en-US"/>
+        </w:rPr>
+        <w:t xml:space="preserve">multiple </w:t>
+      </w:r>
+      <w:r>
+        <w:rPr>
+          <w:lang w:val="en-US"/>
+        </w:rPr>
+        <w:t xml:space="preserve">flavors. In some implementations, fields are separated by comma. Others are delimited with tab, semi-colon or a variety of characters depending on the OS. Most CSV file records stand on one line. However, some programs export multi-line data with line breaks inside fields (try to load in Excel a CSV export from Outlook or </w:t>
+      </w:r>
+      <w:proofErr w:type="spellStart"/>
+      <w:r>
+        <w:rPr>
+          <w:lang w:val="en-US"/>
+        </w:rPr>
+        <w:t>G</w:t>
+      </w:r>
+      <w:r>
+        <w:rPr>
+          <w:lang w:val="en-US"/>
+        </w:rPr>
+        <w:t>M</w:t>
+      </w:r>
+      <w:r>
+        <w:rPr>
+          <w:lang w:val="en-US"/>
+        </w:rPr>
+        <w:t>ail</w:t>
+      </w:r>
+      <w:proofErr w:type="spellEnd"/>
+      <w:r>
+        <w:rPr>
+          <w:lang w:val="en-US"/>
+        </w:rPr>
+        <w:t xml:space="preserve"> contacts with multi-line notes text fields). Many programs will have a hard time importing these various variations of the CSV format.</w:t>
+      </w:r>
+    </w:p>
+    <w:p>
+      <w:pPr>
+        <w:rPr>
+          <w:lang w:val="en-US"/>
+        </w:rPr>
+      </w:pPr>
+    </w:p>
+    <w:p>
+      <w:pPr>
+        <w:rPr>
+          <w:lang w:val="en-US"/>
+        </w:rPr>
+      </w:pPr>
+      <w:bookmarkStart w:id="16" w:name="_Hlk369613972"/>
+      <w:r>
+        <w:rPr>
+          <w:lang w:val="en-US"/>
+        </w:rPr>
+        <w:t xml:space="preserve">The freeware </w:t>
+      </w:r>
+      <w:r>
+        <w:rPr>
+          <w:lang w:val="en-US"/>
+        </w:rPr>
+        <w:t xml:space="preserve">CSV Buddy </w:t>
+      </w:r>
+      <w:r>
+        <w:rPr>
+          <w:lang w:val="en-US"/>
+        </w:rPr>
+        <w:t>helps you make your CSV files ready to be imported by a variety of software.</w:t>
+      </w:r>
+      <w:bookmarkEnd w:id="16"/>
+      <w:r>
+        <w:rPr>
+          <w:lang w:val="en-US"/>
+        </w:rPr>
+        <w:t xml:space="preserve"> Load files with all sorts of field delimiters (</w:t>
+      </w:r>
+      <w:bookmarkStart w:id="17" w:name="_Hlk369514764"/>
+      <w:r>
+        <w:rPr>
+          <w:lang w:val="en-US"/>
+        </w:rPr>
+        <w:t>auto-detection of comma, tab, semi-colon, etc.</w:t>
+      </w:r>
+      <w:bookmarkEnd w:id="17"/>
+      <w:r>
+        <w:rPr>
+          <w:lang w:val="en-US"/>
+        </w:rPr>
+        <w:t xml:space="preserve">). Field </w:t>
+      </w:r>
+      <w:r>
+        <w:rPr>
+          <w:lang w:val="en-US"/>
+        </w:rPr>
+        <w:t>containing delimiters or line breaks</w:t>
+      </w:r>
+      <w:r>
+        <w:rPr>
+          <w:lang w:val="en-US"/>
+        </w:rPr>
+        <w:t xml:space="preserve"> can be embedded in various </w:t>
+      </w:r>
+      <w:proofErr w:type="spellStart"/>
+      <w:r>
+        <w:rPr>
+          <w:lang w:val="en-US"/>
+        </w:rPr>
+        <w:t>encapsulators</w:t>
+      </w:r>
+      <w:proofErr w:type="spellEnd"/>
+      <w:r>
+        <w:rPr>
+          <w:lang w:val="en-US"/>
+        </w:rPr>
+        <w:t xml:space="preserve"> (double-quotes, single-quotes, pipes or any character). Get field names from the file's header (first line) or set your own column titles. Load data with line-breaks.</w:t>
+      </w:r>
+    </w:p>
+    <w:p>
+      <w:pPr>
+        <w:rPr>
+          <w:lang w:val="en-US"/>
+        </w:rPr>
+      </w:pPr>
+    </w:p>
+    <w:p>
+      <w:pPr>
+        <w:rPr>
+          <w:lang w:val="en-US"/>
+        </w:rPr>
+      </w:pPr>
+      <w:r>
+        <w:rPr>
+          <w:lang w:val="en-US"/>
+        </w:rPr>
+        <w:t xml:space="preserve">Rename, select or reorder fields. In a </w:t>
+      </w:r>
+      <w:bookmarkStart w:id="18" w:name="_Hlk369554837"/>
+      <w:r>
+        <w:rPr>
+          <w:lang w:val="en-US"/>
+        </w:rPr>
+        <w:t>grid</w:t>
+      </w:r>
+      <w:bookmarkEnd w:id="18"/>
+      <w:r>
+        <w:rPr>
+          <w:lang w:val="en-US"/>
+        </w:rPr>
+        <w:t xml:space="preserve">, </w:t>
+      </w:r>
+      <w:r>
+        <w:rPr>
+          <w:lang w:val="en-US"/>
+        </w:rPr>
+        <w:t xml:space="preserve">add, </w:t>
+      </w:r>
+      <w:r>
+        <w:rPr>
+          <w:lang w:val="en-US"/>
+        </w:rPr>
+        <w:t>edit</w:t>
+      </w:r>
+      <w:r>
+        <w:rPr>
+          <w:lang w:val="en-US"/>
+        </w:rPr>
+        <w:t xml:space="preserve">, </w:t>
+      </w:r>
+      <w:r>
+        <w:rPr>
+          <w:lang w:val="en-US"/>
+        </w:rPr>
+        <w:t>delete</w:t>
+      </w:r>
+      <w:r>
+        <w:rPr>
+          <w:lang w:val="en-US"/>
+        </w:rPr>
+        <w:t>,</w:t>
+      </w:r>
       <w:r>
         <w:rPr>
           <w:lang w:val="en-US"/>
@@ -658,427 +981,172 @@
         <w:rPr>
           <w:lang w:val="en-US"/>
         </w:rPr>
-        <w:t xml:space="preserve">add or </w:t>
-      </w:r>
-      <w:r>
-        <w:rPr>
-          <w:lang w:val="en-US"/>
-        </w:rPr>
-        <w:t>edit records</w:t>
-      </w:r>
-    </w:p>
-    <w:p>
-      <w:pPr>
-        <w:rPr>
-          <w:lang w:val="en-US"/>
-        </w:rPr>
-      </w:pPr>
-      <w:r>
-        <w:rPr>
-          <w:lang w:val="en-US"/>
-        </w:rPr>
-        <w:t>- Save with any delimiters and export to fixed-width</w:t>
-      </w:r>
-      <w:r>
-        <w:rPr>
-          <w:lang w:val="en-US"/>
-        </w:rPr>
-        <w:t>, HTML templates or XML formats.</w:t>
-      </w:r>
-    </w:p>
-    <w:p>
-      <w:pPr>
-        <w:pStyle w:val="Titre2"/>
-        <w:rPr>
-          <w:lang w:val="en-US"/>
-        </w:rPr>
-      </w:pPr>
-      <w:r>
-        <w:rPr>
-          <w:lang w:val="en-US"/>
-        </w:rPr>
-        <w:t xml:space="preserve">2000 Char. </w:t>
-      </w:r>
-      <w:proofErr w:type="spellStart"/>
-      <w:r>
-        <w:rPr>
-          <w:lang w:val="en-US"/>
-        </w:rPr>
-        <w:t>Desc</w:t>
-      </w:r>
-      <w:proofErr w:type="spellEnd"/>
-      <w:r>
-        <w:rPr>
-          <w:lang w:val="en-US"/>
-        </w:rPr>
-        <w:t xml:space="preserve"> (au </w:t>
-      </w:r>
-      <w:proofErr w:type="spellStart"/>
-      <w:r>
-        <w:rPr>
-          <w:lang w:val="en-US"/>
-        </w:rPr>
-        <w:t>moins</w:t>
-      </w:r>
-      <w:proofErr w:type="spellEnd"/>
-      <w:r>
-        <w:rPr>
-          <w:lang w:val="en-US"/>
-        </w:rPr>
-        <w:t xml:space="preserve"> 500)</w:t>
-      </w:r>
-    </w:p>
-    <w:p>
-      <w:pPr>
-        <w:rPr>
-          <w:lang w:val="en-US"/>
-        </w:rPr>
-      </w:pPr>
-      <w:bookmarkStart w:id="14" w:name="_Hlk369513730"/>
-      <w:r>
-        <w:rPr>
-          <w:lang w:val="en-US"/>
-        </w:rPr>
-        <w:t xml:space="preserve">Even if the CSV file </w:t>
-      </w:r>
-      <w:r>
-        <w:rPr>
-          <w:lang w:val="en-US"/>
-        </w:rPr>
-        <w:t xml:space="preserve">format </w:t>
-      </w:r>
-      <w:r>
-        <w:rPr>
-          <w:lang w:val="en-US"/>
-        </w:rPr>
-        <w:t xml:space="preserve">is a widely accepted standard, it </w:t>
-      </w:r>
-      <w:r>
-        <w:rPr>
-          <w:lang w:val="en-US"/>
-        </w:rPr>
-        <w:t xml:space="preserve">is </w:t>
-      </w:r>
-      <w:r>
-        <w:rPr>
-          <w:lang w:val="en-US"/>
-        </w:rPr>
-        <w:t xml:space="preserve">still found </w:t>
-      </w:r>
-      <w:r>
-        <w:rPr>
-          <w:lang w:val="en-US"/>
-        </w:rPr>
-        <w:t xml:space="preserve">in </w:t>
-      </w:r>
-      <w:r>
-        <w:rPr>
-          <w:lang w:val="en-US"/>
-        </w:rPr>
-        <w:t xml:space="preserve">multiple </w:t>
-      </w:r>
-      <w:r>
-        <w:rPr>
-          <w:lang w:val="en-US"/>
-        </w:rPr>
-        <w:t>flavors. In some implementations, fields are separated by comma. Others are delimited with tab, semi-colon or a variety of characters depending on the OS. Most CSV file records stand on one line. However, some programs export multi-line data with line breaks inside fields (try to load in Excel a CSV export from Outlook or Gmail contacts with multi-line notes text fields). Many programs will have a hard time importing these various variations of the CSV format.</w:t>
-      </w:r>
-    </w:p>
-    <w:p>
-      <w:pPr>
-        <w:rPr>
-          <w:lang w:val="en-US"/>
-        </w:rPr>
-      </w:pPr>
-    </w:p>
-    <w:p>
-      <w:pPr>
-        <w:rPr>
-          <w:lang w:val="en-US"/>
-        </w:rPr>
-      </w:pPr>
-      <w:bookmarkStart w:id="15" w:name="_Hlk369613972"/>
-      <w:r>
-        <w:rPr>
-          <w:lang w:val="en-US"/>
-        </w:rPr>
-        <w:t xml:space="preserve">The freeware </w:t>
-      </w:r>
-      <w:r>
-        <w:rPr>
-          <w:lang w:val="en-US"/>
-        </w:rPr>
-        <w:t xml:space="preserve">CSV Buddy </w:t>
-      </w:r>
-      <w:r>
-        <w:rPr>
-          <w:lang w:val="en-US"/>
-        </w:rPr>
-        <w:t>helps you make your CSV files ready to be imported by a variety of software.</w:t>
-      </w:r>
+        <w:t xml:space="preserve">filter or search </w:t>
+      </w:r>
+      <w:r>
+        <w:rPr>
+          <w:lang w:val="en-US"/>
+        </w:rPr>
+        <w:t>records</w:t>
+      </w:r>
+      <w:r>
+        <w:rPr>
+          <w:lang w:val="en-US"/>
+        </w:rPr>
+        <w:t>. S</w:t>
+      </w:r>
+      <w:r>
+        <w:rPr>
+          <w:lang w:val="en-US"/>
+        </w:rPr>
+        <w:t xml:space="preserve">ort </w:t>
+      </w:r>
+      <w:r>
+        <w:rPr>
+          <w:lang w:val="en-US"/>
+        </w:rPr>
+        <w:t xml:space="preserve">them </w:t>
+      </w:r>
+      <w:r>
+        <w:rPr>
+          <w:lang w:val="en-US"/>
+        </w:rPr>
+        <w:t>on alphabetical or numeric values (integer or float). Save all or selected rows to a new file using any delimiters, with header or not.  Replace line breaks in data fields with a marker to make your file ready to load in software (like MS-Excel) that can only load single-line fields.</w:t>
+      </w:r>
+    </w:p>
+    <w:p>
+      <w:pPr>
+        <w:rPr>
+          <w:lang w:val="en-US"/>
+        </w:rPr>
+      </w:pPr>
+    </w:p>
+    <w:p>
+      <w:pPr>
+        <w:rPr>
+          <w:lang w:val="en-US"/>
+        </w:rPr>
+      </w:pPr>
+      <w:r>
+        <w:rPr>
+          <w:lang w:val="en-US"/>
+        </w:rPr>
+        <w:t>Export your data to fixed-width files with specific width for each field,</w:t>
+      </w:r>
+      <w:r>
+        <w:rPr>
+          <w:lang w:val="en-US"/>
+        </w:rPr>
+        <w:t xml:space="preserve"> </w:t>
+      </w:r>
+      <w:r>
+        <w:rPr>
+          <w:lang w:val="en-US"/>
+        </w:rPr>
+        <w:t>t</w:t>
+      </w:r>
+      <w:r>
+        <w:rPr>
+          <w:lang w:val="en-US"/>
+        </w:rPr>
+        <w:t>runcat</w:t>
+      </w:r>
+      <w:r>
+        <w:rPr>
+          <w:lang w:val="en-US"/>
+        </w:rPr>
+        <w:t>ing</w:t>
+      </w:r>
+      <w:r>
+        <w:rPr>
+          <w:lang w:val="en-US"/>
+        </w:rPr>
+        <w:t xml:space="preserve"> data or pad</w:t>
+      </w:r>
+      <w:r>
+        <w:rPr>
+          <w:lang w:val="en-US"/>
+        </w:rPr>
+        <w:t>ding it</w:t>
+      </w:r>
+      <w:r>
+        <w:rPr>
+          <w:lang w:val="en-US"/>
+        </w:rPr>
+        <w:t xml:space="preserve"> with space</w:t>
+      </w:r>
+      <w:r>
+        <w:rPr>
+          <w:lang w:val="en-US"/>
+        </w:rPr>
+        <w:t>s. Export to HTML using your own template with markers to insert your data fields in the web page. Also export to XML standard format.</w:t>
+      </w:r>
+    </w:p>
+    <w:p>
+      <w:pPr>
+        <w:rPr>
+          <w:lang w:val="en-US"/>
+        </w:rPr>
+      </w:pPr>
+    </w:p>
+    <w:p>
+      <w:pPr>
+        <w:rPr>
+          <w:lang w:val="en-US"/>
+        </w:rPr>
+      </w:pPr>
+      <w:r>
+        <w:rPr>
+          <w:lang w:val="en-US"/>
+        </w:rPr>
+        <w:t xml:space="preserve">CSV Buddy can load files </w:t>
+      </w:r>
+      <w:r>
+        <w:rPr>
+          <w:lang w:val="en-US"/>
+        </w:rPr>
+        <w:t xml:space="preserve">having </w:t>
+      </w:r>
+      <w:r>
+        <w:rPr>
+          <w:lang w:val="en-US"/>
+        </w:rPr>
+        <w:t>up to 200 fields</w:t>
+      </w:r>
+      <w:r>
+        <w:rPr>
+          <w:lang w:val="en-US"/>
+        </w:rPr>
+        <w:t xml:space="preserve"> (columns) and cells with up to 8191 characters</w:t>
+      </w:r>
+      <w:r>
+        <w:rPr>
+          <w:lang w:val="en-US"/>
+        </w:rPr>
+        <w:t xml:space="preserve">. With the 32-bits version, file loading is limited by available physical memory. Tests were successful with files </w:t>
+      </w:r>
+      <w:r>
+        <w:rPr>
+          <w:lang w:val="en-US"/>
+        </w:rPr>
+        <w:t xml:space="preserve">over </w:t>
+      </w:r>
+      <w:r>
+        <w:rPr>
+          <w:lang w:val="en-US"/>
+        </w:rPr>
+        <w:t>100 MB. With the 64-bits version, there is no limitation to file size thanks to virtual RAM. However, loading and saving time will increase as files get huge (in the hundreds of megs).</w:t>
+      </w:r>
+    </w:p>
+    <w:p>
+      <w:pPr>
+        <w:pStyle w:val="Titre2"/>
+        <w:rPr>
+          <w:lang w:val="en-US"/>
+        </w:rPr>
+      </w:pPr>
+      <w:bookmarkStart w:id="19" w:name="_Hlk370066534"/>
       <w:bookmarkEnd w:id="15"/>
-      <w:r>
-        <w:rPr>
-          <w:lang w:val="en-US"/>
-        </w:rPr>
-        <w:t xml:space="preserve"> Load files with all sorts of field delimiters (</w:t>
-      </w:r>
-      <w:bookmarkStart w:id="16" w:name="_Hlk369514764"/>
-      <w:r>
-        <w:rPr>
-          <w:lang w:val="en-US"/>
-        </w:rPr>
-        <w:t>auto-detection of comma, tab, semi-colon, etc.</w:t>
-      </w:r>
-      <w:bookmarkEnd w:id="16"/>
-      <w:r>
-        <w:rPr>
-          <w:lang w:val="en-US"/>
-        </w:rPr>
-        <w:t xml:space="preserve">). Field </w:t>
-      </w:r>
-      <w:r>
-        <w:rPr>
-          <w:lang w:val="en-US"/>
-        </w:rPr>
-        <w:t>containing delimiters or line breaks</w:t>
-      </w:r>
-      <w:r>
-        <w:rPr>
-          <w:lang w:val="en-US"/>
-        </w:rPr>
-        <w:t xml:space="preserve"> can be embedded in various </w:t>
-      </w:r>
-      <w:proofErr w:type="spellStart"/>
-      <w:r>
-        <w:rPr>
-          <w:lang w:val="en-US"/>
-        </w:rPr>
-        <w:t>encapsulators</w:t>
-      </w:r>
-      <w:proofErr w:type="spellEnd"/>
-      <w:r>
-        <w:rPr>
-          <w:lang w:val="en-US"/>
-        </w:rPr>
-        <w:t xml:space="preserve"> (double-quotes, single-quotes, pipes or any character). Get field names from the file's header (first line) or set your own column titles. Load data with line-breaks.</w:t>
-      </w:r>
-    </w:p>
-    <w:p>
-      <w:pPr>
-        <w:rPr>
-          <w:lang w:val="en-US"/>
-        </w:rPr>
-      </w:pPr>
-    </w:p>
-    <w:p>
-      <w:pPr>
-        <w:rPr>
-          <w:lang w:val="en-US"/>
-        </w:rPr>
-      </w:pPr>
-      <w:r>
-        <w:rPr>
-          <w:lang w:val="en-US"/>
-        </w:rPr>
-        <w:t xml:space="preserve">Rename, select or reorder fields. In a </w:t>
-      </w:r>
-      <w:bookmarkStart w:id="17" w:name="_Hlk369554837"/>
-      <w:r>
-        <w:rPr>
-          <w:lang w:val="en-US"/>
-        </w:rPr>
-        <w:t>grid</w:t>
-      </w:r>
-      <w:bookmarkEnd w:id="17"/>
-      <w:r>
-        <w:rPr>
-          <w:lang w:val="en-US"/>
-        </w:rPr>
-        <w:t xml:space="preserve">, </w:t>
-      </w:r>
-      <w:r>
-        <w:rPr>
-          <w:lang w:val="en-US"/>
-        </w:rPr>
-        <w:t xml:space="preserve">add, </w:t>
-      </w:r>
-      <w:r>
-        <w:rPr>
-          <w:lang w:val="en-US"/>
-        </w:rPr>
-        <w:t xml:space="preserve">edit </w:t>
-      </w:r>
-      <w:r>
-        <w:rPr>
-          <w:lang w:val="en-US"/>
-        </w:rPr>
-        <w:t xml:space="preserve">or delete </w:t>
-      </w:r>
-      <w:r>
-        <w:rPr>
-          <w:lang w:val="en-US"/>
-        </w:rPr>
-        <w:t>records</w:t>
-      </w:r>
-      <w:r>
-        <w:rPr>
-          <w:lang w:val="en-US"/>
-        </w:rPr>
-        <w:t>. S</w:t>
-      </w:r>
-      <w:r>
-        <w:rPr>
-          <w:lang w:val="en-US"/>
-        </w:rPr>
-        <w:t xml:space="preserve">ort </w:t>
-      </w:r>
-      <w:r>
-        <w:rPr>
-          <w:lang w:val="en-US"/>
-        </w:rPr>
-        <w:t xml:space="preserve">them </w:t>
-      </w:r>
-      <w:r>
-        <w:rPr>
-          <w:lang w:val="en-US"/>
-        </w:rPr>
-        <w:t>on alphabetical or numeric values (integer or float). Save all or selected rows to a new file using any delimiters, with header or not.  Replace line breaks in data fields with a marker to make your file ready to load in software (like MS-Excel) that can only load single-line fields.</w:t>
-      </w:r>
-    </w:p>
-    <w:p>
-      <w:pPr>
-        <w:rPr>
-          <w:lang w:val="en-US"/>
-        </w:rPr>
-      </w:pPr>
-    </w:p>
-    <w:p>
-      <w:pPr>
-        <w:rPr>
-          <w:lang w:val="en-US"/>
-        </w:rPr>
-      </w:pPr>
-      <w:r>
-        <w:rPr>
-          <w:lang w:val="en-US"/>
-        </w:rPr>
-        <w:t>Export your data to fixed-width files with specific width for each field,</w:t>
-      </w:r>
-      <w:r>
-        <w:rPr>
-          <w:lang w:val="en-US"/>
-        </w:rPr>
-        <w:t xml:space="preserve"> </w:t>
-      </w:r>
-      <w:r>
-        <w:rPr>
-          <w:lang w:val="en-US"/>
-        </w:rPr>
-        <w:t>t</w:t>
-      </w:r>
-      <w:r>
-        <w:rPr>
-          <w:lang w:val="en-US"/>
-        </w:rPr>
-        <w:t>runcat</w:t>
-      </w:r>
-      <w:r>
-        <w:rPr>
-          <w:lang w:val="en-US"/>
-        </w:rPr>
-        <w:t>ing</w:t>
-      </w:r>
-      <w:r>
-        <w:rPr>
-          <w:lang w:val="en-US"/>
-        </w:rPr>
-        <w:t xml:space="preserve"> data or pad</w:t>
-      </w:r>
-      <w:r>
-        <w:rPr>
-          <w:lang w:val="en-US"/>
-        </w:rPr>
-        <w:t>ding it</w:t>
-      </w:r>
-      <w:r>
-        <w:rPr>
-          <w:lang w:val="en-US"/>
-        </w:rPr>
-        <w:t xml:space="preserve"> with space</w:t>
-      </w:r>
-      <w:r>
-        <w:rPr>
-          <w:lang w:val="en-US"/>
-        </w:rPr>
-        <w:t>s. Export to HTML using your own template with markers to insert your data fields in the web page. Also export to XML standard format.</w:t>
-      </w:r>
-    </w:p>
-    <w:p>
-      <w:pPr>
-        <w:rPr>
-          <w:lang w:val="en-US"/>
-        </w:rPr>
-      </w:pPr>
-    </w:p>
-    <w:p>
-      <w:pPr>
-        <w:rPr>
-          <w:lang w:val="en-US"/>
-        </w:rPr>
-      </w:pPr>
-      <w:r>
-        <w:rPr>
-          <w:lang w:val="en-US"/>
-        </w:rPr>
-        <w:t xml:space="preserve">CSV Buddy can load files </w:t>
-      </w:r>
-      <w:r>
-        <w:rPr>
-          <w:lang w:val="en-US"/>
-        </w:rPr>
-        <w:t xml:space="preserve">having </w:t>
-      </w:r>
-      <w:r>
-        <w:rPr>
-          <w:lang w:val="en-US"/>
-        </w:rPr>
-        <w:t>up to 200 fields</w:t>
-      </w:r>
-      <w:r>
-        <w:rPr>
-          <w:lang w:val="en-US"/>
-        </w:rPr>
-        <w:t xml:space="preserve"> (columns) and cells with up to 8191 characters</w:t>
-      </w:r>
-      <w:r>
-        <w:rPr>
-          <w:lang w:val="en-US"/>
-        </w:rPr>
-        <w:t xml:space="preserve">. With the 32-bits version, file loading is limited by available physical memory. Tests were successful with files </w:t>
-      </w:r>
-      <w:r>
-        <w:rPr>
-          <w:lang w:val="en-US"/>
-        </w:rPr>
-        <w:t xml:space="preserve">over </w:t>
-      </w:r>
-      <w:r>
-        <w:rPr>
-          <w:lang w:val="en-US"/>
-        </w:rPr>
-        <w:t>100 MB. With the 64-bits version, there is no limitation to file size thanks to virtual RAM. However, loading and saving time will increase as files get huge (in the hundreds of megs).</w:t>
-      </w:r>
-    </w:p>
-    <w:p>
-      <w:pPr>
-        <w:pStyle w:val="Titre2"/>
-        <w:rPr>
-          <w:lang w:val="en-US"/>
-        </w:rPr>
-      </w:pPr>
-      <w:bookmarkStart w:id="18" w:name="_Hlk370066534"/>
-      <w:bookmarkEnd w:id="14"/>
       <w:r>
         <w:rPr>
           <w:lang w:val="en-US"/>
@@ -1101,7 +1169,7 @@
       </w:r>
       <w:proofErr w:type="spellEnd"/>
     </w:p>
-    <w:bookmarkEnd w:id="18"/>
+    <w:bookmarkEnd w:id="19"/>
     <w:p>
       <w:pPr>
         <w:pStyle w:val="Titre2"/>
@@ -1385,7 +1453,67 @@
           <w:szCs w:val="22"/>
           <w:lang w:val="en-US"/>
         </w:rPr>
-        <w:t xml:space="preserve">  - Select or delete row(s)</w:t>
+        <w:t xml:space="preserve">  - Select</w:t>
+      </w:r>
+      <w:r>
+        <w:rPr>
+          <w:rFonts w:ascii="Courier New" w:eastAsiaTheme="minorHAnsi" w:hAnsi="Courier New" w:cstheme="minorBidi"/>
+          <w:b w:val="0"/>
+          <w:bCs w:val="0"/>
+          <w:color w:val="auto"/>
+          <w:sz w:val="20"/>
+          <w:szCs w:val="22"/>
+          <w:lang w:val="en-US"/>
+        </w:rPr>
+        <w:t>,</w:t>
+      </w:r>
+      <w:r>
+        <w:rPr>
+          <w:rFonts w:ascii="Courier New" w:eastAsiaTheme="minorHAnsi" w:hAnsi="Courier New" w:cstheme="minorBidi"/>
+          <w:b w:val="0"/>
+          <w:bCs w:val="0"/>
+          <w:color w:val="auto"/>
+          <w:sz w:val="20"/>
+          <w:szCs w:val="22"/>
+          <w:lang w:val="en-US"/>
+        </w:rPr>
+        <w:t xml:space="preserve"> delete</w:t>
+      </w:r>
+      <w:r>
+        <w:rPr>
+          <w:rFonts w:ascii="Courier New" w:eastAsiaTheme="minorHAnsi" w:hAnsi="Courier New" w:cstheme="minorBidi"/>
+          <w:b w:val="0"/>
+          <w:bCs w:val="0"/>
+          <w:color w:val="auto"/>
+          <w:sz w:val="20"/>
+          <w:szCs w:val="22"/>
+          <w:lang w:val="en-US"/>
+        </w:rPr>
+        <w:t>, add, edit, filter or search</w:t>
+      </w:r>
+      <w:r>
+        <w:rPr>
+          <w:rFonts w:ascii="Courier New" w:eastAsiaTheme="minorHAnsi" w:hAnsi="Courier New" w:cstheme="minorBidi"/>
+          <w:b w:val="0"/>
+          <w:bCs w:val="0"/>
+          <w:color w:val="auto"/>
+          <w:sz w:val="20"/>
+          <w:szCs w:val="22"/>
+          <w:lang w:val="en-US"/>
+        </w:rPr>
+        <w:t xml:space="preserve"> </w:t>
+      </w:r>
+      <w:r>
+        <w:rPr>
+          <w:rFonts w:ascii="Courier New" w:eastAsiaTheme="minorHAnsi" w:hAnsi="Courier New" w:cstheme="minorBidi"/>
+          <w:b w:val="0"/>
+          <w:bCs w:val="0"/>
+          <w:color w:val="auto"/>
+          <w:sz w:val="20"/>
+          <w:szCs w:val="22"/>
+          <w:lang w:val="en-US"/>
+        </w:rPr>
+        <w:t>records</w:t>
       </w:r>
     </w:p>
     <w:p>
@@ -2214,8 +2342,28 @@
         <w:rPr>
           <w:lang w:val="en-US"/>
         </w:rPr>
-        <w:t>http://www.jeanlalonde.ca/</w:t>
-      </w:r>
+        <w:t>http://</w:t>
+      </w:r>
+      <w:r>
+        <w:rPr>
+          <w:lang w:val="en-US"/>
+        </w:rPr>
+        <w:t>code</w:t>
+      </w:r>
+      <w:r>
+        <w:rPr>
+          <w:lang w:val="en-US"/>
+        </w:rPr>
+        <w:t>.jeanlalonde.ca/</w:t>
+      </w:r>
+      <w:r>
+        <w:rPr>
+          <w:lang w:val="en-US"/>
+        </w:rPr>
+        <w:t>ahk/</w:t>
+      </w:r>
+      <w:bookmarkStart w:id="20" w:name="_GoBack"/>
+      <w:bookmarkEnd w:id="20"/>
       <w:r>
         <w:rPr>
           <w:lang w:val="en-US"/>
@@ -2306,7 +2454,7 @@
           <w:lang w:val="en-US"/>
         </w:rPr>
       </w:pPr>
-      <w:bookmarkStart w:id="19" w:name="_Hlk369533962"/>
+      <w:bookmarkStart w:id="21" w:name="_Hlk369533962"/>
       <w:r>
         <w:rPr>
           <w:lang w:val="en-US"/>
@@ -2524,7 +2672,7 @@
         </w:r>
       </w:hyperlink>
     </w:p>
-    <w:bookmarkEnd w:id="19"/>
+    <w:bookmarkEnd w:id="21"/>
     <w:p/>
     <w:p>
       <w:pPr>
@@ -3427,7 +3575,7 @@
 </file>
 
 <file path=customXml/itemProps1.xml><?xml version="1.0" encoding="utf-8"?>
-<ds:datastoreItem xmlns:ds="http://schemas.openxmlformats.org/officeDocument/2006/customXml" ds:itemID="{CD96C061-5343-4797-8068-DFF441B3E9F0}">
+<ds:datastoreItem xmlns:ds="http://schemas.openxmlformats.org/officeDocument/2006/customXml" ds:itemID="{C4DC2335-1544-4982-A85A-4573A204A3A3}">
   <ds:schemaRefs>
     <ds:schemaRef ds:uri="http://schemas.openxmlformats.org/officeDocument/2006/bibliography"/>
   </ds:schemaRefs>

</xml_diff>